<commit_message>
Arbre de regression Random Forest
</commit_message>
<xml_diff>
--- a/Note Algorithme de Machine Learning.docx
+++ b/Note Algorithme de Machine Learning.docx
@@ -2402,6 +2402,72 @@
     </w:p>
     <w:p/>
     <w:p>
+      <w:r>
+        <w:rPr>
+          <w:noProof/>
+        </w:rPr>
+        <w:lastRenderedPageBreak/>
+        <w:drawing>
+          <wp:inline distT="0" distB="0" distL="0" distR="0" wp14:anchorId="33FB5A37" wp14:editId="0262AEA4">
+            <wp:extent cx="5760720" cy="3815080"/>
+            <wp:effectExtent l="0" t="0" r="0" b="0"/>
+            <wp:docPr id="769637690" name="Image 5" descr="A+U5soaUh25aAAAAAElFTkSuQmCC (686×454)"/>
+            <wp:cNvGraphicFramePr>
+              <a:graphicFrameLocks xmlns:a="http://schemas.openxmlformats.org/drawingml/2006/main" noChangeAspect="1"/>
+            </wp:cNvGraphicFramePr>
+            <a:graphic xmlns:a="http://schemas.openxmlformats.org/drawingml/2006/main">
+              <a:graphicData uri="http://schemas.openxmlformats.org/drawingml/2006/picture">
+                <pic:pic xmlns:pic="http://schemas.openxmlformats.org/drawingml/2006/picture">
+                  <pic:nvPicPr>
+                    <pic:cNvPr id="0" name="Picture 9" descr="A+U5soaUh25aAAAAAElFTkSuQmCC (686×454)"/>
+                    <pic:cNvPicPr>
+                      <a:picLocks noChangeAspect="1" noChangeArrowheads="1"/>
+                    </pic:cNvPicPr>
+                  </pic:nvPicPr>
+                  <pic:blipFill>
+                    <a:blip r:embed="rId10">
+                      <a:extLst>
+                        <a:ext uri="{28A0092B-C50C-407E-A947-70E740481C1C}">
+                          <a14:useLocalDpi xmlns:a14="http://schemas.microsoft.com/office/drawing/2010/main" val="0"/>
+                        </a:ext>
+                      </a:extLst>
+                    </a:blip>
+                    <a:srcRect/>
+                    <a:stretch>
+                      <a:fillRect/>
+                    </a:stretch>
+                  </pic:blipFill>
+                  <pic:spPr bwMode="auto">
+                    <a:xfrm>
+                      <a:off x="0" y="0"/>
+                      <a:ext cx="5760720" cy="3815080"/>
+                    </a:xfrm>
+                    <a:prstGeom prst="rect">
+                      <a:avLst/>
+                    </a:prstGeom>
+                    <a:noFill/>
+                    <a:ln>
+                      <a:noFill/>
+                    </a:ln>
+                  </pic:spPr>
+                </pic:pic>
+              </a:graphicData>
+            </a:graphic>
+          </wp:inline>
+        </w:drawing>
+      </w:r>
+    </w:p>
+    <w:p>
+      <w:proofErr w:type="gramStart"/>
+      <w:r>
+        <w:t>le</w:t>
+      </w:r>
+      <w:proofErr w:type="gramEnd"/>
+      <w:r>
+        <w:t xml:space="preserve"> graphique des importances des caractéristiques dans la classification des états des moteurs utilisant l'algorithme des forêts aléatoires. Chaque barre représente l'importance relative d'une caractéristique (température, pression, vibrations) dans la prédiction de l'état du moteur (normal ou nécessitant une maintenance). Les importances sont calculées en fonction de combien chaque caractéristique contribue à l'amélioration de la prédiction lors de la construction des arbres de décision.</w:t>
+      </w:r>
+    </w:p>
+    <w:p>
       <w:pPr>
         <w:spacing w:before="100" w:beforeAutospacing="1" w:after="100" w:afterAutospacing="1" w:line="240" w:lineRule="auto"/>
         <w:outlineLvl w:val="2"/>
@@ -2741,7 +2807,7 @@
                     </pic:cNvPicPr>
                   </pic:nvPicPr>
                   <pic:blipFill>
-                    <a:blip r:embed="rId10" cstate="print">
+                    <a:blip r:embed="rId11" cstate="print">
                       <a:extLst>
                         <a:ext uri="{28A0092B-C50C-407E-A947-70E740481C1C}">
                           <a14:useLocalDpi xmlns:a14="http://schemas.microsoft.com/office/drawing/2010/main" val="0"/>
@@ -5106,6 +5172,2996 @@
       </w:r>
     </w:p>
     <w:p/>
+    <w:p/>
+    <w:p>
+      <w:pPr>
+        <w:spacing w:before="100" w:beforeAutospacing="1" w:after="100" w:afterAutospacing="1" w:line="240" w:lineRule="auto"/>
+        <w:outlineLvl w:val="2"/>
+        <w:rPr>
+          <w:rFonts w:ascii="Times New Roman" w:eastAsia="Times New Roman" w:hAnsi="Times New Roman" w:cs="Times New Roman"/>
+          <w:b/>
+          <w:bCs/>
+          <w:kern w:val="0"/>
+          <w:sz w:val="27"/>
+          <w:szCs w:val="27"/>
+          <w:lang w:eastAsia="fr-FR"/>
+          <w14:ligatures w14:val="none"/>
+        </w:rPr>
+      </w:pPr>
+      <w:r>
+        <w:rPr>
+          <w:rFonts w:ascii="Times New Roman" w:eastAsia="Times New Roman" w:hAnsi="Times New Roman" w:cs="Times New Roman"/>
+          <w:b/>
+          <w:bCs/>
+          <w:kern w:val="0"/>
+          <w:sz w:val="27"/>
+          <w:szCs w:val="27"/>
+          <w:lang w:eastAsia="fr-FR"/>
+          <w14:ligatures w14:val="none"/>
+        </w:rPr>
+        <w:t>Forêts Aléatoires pour la Régression</w:t>
+      </w:r>
+    </w:p>
+    <w:p>
+      <w:pPr>
+        <w:spacing w:before="100" w:beforeAutospacing="1" w:after="100" w:afterAutospacing="1" w:line="240" w:lineRule="auto"/>
+        <w:outlineLvl w:val="2"/>
+        <w:rPr>
+          <w:rFonts w:ascii="Times New Roman" w:eastAsia="Times New Roman" w:hAnsi="Times New Roman" w:cs="Times New Roman"/>
+          <w:b/>
+          <w:bCs/>
+          <w:kern w:val="0"/>
+          <w:sz w:val="27"/>
+          <w:szCs w:val="27"/>
+          <w:lang w:eastAsia="fr-FR"/>
+          <w14:ligatures w14:val="none"/>
+        </w:rPr>
+      </w:pPr>
+      <w:r>
+        <w:rPr>
+          <w:rFonts w:ascii="Times New Roman" w:eastAsia="Times New Roman" w:hAnsi="Times New Roman" w:cs="Times New Roman"/>
+          <w:b/>
+          <w:bCs/>
+          <w:kern w:val="0"/>
+          <w:sz w:val="24"/>
+          <w:szCs w:val="24"/>
+          <w:lang w:eastAsia="fr-FR"/>
+          <w14:ligatures w14:val="none"/>
+        </w:rPr>
+        <w:t>Fonctionnement</w:t>
+      </w:r>
+    </w:p>
+    <w:p>
+      <w:pPr>
+        <w:spacing w:before="100" w:beforeAutospacing="1" w:after="100" w:afterAutospacing="1" w:line="240" w:lineRule="auto"/>
+        <w:rPr>
+          <w:rFonts w:ascii="Times New Roman" w:eastAsia="Times New Roman" w:hAnsi="Times New Roman" w:cs="Times New Roman"/>
+          <w:kern w:val="0"/>
+          <w:sz w:val="24"/>
+          <w:szCs w:val="24"/>
+          <w:lang w:eastAsia="fr-FR"/>
+          <w14:ligatures w14:val="none"/>
+        </w:rPr>
+      </w:pPr>
+      <w:r>
+        <w:rPr>
+          <w:rFonts w:ascii="Times New Roman" w:eastAsia="Times New Roman" w:hAnsi="Times New Roman" w:cs="Times New Roman"/>
+          <w:kern w:val="0"/>
+          <w:sz w:val="24"/>
+          <w:szCs w:val="24"/>
+          <w:lang w:eastAsia="fr-FR"/>
+          <w14:ligatures w14:val="none"/>
+        </w:rPr>
+        <w:lastRenderedPageBreak/>
+        <w:t>Les forêts aléatoires en régression fonctionnent sur le même principe que pour la classification, mais au lieu de voter pour la classe la plus fréquente, elles calculent la moyenne des prédictions de tous les arbres pour une donnée d'entrée pour prédire une valeur continue.</w:t>
+      </w:r>
+    </w:p>
+    <w:p>
+      <w:pPr>
+        <w:spacing w:before="100" w:beforeAutospacing="1" w:after="100" w:afterAutospacing="1" w:line="240" w:lineRule="auto"/>
+        <w:outlineLvl w:val="3"/>
+        <w:rPr>
+          <w:rFonts w:ascii="Times New Roman" w:eastAsia="Times New Roman" w:hAnsi="Times New Roman" w:cs="Times New Roman"/>
+          <w:b/>
+          <w:bCs/>
+          <w:kern w:val="0"/>
+          <w:sz w:val="24"/>
+          <w:szCs w:val="24"/>
+          <w:lang w:eastAsia="fr-FR"/>
+          <w14:ligatures w14:val="none"/>
+        </w:rPr>
+      </w:pPr>
+      <w:r>
+        <w:rPr>
+          <w:rFonts w:ascii="Times New Roman" w:eastAsia="Times New Roman" w:hAnsi="Times New Roman" w:cs="Times New Roman"/>
+          <w:b/>
+          <w:bCs/>
+          <w:kern w:val="0"/>
+          <w:sz w:val="24"/>
+          <w:szCs w:val="24"/>
+          <w:lang w:eastAsia="fr-FR"/>
+          <w14:ligatures w14:val="none"/>
+        </w:rPr>
+        <w:t>Fonctionnement des Forêts Aléatoires en Régression</w:t>
+      </w:r>
+    </w:p>
+    <w:p>
+      <w:pPr>
+        <w:numPr>
+          <w:ilvl w:val="0"/>
+          <w:numId w:val="21"/>
+        </w:numPr>
+        <w:spacing w:before="100" w:beforeAutospacing="1" w:after="100" w:afterAutospacing="1" w:line="240" w:lineRule="auto"/>
+        <w:rPr>
+          <w:rFonts w:ascii="Times New Roman" w:eastAsia="Times New Roman" w:hAnsi="Times New Roman" w:cs="Times New Roman"/>
+          <w:kern w:val="0"/>
+          <w:sz w:val="24"/>
+          <w:szCs w:val="24"/>
+          <w:lang w:eastAsia="fr-FR"/>
+          <w14:ligatures w14:val="none"/>
+        </w:rPr>
+      </w:pPr>
+      <w:r>
+        <w:rPr>
+          <w:rFonts w:ascii="Times New Roman" w:eastAsia="Times New Roman" w:hAnsi="Times New Roman" w:cs="Times New Roman"/>
+          <w:b/>
+          <w:bCs/>
+          <w:kern w:val="0"/>
+          <w:sz w:val="24"/>
+          <w:szCs w:val="24"/>
+          <w:lang w:eastAsia="fr-FR"/>
+          <w14:ligatures w14:val="none"/>
+        </w:rPr>
+        <w:t>Construction de l'Arbre</w:t>
+      </w:r>
+      <w:r>
+        <w:rPr>
+          <w:rFonts w:ascii="Times New Roman" w:eastAsia="Times New Roman" w:hAnsi="Times New Roman" w:cs="Times New Roman"/>
+          <w:kern w:val="0"/>
+          <w:sz w:val="24"/>
+          <w:szCs w:val="24"/>
+          <w:lang w:eastAsia="fr-FR"/>
+          <w14:ligatures w14:val="none"/>
+        </w:rPr>
+        <w:t xml:space="preserve"> :</w:t>
+      </w:r>
+    </w:p>
+    <w:p>
+      <w:pPr>
+        <w:numPr>
+          <w:ilvl w:val="1"/>
+          <w:numId w:val="21"/>
+        </w:numPr>
+        <w:spacing w:before="100" w:beforeAutospacing="1" w:after="100" w:afterAutospacing="1" w:line="240" w:lineRule="auto"/>
+        <w:rPr>
+          <w:rFonts w:ascii="Times New Roman" w:eastAsia="Times New Roman" w:hAnsi="Times New Roman" w:cs="Times New Roman"/>
+          <w:kern w:val="0"/>
+          <w:sz w:val="24"/>
+          <w:szCs w:val="24"/>
+          <w:lang w:eastAsia="fr-FR"/>
+          <w14:ligatures w14:val="none"/>
+        </w:rPr>
+      </w:pPr>
+      <w:r>
+        <w:rPr>
+          <w:rFonts w:ascii="Times New Roman" w:eastAsia="Times New Roman" w:hAnsi="Times New Roman" w:cs="Times New Roman"/>
+          <w:b/>
+          <w:bCs/>
+          <w:kern w:val="0"/>
+          <w:sz w:val="24"/>
+          <w:szCs w:val="24"/>
+          <w:lang w:eastAsia="fr-FR"/>
+          <w14:ligatures w14:val="none"/>
+        </w:rPr>
+        <w:t>Échantillonnage</w:t>
+      </w:r>
+      <w:r>
+        <w:rPr>
+          <w:rFonts w:ascii="Times New Roman" w:eastAsia="Times New Roman" w:hAnsi="Times New Roman" w:cs="Times New Roman"/>
+          <w:kern w:val="0"/>
+          <w:sz w:val="24"/>
+          <w:szCs w:val="24"/>
+          <w:lang w:eastAsia="fr-FR"/>
+          <w14:ligatures w14:val="none"/>
+        </w:rPr>
+        <w:t xml:space="preserve"> : Comme en classification, les arbres sont construits à partir de sous-ensembles aléatoires de données (échantillonnage </w:t>
+      </w:r>
+      <w:proofErr w:type="spellStart"/>
+      <w:r>
+        <w:rPr>
+          <w:rFonts w:ascii="Times New Roman" w:eastAsia="Times New Roman" w:hAnsi="Times New Roman" w:cs="Times New Roman"/>
+          <w:kern w:val="0"/>
+          <w:sz w:val="24"/>
+          <w:szCs w:val="24"/>
+          <w:lang w:eastAsia="fr-FR"/>
+          <w14:ligatures w14:val="none"/>
+        </w:rPr>
+        <w:t>bootstrap</w:t>
+      </w:r>
+      <w:proofErr w:type="spellEnd"/>
+      <w:r>
+        <w:rPr>
+          <w:rFonts w:ascii="Times New Roman" w:eastAsia="Times New Roman" w:hAnsi="Times New Roman" w:cs="Times New Roman"/>
+          <w:kern w:val="0"/>
+          <w:sz w:val="24"/>
+          <w:szCs w:val="24"/>
+          <w:lang w:eastAsia="fr-FR"/>
+          <w14:ligatures w14:val="none"/>
+        </w:rPr>
+        <w:t>).</w:t>
+      </w:r>
+    </w:p>
+    <w:p>
+      <w:pPr>
+        <w:numPr>
+          <w:ilvl w:val="1"/>
+          <w:numId w:val="21"/>
+        </w:numPr>
+        <w:spacing w:before="100" w:beforeAutospacing="1" w:after="100" w:afterAutospacing="1" w:line="240" w:lineRule="auto"/>
+        <w:rPr>
+          <w:rFonts w:ascii="Times New Roman" w:eastAsia="Times New Roman" w:hAnsi="Times New Roman" w:cs="Times New Roman"/>
+          <w:kern w:val="0"/>
+          <w:sz w:val="24"/>
+          <w:szCs w:val="24"/>
+          <w:lang w:eastAsia="fr-FR"/>
+          <w14:ligatures w14:val="none"/>
+        </w:rPr>
+      </w:pPr>
+      <w:r>
+        <w:rPr>
+          <w:rFonts w:ascii="Times New Roman" w:eastAsia="Times New Roman" w:hAnsi="Times New Roman" w:cs="Times New Roman"/>
+          <w:b/>
+          <w:bCs/>
+          <w:kern w:val="0"/>
+          <w:sz w:val="24"/>
+          <w:szCs w:val="24"/>
+          <w:lang w:eastAsia="fr-FR"/>
+          <w14:ligatures w14:val="none"/>
+        </w:rPr>
+        <w:t>Sélection de Caractéristiques</w:t>
+      </w:r>
+      <w:r>
+        <w:rPr>
+          <w:rFonts w:ascii="Times New Roman" w:eastAsia="Times New Roman" w:hAnsi="Times New Roman" w:cs="Times New Roman"/>
+          <w:kern w:val="0"/>
+          <w:sz w:val="24"/>
+          <w:szCs w:val="24"/>
+          <w:lang w:eastAsia="fr-FR"/>
+          <w14:ligatures w14:val="none"/>
+        </w:rPr>
+        <w:t xml:space="preserve"> : À chaque nœud de l'arbre, un nombre limité de caractéristiques est choisi aléatoirement pour décider de la meilleure division, similaire à la classification.</w:t>
+      </w:r>
+    </w:p>
+    <w:p>
+      <w:pPr>
+        <w:numPr>
+          <w:ilvl w:val="0"/>
+          <w:numId w:val="21"/>
+        </w:numPr>
+        <w:spacing w:before="100" w:beforeAutospacing="1" w:after="100" w:afterAutospacing="1" w:line="240" w:lineRule="auto"/>
+        <w:rPr>
+          <w:rFonts w:ascii="Times New Roman" w:eastAsia="Times New Roman" w:hAnsi="Times New Roman" w:cs="Times New Roman"/>
+          <w:kern w:val="0"/>
+          <w:sz w:val="24"/>
+          <w:szCs w:val="24"/>
+          <w:lang w:eastAsia="fr-FR"/>
+          <w14:ligatures w14:val="none"/>
+        </w:rPr>
+      </w:pPr>
+      <w:r>
+        <w:rPr>
+          <w:rFonts w:ascii="Times New Roman" w:eastAsia="Times New Roman" w:hAnsi="Times New Roman" w:cs="Times New Roman"/>
+          <w:b/>
+          <w:bCs/>
+          <w:kern w:val="0"/>
+          <w:sz w:val="24"/>
+          <w:szCs w:val="24"/>
+          <w:lang w:eastAsia="fr-FR"/>
+          <w14:ligatures w14:val="none"/>
+        </w:rPr>
+        <w:t>Division des Nœuds</w:t>
+      </w:r>
+      <w:r>
+        <w:rPr>
+          <w:rFonts w:ascii="Times New Roman" w:eastAsia="Times New Roman" w:hAnsi="Times New Roman" w:cs="Times New Roman"/>
+          <w:kern w:val="0"/>
+          <w:sz w:val="24"/>
+          <w:szCs w:val="24"/>
+          <w:lang w:eastAsia="fr-FR"/>
+          <w14:ligatures w14:val="none"/>
+        </w:rPr>
+        <w:t xml:space="preserve"> :</w:t>
+      </w:r>
+    </w:p>
+    <w:p>
+      <w:pPr>
+        <w:numPr>
+          <w:ilvl w:val="1"/>
+          <w:numId w:val="21"/>
+        </w:numPr>
+        <w:spacing w:before="100" w:beforeAutospacing="1" w:after="100" w:afterAutospacing="1" w:line="240" w:lineRule="auto"/>
+        <w:rPr>
+          <w:rFonts w:ascii="Times New Roman" w:eastAsia="Times New Roman" w:hAnsi="Times New Roman" w:cs="Times New Roman"/>
+          <w:kern w:val="0"/>
+          <w:sz w:val="24"/>
+          <w:szCs w:val="24"/>
+          <w:lang w:eastAsia="fr-FR"/>
+          <w14:ligatures w14:val="none"/>
+        </w:rPr>
+      </w:pPr>
+      <w:r>
+        <w:rPr>
+          <w:rFonts w:ascii="Times New Roman" w:eastAsia="Times New Roman" w:hAnsi="Times New Roman" w:cs="Times New Roman"/>
+          <w:kern w:val="0"/>
+          <w:sz w:val="24"/>
+          <w:szCs w:val="24"/>
+          <w:lang w:eastAsia="fr-FR"/>
+          <w14:ligatures w14:val="none"/>
+        </w:rPr>
+        <w:t>En régression, la division à chaque nœud de l'arbre est déterminée de manière à minimiser la variance ou l'erreur quadratique moyenne entre les valeurs réelles et les valeurs prédites par le nœud.</w:t>
+      </w:r>
+    </w:p>
+    <w:p>
+      <w:pPr>
+        <w:numPr>
+          <w:ilvl w:val="0"/>
+          <w:numId w:val="21"/>
+        </w:numPr>
+        <w:spacing w:before="100" w:beforeAutospacing="1" w:after="100" w:afterAutospacing="1" w:line="240" w:lineRule="auto"/>
+        <w:rPr>
+          <w:rFonts w:ascii="Times New Roman" w:eastAsia="Times New Roman" w:hAnsi="Times New Roman" w:cs="Times New Roman"/>
+          <w:kern w:val="0"/>
+          <w:sz w:val="24"/>
+          <w:szCs w:val="24"/>
+          <w:lang w:eastAsia="fr-FR"/>
+          <w14:ligatures w14:val="none"/>
+        </w:rPr>
+      </w:pPr>
+      <w:r>
+        <w:rPr>
+          <w:rFonts w:ascii="Times New Roman" w:eastAsia="Times New Roman" w:hAnsi="Times New Roman" w:cs="Times New Roman"/>
+          <w:b/>
+          <w:bCs/>
+          <w:kern w:val="0"/>
+          <w:sz w:val="24"/>
+          <w:szCs w:val="24"/>
+          <w:lang w:eastAsia="fr-FR"/>
+          <w14:ligatures w14:val="none"/>
+        </w:rPr>
+        <w:t>Prédiction Finale</w:t>
+      </w:r>
+      <w:r>
+        <w:rPr>
+          <w:rFonts w:ascii="Times New Roman" w:eastAsia="Times New Roman" w:hAnsi="Times New Roman" w:cs="Times New Roman"/>
+          <w:kern w:val="0"/>
+          <w:sz w:val="24"/>
+          <w:szCs w:val="24"/>
+          <w:lang w:eastAsia="fr-FR"/>
+          <w14:ligatures w14:val="none"/>
+        </w:rPr>
+        <w:t xml:space="preserve"> :</w:t>
+      </w:r>
+    </w:p>
+    <w:p>
+      <w:pPr>
+        <w:numPr>
+          <w:ilvl w:val="1"/>
+          <w:numId w:val="21"/>
+        </w:numPr>
+        <w:spacing w:before="100" w:beforeAutospacing="1" w:after="100" w:afterAutospacing="1" w:line="240" w:lineRule="auto"/>
+        <w:rPr>
+          <w:rFonts w:ascii="Times New Roman" w:eastAsia="Times New Roman" w:hAnsi="Times New Roman" w:cs="Times New Roman"/>
+          <w:kern w:val="0"/>
+          <w:sz w:val="24"/>
+          <w:szCs w:val="24"/>
+          <w:lang w:eastAsia="fr-FR"/>
+          <w14:ligatures w14:val="none"/>
+        </w:rPr>
+      </w:pPr>
+      <w:r>
+        <w:rPr>
+          <w:rFonts w:ascii="Times New Roman" w:eastAsia="Times New Roman" w:hAnsi="Times New Roman" w:cs="Times New Roman"/>
+          <w:b/>
+          <w:bCs/>
+          <w:kern w:val="0"/>
+          <w:sz w:val="24"/>
+          <w:szCs w:val="24"/>
+          <w:lang w:eastAsia="fr-FR"/>
+          <w14:ligatures w14:val="none"/>
+        </w:rPr>
+        <w:t>Moyenne des Prédictions</w:t>
+      </w:r>
+      <w:r>
+        <w:rPr>
+          <w:rFonts w:ascii="Times New Roman" w:eastAsia="Times New Roman" w:hAnsi="Times New Roman" w:cs="Times New Roman"/>
+          <w:kern w:val="0"/>
+          <w:sz w:val="24"/>
+          <w:szCs w:val="24"/>
+          <w:lang w:eastAsia="fr-FR"/>
+          <w14:ligatures w14:val="none"/>
+        </w:rPr>
+        <w:t xml:space="preserve"> : La prédiction d'une forêt aléatoire en régression pour une entrée donnée est la moyenne des prédictions de tous les arbres de la forêt pour cette entrée. Cela est différent de la classification, où c'est le vote majoritaire qui détermine la classe prédite.</w:t>
+      </w:r>
+    </w:p>
+    <w:p>
+      <w:pPr>
+        <w:spacing w:before="100" w:beforeAutospacing="1" w:after="100" w:afterAutospacing="1" w:line="240" w:lineRule="auto"/>
+        <w:outlineLvl w:val="3"/>
+        <w:rPr>
+          <w:rFonts w:ascii="Times New Roman" w:eastAsia="Times New Roman" w:hAnsi="Times New Roman" w:cs="Times New Roman"/>
+          <w:b/>
+          <w:bCs/>
+          <w:kern w:val="0"/>
+          <w:sz w:val="24"/>
+          <w:szCs w:val="24"/>
+          <w:lang w:eastAsia="fr-FR"/>
+          <w14:ligatures w14:val="none"/>
+        </w:rPr>
+      </w:pPr>
+      <w:r>
+        <w:rPr>
+          <w:rFonts w:ascii="Times New Roman" w:eastAsia="Times New Roman" w:hAnsi="Times New Roman" w:cs="Times New Roman"/>
+          <w:b/>
+          <w:bCs/>
+          <w:kern w:val="0"/>
+          <w:sz w:val="24"/>
+          <w:szCs w:val="24"/>
+          <w:lang w:eastAsia="fr-FR"/>
+          <w14:ligatures w14:val="none"/>
+        </w:rPr>
+        <w:t>Différences entre Régression et Classification avec Forêts Aléatoires</w:t>
+      </w:r>
+    </w:p>
+    <w:p>
+      <w:pPr>
+        <w:numPr>
+          <w:ilvl w:val="0"/>
+          <w:numId w:val="22"/>
+        </w:numPr>
+        <w:spacing w:before="100" w:beforeAutospacing="1" w:after="100" w:afterAutospacing="1" w:line="240" w:lineRule="auto"/>
+        <w:rPr>
+          <w:rFonts w:ascii="Times New Roman" w:eastAsia="Times New Roman" w:hAnsi="Times New Roman" w:cs="Times New Roman"/>
+          <w:kern w:val="0"/>
+          <w:sz w:val="24"/>
+          <w:szCs w:val="24"/>
+          <w:lang w:eastAsia="fr-FR"/>
+          <w14:ligatures w14:val="none"/>
+        </w:rPr>
+      </w:pPr>
+      <w:r>
+        <w:rPr>
+          <w:rFonts w:ascii="Times New Roman" w:eastAsia="Times New Roman" w:hAnsi="Times New Roman" w:cs="Times New Roman"/>
+          <w:b/>
+          <w:bCs/>
+          <w:kern w:val="0"/>
+          <w:sz w:val="24"/>
+          <w:szCs w:val="24"/>
+          <w:lang w:eastAsia="fr-FR"/>
+          <w14:ligatures w14:val="none"/>
+        </w:rPr>
+        <w:t>Type de Sortie</w:t>
+      </w:r>
+      <w:r>
+        <w:rPr>
+          <w:rFonts w:ascii="Times New Roman" w:eastAsia="Times New Roman" w:hAnsi="Times New Roman" w:cs="Times New Roman"/>
+          <w:kern w:val="0"/>
+          <w:sz w:val="24"/>
+          <w:szCs w:val="24"/>
+          <w:lang w:eastAsia="fr-FR"/>
+          <w14:ligatures w14:val="none"/>
+        </w:rPr>
+        <w:t xml:space="preserve"> :</w:t>
+      </w:r>
+    </w:p>
+    <w:p>
+      <w:pPr>
+        <w:numPr>
+          <w:ilvl w:val="1"/>
+          <w:numId w:val="22"/>
+        </w:numPr>
+        <w:spacing w:before="100" w:beforeAutospacing="1" w:after="100" w:afterAutospacing="1" w:line="240" w:lineRule="auto"/>
+        <w:rPr>
+          <w:rFonts w:ascii="Times New Roman" w:eastAsia="Times New Roman" w:hAnsi="Times New Roman" w:cs="Times New Roman"/>
+          <w:kern w:val="0"/>
+          <w:sz w:val="24"/>
+          <w:szCs w:val="24"/>
+          <w:lang w:eastAsia="fr-FR"/>
+          <w14:ligatures w14:val="none"/>
+        </w:rPr>
+      </w:pPr>
+      <w:r>
+        <w:rPr>
+          <w:rFonts w:ascii="Times New Roman" w:eastAsia="Times New Roman" w:hAnsi="Times New Roman" w:cs="Times New Roman"/>
+          <w:b/>
+          <w:bCs/>
+          <w:kern w:val="0"/>
+          <w:sz w:val="24"/>
+          <w:szCs w:val="24"/>
+          <w:lang w:eastAsia="fr-FR"/>
+          <w14:ligatures w14:val="none"/>
+        </w:rPr>
+        <w:t>Classification</w:t>
+      </w:r>
+      <w:r>
+        <w:rPr>
+          <w:rFonts w:ascii="Times New Roman" w:eastAsia="Times New Roman" w:hAnsi="Times New Roman" w:cs="Times New Roman"/>
+          <w:kern w:val="0"/>
+          <w:sz w:val="24"/>
+          <w:szCs w:val="24"/>
+          <w:lang w:eastAsia="fr-FR"/>
+          <w14:ligatures w14:val="none"/>
+        </w:rPr>
+        <w:t xml:space="preserve"> : Les sorties sont des étiquettes de classe.</w:t>
+      </w:r>
+    </w:p>
+    <w:p>
+      <w:pPr>
+        <w:numPr>
+          <w:ilvl w:val="1"/>
+          <w:numId w:val="22"/>
+        </w:numPr>
+        <w:spacing w:before="100" w:beforeAutospacing="1" w:after="100" w:afterAutospacing="1" w:line="240" w:lineRule="auto"/>
+        <w:rPr>
+          <w:rFonts w:ascii="Times New Roman" w:eastAsia="Times New Roman" w:hAnsi="Times New Roman" w:cs="Times New Roman"/>
+          <w:kern w:val="0"/>
+          <w:sz w:val="24"/>
+          <w:szCs w:val="24"/>
+          <w:lang w:eastAsia="fr-FR"/>
+          <w14:ligatures w14:val="none"/>
+        </w:rPr>
+      </w:pPr>
+      <w:r>
+        <w:rPr>
+          <w:rFonts w:ascii="Times New Roman" w:eastAsia="Times New Roman" w:hAnsi="Times New Roman" w:cs="Times New Roman"/>
+          <w:b/>
+          <w:bCs/>
+          <w:kern w:val="0"/>
+          <w:sz w:val="24"/>
+          <w:szCs w:val="24"/>
+          <w:lang w:eastAsia="fr-FR"/>
+          <w14:ligatures w14:val="none"/>
+        </w:rPr>
+        <w:t>Régression</w:t>
+      </w:r>
+      <w:r>
+        <w:rPr>
+          <w:rFonts w:ascii="Times New Roman" w:eastAsia="Times New Roman" w:hAnsi="Times New Roman" w:cs="Times New Roman"/>
+          <w:kern w:val="0"/>
+          <w:sz w:val="24"/>
+          <w:szCs w:val="24"/>
+          <w:lang w:eastAsia="fr-FR"/>
+          <w14:ligatures w14:val="none"/>
+        </w:rPr>
+        <w:t xml:space="preserve"> : Les sorties sont des valeurs continues.</w:t>
+      </w:r>
+    </w:p>
+    <w:p>
+      <w:pPr>
+        <w:numPr>
+          <w:ilvl w:val="0"/>
+          <w:numId w:val="22"/>
+        </w:numPr>
+        <w:spacing w:before="100" w:beforeAutospacing="1" w:after="100" w:afterAutospacing="1" w:line="240" w:lineRule="auto"/>
+        <w:rPr>
+          <w:rFonts w:ascii="Times New Roman" w:eastAsia="Times New Roman" w:hAnsi="Times New Roman" w:cs="Times New Roman"/>
+          <w:kern w:val="0"/>
+          <w:sz w:val="24"/>
+          <w:szCs w:val="24"/>
+          <w:lang w:eastAsia="fr-FR"/>
+          <w14:ligatures w14:val="none"/>
+        </w:rPr>
+      </w:pPr>
+      <w:r>
+        <w:rPr>
+          <w:rFonts w:ascii="Times New Roman" w:eastAsia="Times New Roman" w:hAnsi="Times New Roman" w:cs="Times New Roman"/>
+          <w:b/>
+          <w:bCs/>
+          <w:kern w:val="0"/>
+          <w:sz w:val="24"/>
+          <w:szCs w:val="24"/>
+          <w:lang w:eastAsia="fr-FR"/>
+          <w14:ligatures w14:val="none"/>
+        </w:rPr>
+        <w:t>Mesure de Pureté (ou Impureté)</w:t>
+      </w:r>
+      <w:r>
+        <w:rPr>
+          <w:rFonts w:ascii="Times New Roman" w:eastAsia="Times New Roman" w:hAnsi="Times New Roman" w:cs="Times New Roman"/>
+          <w:kern w:val="0"/>
+          <w:sz w:val="24"/>
+          <w:szCs w:val="24"/>
+          <w:lang w:eastAsia="fr-FR"/>
+          <w14:ligatures w14:val="none"/>
+        </w:rPr>
+        <w:t xml:space="preserve"> :</w:t>
+      </w:r>
+    </w:p>
+    <w:p>
+      <w:pPr>
+        <w:numPr>
+          <w:ilvl w:val="1"/>
+          <w:numId w:val="22"/>
+        </w:numPr>
+        <w:spacing w:before="100" w:beforeAutospacing="1" w:after="100" w:afterAutospacing="1" w:line="240" w:lineRule="auto"/>
+        <w:rPr>
+          <w:rFonts w:ascii="Times New Roman" w:eastAsia="Times New Roman" w:hAnsi="Times New Roman" w:cs="Times New Roman"/>
+          <w:kern w:val="0"/>
+          <w:sz w:val="24"/>
+          <w:szCs w:val="24"/>
+          <w:lang w:eastAsia="fr-FR"/>
+          <w14:ligatures w14:val="none"/>
+        </w:rPr>
+      </w:pPr>
+      <w:r>
+        <w:rPr>
+          <w:rFonts w:ascii="Times New Roman" w:eastAsia="Times New Roman" w:hAnsi="Times New Roman" w:cs="Times New Roman"/>
+          <w:b/>
+          <w:bCs/>
+          <w:kern w:val="0"/>
+          <w:sz w:val="24"/>
+          <w:szCs w:val="24"/>
+          <w:lang w:eastAsia="fr-FR"/>
+          <w14:ligatures w14:val="none"/>
+        </w:rPr>
+        <w:t>Classification</w:t>
+      </w:r>
+      <w:r>
+        <w:rPr>
+          <w:rFonts w:ascii="Times New Roman" w:eastAsia="Times New Roman" w:hAnsi="Times New Roman" w:cs="Times New Roman"/>
+          <w:kern w:val="0"/>
+          <w:sz w:val="24"/>
+          <w:szCs w:val="24"/>
+          <w:lang w:eastAsia="fr-FR"/>
+          <w14:ligatures w14:val="none"/>
+        </w:rPr>
+        <w:t xml:space="preserve"> : Utilise des mesures comme l'indice de Gini ou l'entropie pour évaluer la qualité des divisions.</w:t>
+      </w:r>
+    </w:p>
+    <w:p>
+      <w:pPr>
+        <w:numPr>
+          <w:ilvl w:val="1"/>
+          <w:numId w:val="22"/>
+        </w:numPr>
+        <w:spacing w:before="100" w:beforeAutospacing="1" w:after="100" w:afterAutospacing="1" w:line="240" w:lineRule="auto"/>
+        <w:rPr>
+          <w:rFonts w:ascii="Times New Roman" w:eastAsia="Times New Roman" w:hAnsi="Times New Roman" w:cs="Times New Roman"/>
+          <w:kern w:val="0"/>
+          <w:sz w:val="24"/>
+          <w:szCs w:val="24"/>
+          <w:lang w:eastAsia="fr-FR"/>
+          <w14:ligatures w14:val="none"/>
+        </w:rPr>
+      </w:pPr>
+      <w:r>
+        <w:rPr>
+          <w:rFonts w:ascii="Times New Roman" w:eastAsia="Times New Roman" w:hAnsi="Times New Roman" w:cs="Times New Roman"/>
+          <w:b/>
+          <w:bCs/>
+          <w:kern w:val="0"/>
+          <w:sz w:val="24"/>
+          <w:szCs w:val="24"/>
+          <w:lang w:eastAsia="fr-FR"/>
+          <w14:ligatures w14:val="none"/>
+        </w:rPr>
+        <w:t>Régression</w:t>
+      </w:r>
+      <w:r>
+        <w:rPr>
+          <w:rFonts w:ascii="Times New Roman" w:eastAsia="Times New Roman" w:hAnsi="Times New Roman" w:cs="Times New Roman"/>
+          <w:kern w:val="0"/>
+          <w:sz w:val="24"/>
+          <w:szCs w:val="24"/>
+          <w:lang w:eastAsia="fr-FR"/>
+          <w14:ligatures w14:val="none"/>
+        </w:rPr>
+        <w:t xml:space="preserve"> : Utilise la variance ou l'erreur quadratique moyenne pour évaluer les divisions.</w:t>
+      </w:r>
+    </w:p>
+    <w:p>
+      <w:pPr>
+        <w:numPr>
+          <w:ilvl w:val="0"/>
+          <w:numId w:val="22"/>
+        </w:numPr>
+        <w:spacing w:before="100" w:beforeAutospacing="1" w:after="100" w:afterAutospacing="1" w:line="240" w:lineRule="auto"/>
+        <w:rPr>
+          <w:rFonts w:ascii="Times New Roman" w:eastAsia="Times New Roman" w:hAnsi="Times New Roman" w:cs="Times New Roman"/>
+          <w:kern w:val="0"/>
+          <w:sz w:val="24"/>
+          <w:szCs w:val="24"/>
+          <w:lang w:eastAsia="fr-FR"/>
+          <w14:ligatures w14:val="none"/>
+        </w:rPr>
+      </w:pPr>
+      <w:r>
+        <w:rPr>
+          <w:rFonts w:ascii="Times New Roman" w:eastAsia="Times New Roman" w:hAnsi="Times New Roman" w:cs="Times New Roman"/>
+          <w:b/>
+          <w:bCs/>
+          <w:kern w:val="0"/>
+          <w:sz w:val="24"/>
+          <w:szCs w:val="24"/>
+          <w:lang w:eastAsia="fr-FR"/>
+          <w14:ligatures w14:val="none"/>
+        </w:rPr>
+        <w:t>Prédiction Finale</w:t>
+      </w:r>
+      <w:r>
+        <w:rPr>
+          <w:rFonts w:ascii="Times New Roman" w:eastAsia="Times New Roman" w:hAnsi="Times New Roman" w:cs="Times New Roman"/>
+          <w:kern w:val="0"/>
+          <w:sz w:val="24"/>
+          <w:szCs w:val="24"/>
+          <w:lang w:eastAsia="fr-FR"/>
+          <w14:ligatures w14:val="none"/>
+        </w:rPr>
+        <w:t xml:space="preserve"> :</w:t>
+      </w:r>
+    </w:p>
+    <w:p>
+      <w:pPr>
+        <w:numPr>
+          <w:ilvl w:val="1"/>
+          <w:numId w:val="22"/>
+        </w:numPr>
+        <w:spacing w:before="100" w:beforeAutospacing="1" w:after="100" w:afterAutospacing="1" w:line="240" w:lineRule="auto"/>
+        <w:rPr>
+          <w:rFonts w:ascii="Times New Roman" w:eastAsia="Times New Roman" w:hAnsi="Times New Roman" w:cs="Times New Roman"/>
+          <w:kern w:val="0"/>
+          <w:sz w:val="24"/>
+          <w:szCs w:val="24"/>
+          <w:lang w:eastAsia="fr-FR"/>
+          <w14:ligatures w14:val="none"/>
+        </w:rPr>
+      </w:pPr>
+      <w:r>
+        <w:rPr>
+          <w:rFonts w:ascii="Times New Roman" w:eastAsia="Times New Roman" w:hAnsi="Times New Roman" w:cs="Times New Roman"/>
+          <w:b/>
+          <w:bCs/>
+          <w:kern w:val="0"/>
+          <w:sz w:val="24"/>
+          <w:szCs w:val="24"/>
+          <w:lang w:eastAsia="fr-FR"/>
+          <w14:ligatures w14:val="none"/>
+        </w:rPr>
+        <w:t>Classification</w:t>
+      </w:r>
+      <w:r>
+        <w:rPr>
+          <w:rFonts w:ascii="Times New Roman" w:eastAsia="Times New Roman" w:hAnsi="Times New Roman" w:cs="Times New Roman"/>
+          <w:kern w:val="0"/>
+          <w:sz w:val="24"/>
+          <w:szCs w:val="24"/>
+          <w:lang w:eastAsia="fr-FR"/>
+          <w14:ligatures w14:val="none"/>
+        </w:rPr>
+        <w:t xml:space="preserve"> : Basée sur le mode (la classe la plus fréquente parmi les prédictions des arbres individuels).</w:t>
+      </w:r>
+    </w:p>
+    <w:p>
+      <w:pPr>
+        <w:numPr>
+          <w:ilvl w:val="1"/>
+          <w:numId w:val="22"/>
+        </w:numPr>
+        <w:spacing w:before="100" w:beforeAutospacing="1" w:after="100" w:afterAutospacing="1" w:line="240" w:lineRule="auto"/>
+        <w:rPr>
+          <w:rFonts w:ascii="Times New Roman" w:eastAsia="Times New Roman" w:hAnsi="Times New Roman" w:cs="Times New Roman"/>
+          <w:kern w:val="0"/>
+          <w:sz w:val="24"/>
+          <w:szCs w:val="24"/>
+          <w:lang w:eastAsia="fr-FR"/>
+          <w14:ligatures w14:val="none"/>
+        </w:rPr>
+      </w:pPr>
+      <w:r>
+        <w:rPr>
+          <w:rFonts w:ascii="Times New Roman" w:eastAsia="Times New Roman" w:hAnsi="Times New Roman" w:cs="Times New Roman"/>
+          <w:b/>
+          <w:bCs/>
+          <w:kern w:val="0"/>
+          <w:sz w:val="24"/>
+          <w:szCs w:val="24"/>
+          <w:lang w:eastAsia="fr-FR"/>
+          <w14:ligatures w14:val="none"/>
+        </w:rPr>
+        <w:t>Régression</w:t>
+      </w:r>
+      <w:r>
+        <w:rPr>
+          <w:rFonts w:ascii="Times New Roman" w:eastAsia="Times New Roman" w:hAnsi="Times New Roman" w:cs="Times New Roman"/>
+          <w:kern w:val="0"/>
+          <w:sz w:val="24"/>
+          <w:szCs w:val="24"/>
+          <w:lang w:eastAsia="fr-FR"/>
+          <w14:ligatures w14:val="none"/>
+        </w:rPr>
+        <w:t xml:space="preserve"> : Basée sur la moyenne des prédictions des arbres.</w:t>
+      </w:r>
+    </w:p>
+    <w:p>
+      <w:proofErr w:type="spellStart"/>
+      <w:r>
+        <w:t>Rmq</w:t>
+      </w:r>
+      <w:proofErr w:type="spellEnd"/>
+      <w:r>
+        <w:t xml:space="preserve"> : </w:t>
+      </w:r>
+    </w:p>
+    <w:p>
+      <w:r>
+        <w:t xml:space="preserve">Pour adapter le concept des forêts aléatoires à la régression dans un contexte aéronautique, supposons que nous souhaitons prédire la durée de vie restante (RUL - </w:t>
+      </w:r>
+      <w:proofErr w:type="spellStart"/>
+      <w:r>
+        <w:t>Remaining</w:t>
+      </w:r>
+      <w:proofErr w:type="spellEnd"/>
+      <w:r>
+        <w:t xml:space="preserve"> </w:t>
+      </w:r>
+      <w:proofErr w:type="spellStart"/>
+      <w:r>
+        <w:t>Useful</w:t>
+      </w:r>
+      <w:proofErr w:type="spellEnd"/>
+      <w:r>
+        <w:t xml:space="preserve"> Life) d'un moteur d'hélicoptère en fonction des données opérationnelles telles que les heures de fonctionnement, la température, la pression et les vibrations. Ce genre d'analyse peut aider à planifier la maintenance préventive et à éviter des pannes inopinées.</w:t>
+      </w:r>
+    </w:p>
+    <w:p/>
+    <w:p>
+      <w:r>
+        <w:t xml:space="preserve">Imaginons que nous voulons prédire le nombre d'heures avant la prochaine maintenance nécessaire (un problème de régression), basé sur les mêmes caractéristiques (température, pression, vibrations) </w:t>
+      </w:r>
+    </w:p>
+    <w:p/>
+    <w:p>
+      <w:r>
+        <w:rPr>
+          <w:noProof/>
+        </w:rPr>
+        <w:lastRenderedPageBreak/>
+        <w:drawing>
+          <wp:inline distT="0" distB="0" distL="0" distR="0" wp14:anchorId="4F689603" wp14:editId="1B31F446">
+            <wp:extent cx="5760720" cy="3983990"/>
+            <wp:effectExtent l="0" t="0" r="0" b="0"/>
+            <wp:docPr id="929280598" name="Image 4" descr="wMuUmvOLJjVPAAAAABJRU5ErkJggg== (657×454)"/>
+            <wp:cNvGraphicFramePr>
+              <a:graphicFrameLocks xmlns:a="http://schemas.openxmlformats.org/drawingml/2006/main" noChangeAspect="1"/>
+            </wp:cNvGraphicFramePr>
+            <a:graphic xmlns:a="http://schemas.openxmlformats.org/drawingml/2006/main">
+              <a:graphicData uri="http://schemas.openxmlformats.org/drawingml/2006/picture">
+                <pic:pic xmlns:pic="http://schemas.openxmlformats.org/drawingml/2006/picture">
+                  <pic:nvPicPr>
+                    <pic:cNvPr id="0" name="Picture 7" descr="wMuUmvOLJjVPAAAAABJRU5ErkJggg== (657×454)"/>
+                    <pic:cNvPicPr>
+                      <a:picLocks noChangeAspect="1" noChangeArrowheads="1"/>
+                    </pic:cNvPicPr>
+                  </pic:nvPicPr>
+                  <pic:blipFill>
+                    <a:blip r:embed="rId12">
+                      <a:extLst>
+                        <a:ext uri="{28A0092B-C50C-407E-A947-70E740481C1C}">
+                          <a14:useLocalDpi xmlns:a14="http://schemas.microsoft.com/office/drawing/2010/main" val="0"/>
+                        </a:ext>
+                      </a:extLst>
+                    </a:blip>
+                    <a:srcRect/>
+                    <a:stretch>
+                      <a:fillRect/>
+                    </a:stretch>
+                  </pic:blipFill>
+                  <pic:spPr bwMode="auto">
+                    <a:xfrm>
+                      <a:off x="0" y="0"/>
+                      <a:ext cx="5760720" cy="3983990"/>
+                    </a:xfrm>
+                    <a:prstGeom prst="rect">
+                      <a:avLst/>
+                    </a:prstGeom>
+                    <a:noFill/>
+                    <a:ln>
+                      <a:noFill/>
+                    </a:ln>
+                  </pic:spPr>
+                </pic:pic>
+              </a:graphicData>
+            </a:graphic>
+          </wp:inline>
+        </w:drawing>
+      </w:r>
+    </w:p>
+    <w:p>
+      <w:pPr>
+        <w:spacing w:before="100" w:beforeAutospacing="1" w:after="100" w:afterAutospacing="1" w:line="240" w:lineRule="auto"/>
+        <w:rPr>
+          <w:rFonts w:ascii="Times New Roman" w:eastAsia="Times New Roman" w:hAnsi="Times New Roman" w:cs="Times New Roman"/>
+          <w:kern w:val="0"/>
+          <w:sz w:val="24"/>
+          <w:szCs w:val="24"/>
+          <w:lang w:eastAsia="fr-FR"/>
+          <w14:ligatures w14:val="none"/>
+        </w:rPr>
+      </w:pPr>
+      <w:r>
+        <w:rPr>
+          <w:rFonts w:ascii="Times New Roman" w:eastAsia="Times New Roman" w:hAnsi="Times New Roman" w:cs="Times New Roman"/>
+          <w:kern w:val="0"/>
+          <w:sz w:val="24"/>
+          <w:szCs w:val="24"/>
+          <w:lang w:eastAsia="fr-FR"/>
+          <w14:ligatures w14:val="none"/>
+        </w:rPr>
+        <w:t>L'importance des caractéristiques dans les modèles de forêts aléatoires, qu'ils soient utilisés pour la classification ou la régression, est calculée de manière similaire. Cependant, la manière dont ces importances sont interprétées et les implications pour chaque type de modèle peuvent différer. Explorons comment ces importances sont calculées et pourquoi elles peuvent apparaître différentes selon que le modèle est de classification ou de régression.</w:t>
+      </w:r>
+    </w:p>
+    <w:p>
+      <w:pPr>
+        <w:spacing w:before="100" w:beforeAutospacing="1" w:after="100" w:afterAutospacing="1" w:line="240" w:lineRule="auto"/>
+        <w:outlineLvl w:val="2"/>
+        <w:rPr>
+          <w:rFonts w:ascii="Times New Roman" w:eastAsia="Times New Roman" w:hAnsi="Times New Roman" w:cs="Times New Roman"/>
+          <w:b/>
+          <w:bCs/>
+          <w:kern w:val="0"/>
+          <w:sz w:val="27"/>
+          <w:szCs w:val="27"/>
+          <w:lang w:eastAsia="fr-FR"/>
+          <w14:ligatures w14:val="none"/>
+        </w:rPr>
+      </w:pPr>
+      <w:r>
+        <w:rPr>
+          <w:rFonts w:ascii="Times New Roman" w:eastAsia="Times New Roman" w:hAnsi="Times New Roman" w:cs="Times New Roman"/>
+          <w:b/>
+          <w:bCs/>
+          <w:kern w:val="0"/>
+          <w:sz w:val="27"/>
+          <w:szCs w:val="27"/>
+          <w:lang w:eastAsia="fr-FR"/>
+          <w14:ligatures w14:val="none"/>
+        </w:rPr>
+        <w:t>Calcul de l'Importance des Caractéristiques</w:t>
+      </w:r>
+    </w:p>
+    <w:p>
+      <w:pPr>
+        <w:spacing w:before="100" w:beforeAutospacing="1" w:after="100" w:afterAutospacing="1" w:line="240" w:lineRule="auto"/>
+        <w:rPr>
+          <w:rFonts w:ascii="Times New Roman" w:eastAsia="Times New Roman" w:hAnsi="Times New Roman" w:cs="Times New Roman"/>
+          <w:kern w:val="0"/>
+          <w:sz w:val="24"/>
+          <w:szCs w:val="24"/>
+          <w:lang w:eastAsia="fr-FR"/>
+          <w14:ligatures w14:val="none"/>
+        </w:rPr>
+      </w:pPr>
+      <w:r>
+        <w:rPr>
+          <w:rFonts w:ascii="Times New Roman" w:eastAsia="Times New Roman" w:hAnsi="Times New Roman" w:cs="Times New Roman"/>
+          <w:kern w:val="0"/>
+          <w:sz w:val="24"/>
+          <w:szCs w:val="24"/>
+          <w:lang w:eastAsia="fr-FR"/>
+          <w14:ligatures w14:val="none"/>
+        </w:rPr>
+        <w:t>L'importance des caractéristiques dans une forêt aléatoire est généralement mesurée en examinant combien chaque caractéristique contribue à réduire l'impureté (pour la classification) ou la variance (pour la régression) dans les arbres de la forêt. Voici les étapes détaillées de ce calcul :</w:t>
+      </w:r>
+    </w:p>
+    <w:p>
+      <w:pPr>
+        <w:numPr>
+          <w:ilvl w:val="0"/>
+          <w:numId w:val="23"/>
+        </w:numPr>
+        <w:spacing w:before="100" w:beforeAutospacing="1" w:after="100" w:afterAutospacing="1" w:line="240" w:lineRule="auto"/>
+        <w:rPr>
+          <w:rFonts w:ascii="Times New Roman" w:eastAsia="Times New Roman" w:hAnsi="Times New Roman" w:cs="Times New Roman"/>
+          <w:kern w:val="0"/>
+          <w:sz w:val="24"/>
+          <w:szCs w:val="24"/>
+          <w:lang w:eastAsia="fr-FR"/>
+          <w14:ligatures w14:val="none"/>
+        </w:rPr>
+      </w:pPr>
+      <w:r>
+        <w:rPr>
+          <w:rFonts w:ascii="Times New Roman" w:eastAsia="Times New Roman" w:hAnsi="Times New Roman" w:cs="Times New Roman"/>
+          <w:b/>
+          <w:bCs/>
+          <w:kern w:val="0"/>
+          <w:sz w:val="24"/>
+          <w:szCs w:val="24"/>
+          <w:lang w:eastAsia="fr-FR"/>
+          <w14:ligatures w14:val="none"/>
+        </w:rPr>
+        <w:t>Réduction de l'Impureté ou de la Variance</w:t>
+      </w:r>
+      <w:r>
+        <w:rPr>
+          <w:rFonts w:ascii="Times New Roman" w:eastAsia="Times New Roman" w:hAnsi="Times New Roman" w:cs="Times New Roman"/>
+          <w:kern w:val="0"/>
+          <w:sz w:val="24"/>
+          <w:szCs w:val="24"/>
+          <w:lang w:eastAsia="fr-FR"/>
+          <w14:ligatures w14:val="none"/>
+        </w:rPr>
+        <w:t xml:space="preserve"> :</w:t>
+      </w:r>
+    </w:p>
+    <w:p>
+      <w:pPr>
+        <w:numPr>
+          <w:ilvl w:val="1"/>
+          <w:numId w:val="23"/>
+        </w:numPr>
+        <w:spacing w:before="100" w:beforeAutospacing="1" w:after="100" w:afterAutospacing="1" w:line="240" w:lineRule="auto"/>
+        <w:rPr>
+          <w:rFonts w:ascii="Times New Roman" w:eastAsia="Times New Roman" w:hAnsi="Times New Roman" w:cs="Times New Roman"/>
+          <w:kern w:val="0"/>
+          <w:sz w:val="24"/>
+          <w:szCs w:val="24"/>
+          <w:lang w:eastAsia="fr-FR"/>
+          <w14:ligatures w14:val="none"/>
+        </w:rPr>
+      </w:pPr>
+      <w:r>
+        <w:rPr>
+          <w:rFonts w:ascii="Times New Roman" w:eastAsia="Times New Roman" w:hAnsi="Times New Roman" w:cs="Times New Roman"/>
+          <w:kern w:val="0"/>
+          <w:sz w:val="24"/>
+          <w:szCs w:val="24"/>
+          <w:lang w:eastAsia="fr-FR"/>
+          <w14:ligatures w14:val="none"/>
+        </w:rPr>
+        <w:t>Pour chaque arbre de la forêt, le modèle calcule la réduction de l'impureté (indice de Gini ou entropie pour la classification) ou de la variance (pour la régression) apportée par chaque caractéristique à chaque nœud où cette caractéristique est utilisée pour diviser le jeu de données.</w:t>
+      </w:r>
+    </w:p>
+    <w:p>
+      <w:pPr>
+        <w:numPr>
+          <w:ilvl w:val="1"/>
+          <w:numId w:val="23"/>
+        </w:numPr>
+        <w:spacing w:before="100" w:beforeAutospacing="1" w:after="100" w:afterAutospacing="1" w:line="240" w:lineRule="auto"/>
+        <w:rPr>
+          <w:rFonts w:ascii="Times New Roman" w:eastAsia="Times New Roman" w:hAnsi="Times New Roman" w:cs="Times New Roman"/>
+          <w:kern w:val="0"/>
+          <w:sz w:val="24"/>
+          <w:szCs w:val="24"/>
+          <w:lang w:eastAsia="fr-FR"/>
+          <w14:ligatures w14:val="none"/>
+        </w:rPr>
+      </w:pPr>
+      <w:r>
+        <w:rPr>
+          <w:rFonts w:ascii="Times New Roman" w:eastAsia="Times New Roman" w:hAnsi="Times New Roman" w:cs="Times New Roman"/>
+          <w:kern w:val="0"/>
+          <w:sz w:val="24"/>
+          <w:szCs w:val="24"/>
+          <w:lang w:eastAsia="fr-FR"/>
+          <w14:ligatures w14:val="none"/>
+        </w:rPr>
+        <w:t>Cette réduction est pondérée par le nombre de points de données qui passent par le nœud pour tenir compte de l'influence de chaque nœud dans l'ensemble du modèle.</w:t>
+      </w:r>
+    </w:p>
+    <w:p>
+      <w:pPr>
+        <w:numPr>
+          <w:ilvl w:val="0"/>
+          <w:numId w:val="23"/>
+        </w:numPr>
+        <w:spacing w:before="100" w:beforeAutospacing="1" w:after="100" w:afterAutospacing="1" w:line="240" w:lineRule="auto"/>
+        <w:rPr>
+          <w:rFonts w:ascii="Times New Roman" w:eastAsia="Times New Roman" w:hAnsi="Times New Roman" w:cs="Times New Roman"/>
+          <w:kern w:val="0"/>
+          <w:sz w:val="24"/>
+          <w:szCs w:val="24"/>
+          <w:lang w:eastAsia="fr-FR"/>
+          <w14:ligatures w14:val="none"/>
+        </w:rPr>
+      </w:pPr>
+      <w:r>
+        <w:rPr>
+          <w:rFonts w:ascii="Times New Roman" w:eastAsia="Times New Roman" w:hAnsi="Times New Roman" w:cs="Times New Roman"/>
+          <w:b/>
+          <w:bCs/>
+          <w:kern w:val="0"/>
+          <w:sz w:val="24"/>
+          <w:szCs w:val="24"/>
+          <w:lang w:eastAsia="fr-FR"/>
+          <w14:ligatures w14:val="none"/>
+        </w:rPr>
+        <w:t>Agrégation sur Tous les Arbres</w:t>
+      </w:r>
+      <w:r>
+        <w:rPr>
+          <w:rFonts w:ascii="Times New Roman" w:eastAsia="Times New Roman" w:hAnsi="Times New Roman" w:cs="Times New Roman"/>
+          <w:kern w:val="0"/>
+          <w:sz w:val="24"/>
+          <w:szCs w:val="24"/>
+          <w:lang w:eastAsia="fr-FR"/>
+          <w14:ligatures w14:val="none"/>
+        </w:rPr>
+        <w:t xml:space="preserve"> :</w:t>
+      </w:r>
+    </w:p>
+    <w:p>
+      <w:pPr>
+        <w:numPr>
+          <w:ilvl w:val="1"/>
+          <w:numId w:val="23"/>
+        </w:numPr>
+        <w:spacing w:before="100" w:beforeAutospacing="1" w:after="100" w:afterAutospacing="1" w:line="240" w:lineRule="auto"/>
+        <w:rPr>
+          <w:rFonts w:ascii="Times New Roman" w:eastAsia="Times New Roman" w:hAnsi="Times New Roman" w:cs="Times New Roman"/>
+          <w:kern w:val="0"/>
+          <w:sz w:val="24"/>
+          <w:szCs w:val="24"/>
+          <w:lang w:eastAsia="fr-FR"/>
+          <w14:ligatures w14:val="none"/>
+        </w:rPr>
+      </w:pPr>
+      <w:r>
+        <w:rPr>
+          <w:rFonts w:ascii="Times New Roman" w:eastAsia="Times New Roman" w:hAnsi="Times New Roman" w:cs="Times New Roman"/>
+          <w:kern w:val="0"/>
+          <w:sz w:val="24"/>
+          <w:szCs w:val="24"/>
+          <w:lang w:eastAsia="fr-FR"/>
+          <w14:ligatures w14:val="none"/>
+        </w:rPr>
+        <w:t>Les réductions de l'impureté ou de la variance pour chaque caractéristique sont ensuite agrégées sur tous les arbres de la forêt pour donner une mesure moyenne de l'importance de cette caractéristique.</w:t>
+      </w:r>
+    </w:p>
+    <w:p>
+      <w:pPr>
+        <w:numPr>
+          <w:ilvl w:val="0"/>
+          <w:numId w:val="23"/>
+        </w:numPr>
+        <w:spacing w:before="100" w:beforeAutospacing="1" w:after="100" w:afterAutospacing="1" w:line="240" w:lineRule="auto"/>
+        <w:rPr>
+          <w:rFonts w:ascii="Times New Roman" w:eastAsia="Times New Roman" w:hAnsi="Times New Roman" w:cs="Times New Roman"/>
+          <w:kern w:val="0"/>
+          <w:sz w:val="24"/>
+          <w:szCs w:val="24"/>
+          <w:lang w:eastAsia="fr-FR"/>
+          <w14:ligatures w14:val="none"/>
+        </w:rPr>
+      </w:pPr>
+      <w:r>
+        <w:rPr>
+          <w:rFonts w:ascii="Times New Roman" w:eastAsia="Times New Roman" w:hAnsi="Times New Roman" w:cs="Times New Roman"/>
+          <w:b/>
+          <w:bCs/>
+          <w:kern w:val="0"/>
+          <w:sz w:val="24"/>
+          <w:szCs w:val="24"/>
+          <w:lang w:eastAsia="fr-FR"/>
+          <w14:ligatures w14:val="none"/>
+        </w:rPr>
+        <w:t>Normalisation</w:t>
+      </w:r>
+      <w:r>
+        <w:rPr>
+          <w:rFonts w:ascii="Times New Roman" w:eastAsia="Times New Roman" w:hAnsi="Times New Roman" w:cs="Times New Roman"/>
+          <w:kern w:val="0"/>
+          <w:sz w:val="24"/>
+          <w:szCs w:val="24"/>
+          <w:lang w:eastAsia="fr-FR"/>
+          <w14:ligatures w14:val="none"/>
+        </w:rPr>
+        <w:t xml:space="preserve"> :</w:t>
+      </w:r>
+    </w:p>
+    <w:p>
+      <w:pPr>
+        <w:numPr>
+          <w:ilvl w:val="1"/>
+          <w:numId w:val="23"/>
+        </w:numPr>
+        <w:spacing w:before="100" w:beforeAutospacing="1" w:after="100" w:afterAutospacing="1" w:line="240" w:lineRule="auto"/>
+        <w:rPr>
+          <w:rFonts w:ascii="Times New Roman" w:eastAsia="Times New Roman" w:hAnsi="Times New Roman" w:cs="Times New Roman"/>
+          <w:kern w:val="0"/>
+          <w:sz w:val="24"/>
+          <w:szCs w:val="24"/>
+          <w:lang w:eastAsia="fr-FR"/>
+          <w14:ligatures w14:val="none"/>
+        </w:rPr>
+      </w:pPr>
+      <w:r>
+        <w:rPr>
+          <w:rFonts w:ascii="Times New Roman" w:eastAsia="Times New Roman" w:hAnsi="Times New Roman" w:cs="Times New Roman"/>
+          <w:kern w:val="0"/>
+          <w:sz w:val="24"/>
+          <w:szCs w:val="24"/>
+          <w:lang w:eastAsia="fr-FR"/>
+          <w14:ligatures w14:val="none"/>
+        </w:rPr>
+        <w:lastRenderedPageBreak/>
+        <w:t>Les valeurs d'importance calculées sont ensuite normalisées en divisant chaque importance par la somme de toutes les importances, ce qui garantit que la somme de toutes les importances dans le modèle est égale à 1.</w:t>
+      </w:r>
+    </w:p>
+    <w:p>
+      <w:pPr>
+        <w:spacing w:before="100" w:beforeAutospacing="1" w:after="100" w:afterAutospacing="1" w:line="240" w:lineRule="auto"/>
+        <w:outlineLvl w:val="2"/>
+        <w:rPr>
+          <w:rFonts w:ascii="Times New Roman" w:eastAsia="Times New Roman" w:hAnsi="Times New Roman" w:cs="Times New Roman"/>
+          <w:b/>
+          <w:bCs/>
+          <w:kern w:val="0"/>
+          <w:sz w:val="27"/>
+          <w:szCs w:val="27"/>
+          <w:lang w:eastAsia="fr-FR"/>
+          <w14:ligatures w14:val="none"/>
+        </w:rPr>
+      </w:pPr>
+      <w:r>
+        <w:rPr>
+          <w:rFonts w:ascii="Times New Roman" w:eastAsia="Times New Roman" w:hAnsi="Times New Roman" w:cs="Times New Roman"/>
+          <w:b/>
+          <w:bCs/>
+          <w:kern w:val="0"/>
+          <w:sz w:val="27"/>
+          <w:szCs w:val="27"/>
+          <w:lang w:eastAsia="fr-FR"/>
+          <w14:ligatures w14:val="none"/>
+        </w:rPr>
+        <w:t>Pourquoi les Importances Peuvent Différer entre Classification et Régression</w:t>
+      </w:r>
+    </w:p>
+    <w:p>
+      <w:pPr>
+        <w:numPr>
+          <w:ilvl w:val="0"/>
+          <w:numId w:val="24"/>
+        </w:numPr>
+        <w:spacing w:before="100" w:beforeAutospacing="1" w:after="100" w:afterAutospacing="1" w:line="240" w:lineRule="auto"/>
+        <w:rPr>
+          <w:rFonts w:ascii="Times New Roman" w:eastAsia="Times New Roman" w:hAnsi="Times New Roman" w:cs="Times New Roman"/>
+          <w:kern w:val="0"/>
+          <w:sz w:val="24"/>
+          <w:szCs w:val="24"/>
+          <w:lang w:eastAsia="fr-FR"/>
+          <w14:ligatures w14:val="none"/>
+        </w:rPr>
+      </w:pPr>
+      <w:r>
+        <w:rPr>
+          <w:rFonts w:ascii="Times New Roman" w:eastAsia="Times New Roman" w:hAnsi="Times New Roman" w:cs="Times New Roman"/>
+          <w:b/>
+          <w:bCs/>
+          <w:kern w:val="0"/>
+          <w:sz w:val="24"/>
+          <w:szCs w:val="24"/>
+          <w:lang w:eastAsia="fr-FR"/>
+          <w14:ligatures w14:val="none"/>
+        </w:rPr>
+        <w:t>Nature des Sorties</w:t>
+      </w:r>
+      <w:r>
+        <w:rPr>
+          <w:rFonts w:ascii="Times New Roman" w:eastAsia="Times New Roman" w:hAnsi="Times New Roman" w:cs="Times New Roman"/>
+          <w:kern w:val="0"/>
+          <w:sz w:val="24"/>
+          <w:szCs w:val="24"/>
+          <w:lang w:eastAsia="fr-FR"/>
+          <w14:ligatures w14:val="none"/>
+        </w:rPr>
+        <w:t xml:space="preserve"> :</w:t>
+      </w:r>
+    </w:p>
+    <w:p>
+      <w:pPr>
+        <w:numPr>
+          <w:ilvl w:val="1"/>
+          <w:numId w:val="24"/>
+        </w:numPr>
+        <w:spacing w:before="100" w:beforeAutospacing="1" w:after="100" w:afterAutospacing="1" w:line="240" w:lineRule="auto"/>
+        <w:rPr>
+          <w:rFonts w:ascii="Times New Roman" w:eastAsia="Times New Roman" w:hAnsi="Times New Roman" w:cs="Times New Roman"/>
+          <w:kern w:val="0"/>
+          <w:sz w:val="24"/>
+          <w:szCs w:val="24"/>
+          <w:lang w:eastAsia="fr-FR"/>
+          <w14:ligatures w14:val="none"/>
+        </w:rPr>
+      </w:pPr>
+      <w:r>
+        <w:rPr>
+          <w:rFonts w:ascii="Times New Roman" w:eastAsia="Times New Roman" w:hAnsi="Times New Roman" w:cs="Times New Roman"/>
+          <w:kern w:val="0"/>
+          <w:sz w:val="24"/>
+          <w:szCs w:val="24"/>
+          <w:lang w:eastAsia="fr-FR"/>
+          <w14:ligatures w14:val="none"/>
+        </w:rPr>
+        <w:t>En classification, les caractéristiques qui sont les meilleures pour séparer les classes distinctement auront une importance plus élevée, car elles réduisent l'impureté efficacement.</w:t>
+      </w:r>
+    </w:p>
+    <w:p>
+      <w:pPr>
+        <w:numPr>
+          <w:ilvl w:val="1"/>
+          <w:numId w:val="24"/>
+        </w:numPr>
+        <w:spacing w:before="100" w:beforeAutospacing="1" w:after="100" w:afterAutospacing="1" w:line="240" w:lineRule="auto"/>
+        <w:rPr>
+          <w:rFonts w:ascii="Times New Roman" w:eastAsia="Times New Roman" w:hAnsi="Times New Roman" w:cs="Times New Roman"/>
+          <w:kern w:val="0"/>
+          <w:sz w:val="24"/>
+          <w:szCs w:val="24"/>
+          <w:lang w:eastAsia="fr-FR"/>
+          <w14:ligatures w14:val="none"/>
+        </w:rPr>
+      </w:pPr>
+      <w:r>
+        <w:rPr>
+          <w:rFonts w:ascii="Times New Roman" w:eastAsia="Times New Roman" w:hAnsi="Times New Roman" w:cs="Times New Roman"/>
+          <w:kern w:val="0"/>
+          <w:sz w:val="24"/>
+          <w:szCs w:val="24"/>
+          <w:lang w:eastAsia="fr-FR"/>
+          <w14:ligatures w14:val="none"/>
+        </w:rPr>
+        <w:t>En régression, les caractéristiques qui contribuent le plus à réduire la variance des prédictions autour de la moyenne seront jugées plus importantes.</w:t>
+      </w:r>
+    </w:p>
+    <w:p>
+      <w:pPr>
+        <w:numPr>
+          <w:ilvl w:val="0"/>
+          <w:numId w:val="24"/>
+        </w:numPr>
+        <w:spacing w:before="100" w:beforeAutospacing="1" w:after="100" w:afterAutospacing="1" w:line="240" w:lineRule="auto"/>
+        <w:rPr>
+          <w:rFonts w:ascii="Times New Roman" w:eastAsia="Times New Roman" w:hAnsi="Times New Roman" w:cs="Times New Roman"/>
+          <w:kern w:val="0"/>
+          <w:sz w:val="24"/>
+          <w:szCs w:val="24"/>
+          <w:lang w:eastAsia="fr-FR"/>
+          <w14:ligatures w14:val="none"/>
+        </w:rPr>
+      </w:pPr>
+      <w:r>
+        <w:rPr>
+          <w:rFonts w:ascii="Times New Roman" w:eastAsia="Times New Roman" w:hAnsi="Times New Roman" w:cs="Times New Roman"/>
+          <w:b/>
+          <w:bCs/>
+          <w:kern w:val="0"/>
+          <w:sz w:val="24"/>
+          <w:szCs w:val="24"/>
+          <w:lang w:eastAsia="fr-FR"/>
+          <w14:ligatures w14:val="none"/>
+        </w:rPr>
+        <w:t>Sensibilité aux Échelles</w:t>
+      </w:r>
+      <w:r>
+        <w:rPr>
+          <w:rFonts w:ascii="Times New Roman" w:eastAsia="Times New Roman" w:hAnsi="Times New Roman" w:cs="Times New Roman"/>
+          <w:kern w:val="0"/>
+          <w:sz w:val="24"/>
+          <w:szCs w:val="24"/>
+          <w:lang w:eastAsia="fr-FR"/>
+          <w14:ligatures w14:val="none"/>
+        </w:rPr>
+        <w:t xml:space="preserve"> :</w:t>
+      </w:r>
+    </w:p>
+    <w:p>
+      <w:pPr>
+        <w:numPr>
+          <w:ilvl w:val="1"/>
+          <w:numId w:val="24"/>
+        </w:numPr>
+        <w:spacing w:before="100" w:beforeAutospacing="1" w:after="100" w:afterAutospacing="1" w:line="240" w:lineRule="auto"/>
+        <w:rPr>
+          <w:rFonts w:ascii="Times New Roman" w:eastAsia="Times New Roman" w:hAnsi="Times New Roman" w:cs="Times New Roman"/>
+          <w:kern w:val="0"/>
+          <w:sz w:val="24"/>
+          <w:szCs w:val="24"/>
+          <w:lang w:eastAsia="fr-FR"/>
+          <w14:ligatures w14:val="none"/>
+        </w:rPr>
+      </w:pPr>
+      <w:r>
+        <w:rPr>
+          <w:rFonts w:ascii="Times New Roman" w:eastAsia="Times New Roman" w:hAnsi="Times New Roman" w:cs="Times New Roman"/>
+          <w:kern w:val="0"/>
+          <w:sz w:val="24"/>
+          <w:szCs w:val="24"/>
+          <w:lang w:eastAsia="fr-FR"/>
+          <w14:ligatures w14:val="none"/>
+        </w:rPr>
+        <w:t>En régression, l'importance peut être plus sensible aux échelles des caractéristiques. Par exemple, des caractéristiques avec une plus grande amplitude de variation peuvent souvent apparaître comme plus importantes, car de petites variations dans ces caractéristiques peuvent avoir de grands effets sur la sortie.</w:t>
+      </w:r>
+    </w:p>
+    <w:p>
+      <w:pPr>
+        <w:numPr>
+          <w:ilvl w:val="0"/>
+          <w:numId w:val="24"/>
+        </w:numPr>
+        <w:spacing w:before="100" w:beforeAutospacing="1" w:after="100" w:afterAutospacing="1" w:line="240" w:lineRule="auto"/>
+        <w:rPr>
+          <w:rFonts w:ascii="Times New Roman" w:eastAsia="Times New Roman" w:hAnsi="Times New Roman" w:cs="Times New Roman"/>
+          <w:kern w:val="0"/>
+          <w:sz w:val="24"/>
+          <w:szCs w:val="24"/>
+          <w:lang w:eastAsia="fr-FR"/>
+          <w14:ligatures w14:val="none"/>
+        </w:rPr>
+      </w:pPr>
+      <w:r>
+        <w:rPr>
+          <w:rFonts w:ascii="Times New Roman" w:eastAsia="Times New Roman" w:hAnsi="Times New Roman" w:cs="Times New Roman"/>
+          <w:b/>
+          <w:bCs/>
+          <w:kern w:val="0"/>
+          <w:sz w:val="24"/>
+          <w:szCs w:val="24"/>
+          <w:lang w:eastAsia="fr-FR"/>
+          <w14:ligatures w14:val="none"/>
+        </w:rPr>
+        <w:t>Différences dans les Distributions des Caractéristiques</w:t>
+      </w:r>
+      <w:r>
+        <w:rPr>
+          <w:rFonts w:ascii="Times New Roman" w:eastAsia="Times New Roman" w:hAnsi="Times New Roman" w:cs="Times New Roman"/>
+          <w:kern w:val="0"/>
+          <w:sz w:val="24"/>
+          <w:szCs w:val="24"/>
+          <w:lang w:eastAsia="fr-FR"/>
+          <w14:ligatures w14:val="none"/>
+        </w:rPr>
+        <w:t xml:space="preserve"> :</w:t>
+      </w:r>
+    </w:p>
+    <w:p>
+      <w:pPr>
+        <w:numPr>
+          <w:ilvl w:val="1"/>
+          <w:numId w:val="24"/>
+        </w:numPr>
+        <w:spacing w:before="100" w:beforeAutospacing="1" w:after="100" w:afterAutospacing="1" w:line="240" w:lineRule="auto"/>
+        <w:rPr>
+          <w:rFonts w:ascii="Times New Roman" w:eastAsia="Times New Roman" w:hAnsi="Times New Roman" w:cs="Times New Roman"/>
+          <w:kern w:val="0"/>
+          <w:sz w:val="24"/>
+          <w:szCs w:val="24"/>
+          <w:lang w:eastAsia="fr-FR"/>
+          <w14:ligatures w14:val="none"/>
+        </w:rPr>
+      </w:pPr>
+      <w:r>
+        <w:rPr>
+          <w:rFonts w:ascii="Times New Roman" w:eastAsia="Times New Roman" w:hAnsi="Times New Roman" w:cs="Times New Roman"/>
+          <w:kern w:val="0"/>
+          <w:sz w:val="24"/>
+          <w:szCs w:val="24"/>
+          <w:lang w:eastAsia="fr-FR"/>
+          <w14:ligatures w14:val="none"/>
+        </w:rPr>
+        <w:t>La manière dont les caractéristiques sont distribuées et leur corrélation avec la variable cible peuvent influencer leur importance. En classification, des discontinuités claires dans les caractéristiques qui alignent bien avec les frontières de classe ressortiront comme importantes. En régression, des caractéristiques avec des relations linéaires ou non linéaires fortes avec la variable cible seront marquées comme importantes.</w:t>
+      </w:r>
+    </w:p>
+    <w:p>
+      <w:pPr>
+        <w:spacing w:before="100" w:beforeAutospacing="1" w:after="100" w:afterAutospacing="1" w:line="240" w:lineRule="auto"/>
+        <w:outlineLvl w:val="2"/>
+        <w:rPr>
+          <w:rFonts w:ascii="Times New Roman" w:eastAsia="Times New Roman" w:hAnsi="Times New Roman" w:cs="Times New Roman"/>
+          <w:b/>
+          <w:bCs/>
+          <w:kern w:val="0"/>
+          <w:sz w:val="27"/>
+          <w:szCs w:val="27"/>
+          <w:lang w:eastAsia="fr-FR"/>
+          <w14:ligatures w14:val="none"/>
+        </w:rPr>
+      </w:pPr>
+      <w:r>
+        <w:rPr>
+          <w:rFonts w:ascii="Times New Roman" w:eastAsia="Times New Roman" w:hAnsi="Times New Roman" w:cs="Times New Roman"/>
+          <w:b/>
+          <w:bCs/>
+          <w:kern w:val="0"/>
+          <w:sz w:val="27"/>
+          <w:szCs w:val="27"/>
+          <w:lang w:eastAsia="fr-FR"/>
+          <w14:ligatures w14:val="none"/>
+        </w:rPr>
+        <w:t>Conclusion</w:t>
+      </w:r>
+    </w:p>
+    <w:p>
+      <w:pPr>
+        <w:spacing w:before="100" w:beforeAutospacing="1" w:after="100" w:afterAutospacing="1" w:line="240" w:lineRule="auto"/>
+        <w:rPr>
+          <w:rFonts w:ascii="Times New Roman" w:eastAsia="Times New Roman" w:hAnsi="Times New Roman" w:cs="Times New Roman"/>
+          <w:kern w:val="0"/>
+          <w:sz w:val="24"/>
+          <w:szCs w:val="24"/>
+          <w:lang w:eastAsia="fr-FR"/>
+          <w14:ligatures w14:val="none"/>
+        </w:rPr>
+      </w:pPr>
+      <w:r>
+        <w:rPr>
+          <w:rFonts w:ascii="Times New Roman" w:eastAsia="Times New Roman" w:hAnsi="Times New Roman" w:cs="Times New Roman"/>
+          <w:kern w:val="0"/>
+          <w:sz w:val="24"/>
+          <w:szCs w:val="24"/>
+          <w:lang w:eastAsia="fr-FR"/>
+          <w14:ligatures w14:val="none"/>
+        </w:rPr>
+        <w:t>L'importance des caractéristiques fournit une perspective précieuse sur quelles entrées sont les plus influentes pour les prédictions du modèle. En régression, cela peut aider à identifier les facteurs qui ont le plus grand impact sur la quantité prévue, tandis qu'en classification, cela aide à comprendre quelles caractéristiques sont les plus utiles pour distinguer entre les classes. Ces informations sont cruciales pour affiner les modèles, pour la sélection des caractéristiques, et pour guider des décisions techniques et opérationnelles basées sur le modèle.</w:t>
+      </w:r>
+    </w:p>
+    <w:p>
+      <w:pPr>
+        <w:spacing w:before="100" w:beforeAutospacing="1" w:after="100" w:afterAutospacing="1" w:line="240" w:lineRule="auto"/>
+        <w:rPr>
+          <w:rFonts w:ascii="Times New Roman" w:eastAsia="Times New Roman" w:hAnsi="Times New Roman" w:cs="Times New Roman"/>
+          <w:kern w:val="0"/>
+          <w:sz w:val="24"/>
+          <w:szCs w:val="24"/>
+          <w:lang w:eastAsia="fr-FR"/>
+          <w14:ligatures w14:val="none"/>
+        </w:rPr>
+      </w:pPr>
+    </w:p>
+    <w:p>
+      <w:pPr>
+        <w:spacing w:before="100" w:beforeAutospacing="1" w:after="100" w:afterAutospacing="1" w:line="240" w:lineRule="auto"/>
+      </w:pPr>
+      <w:r>
+        <w:t>Chaque arbre effectue des divisions basées sur les valeurs des caractéristiques (température, pression, vibrations) pour prédire une valeur continue, en l'occurrence la durée de vie restante d'un moteur d'hélicoptère. Examinons de plus près les éléments d'un arbre pour comprendre comment ils contribuent à la prédiction finale.</w:t>
+      </w:r>
+    </w:p>
+    <w:p>
+      <w:pPr>
+        <w:spacing w:before="100" w:beforeAutospacing="1" w:after="100" w:afterAutospacing="1" w:line="240" w:lineRule="auto"/>
+        <w:rPr>
+          <w:rFonts w:ascii="Times New Roman" w:eastAsia="Times New Roman" w:hAnsi="Times New Roman" w:cs="Times New Roman"/>
+          <w:kern w:val="0"/>
+          <w:sz w:val="24"/>
+          <w:szCs w:val="24"/>
+          <w:lang w:eastAsia="fr-FR"/>
+          <w14:ligatures w14:val="none"/>
+        </w:rPr>
+      </w:pPr>
+      <w:r>
+        <w:rPr>
+          <w:noProof/>
+        </w:rPr>
+        <w:lastRenderedPageBreak/>
+        <w:drawing>
+          <wp:inline distT="0" distB="0" distL="0" distR="0" wp14:anchorId="41FAC6C0" wp14:editId="29A087A1">
+            <wp:extent cx="5760720" cy="2863215"/>
+            <wp:effectExtent l="0" t="0" r="0" b="0"/>
+            <wp:docPr id="1596752326" name="Image 6" descr="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 (1990×989)"/>
+            <wp:cNvGraphicFramePr>
+              <a:graphicFrameLocks xmlns:a="http://schemas.openxmlformats.org/drawingml/2006/main" noChangeAspect="1"/>
+            </wp:cNvGraphicFramePr>
+            <a:graphic xmlns:a="http://schemas.openxmlformats.org/drawingml/2006/main">
+              <a:graphicData uri="http://schemas.openxmlformats.org/drawingml/2006/picture">
+                <pic:pic xmlns:pic="http://schemas.openxmlformats.org/drawingml/2006/picture">
+                  <pic:nvPicPr>
+                    <pic:cNvPr id="0" name="Picture 11" descr="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 (1990×989)"/>
+                    <pic:cNvPicPr>
+                      <a:picLocks noChangeAspect="1" noChangeArrowheads="1"/>
+                    </pic:cNvPicPr>
+                  </pic:nvPicPr>
+                  <pic:blipFill>
+                    <a:blip r:embed="rId13" cstate="print">
+                      <a:extLst>
+                        <a:ext uri="{28A0092B-C50C-407E-A947-70E740481C1C}">
+                          <a14:useLocalDpi xmlns:a14="http://schemas.microsoft.com/office/drawing/2010/main" val="0"/>
+                        </a:ext>
+                      </a:extLst>
+                    </a:blip>
+                    <a:srcRect/>
+                    <a:stretch>
+                      <a:fillRect/>
+                    </a:stretch>
+                  </pic:blipFill>
+                  <pic:spPr bwMode="auto">
+                    <a:xfrm>
+                      <a:off x="0" y="0"/>
+                      <a:ext cx="5760720" cy="2863215"/>
+                    </a:xfrm>
+                    <a:prstGeom prst="rect">
+                      <a:avLst/>
+                    </a:prstGeom>
+                    <a:noFill/>
+                    <a:ln>
+                      <a:noFill/>
+                    </a:ln>
+                  </pic:spPr>
+                </pic:pic>
+              </a:graphicData>
+            </a:graphic>
+          </wp:inline>
+        </w:drawing>
+      </w:r>
+    </w:p>
+    <w:p/>
+    <w:p>
+      <w:r>
+        <w:drawing>
+          <wp:inline distT="0" distB="0" distL="0" distR="0" wp14:anchorId="640082BB" wp14:editId="67A1FB09">
+            <wp:extent cx="5760720" cy="4391025"/>
+            <wp:effectExtent l="0" t="0" r="0" b="9525"/>
+            <wp:docPr id="1987440402" name="Image 1" descr="Une image contenant texte, diagramme, ligne, Plan&#10;&#10;Description générée automatiquement"/>
+            <wp:cNvGraphicFramePr>
+              <a:graphicFrameLocks xmlns:a="http://schemas.openxmlformats.org/drawingml/2006/main" noChangeAspect="1"/>
+            </wp:cNvGraphicFramePr>
+            <a:graphic xmlns:a="http://schemas.openxmlformats.org/drawingml/2006/main">
+              <a:graphicData uri="http://schemas.openxmlformats.org/drawingml/2006/picture">
+                <pic:pic xmlns:pic="http://schemas.openxmlformats.org/drawingml/2006/picture">
+                  <pic:nvPicPr>
+                    <pic:cNvPr id="1987440402" name="Image 1" descr="Une image contenant texte, diagramme, ligne, Plan&#10;&#10;Description générée automatiquement"/>
+                    <pic:cNvPicPr/>
+                  </pic:nvPicPr>
+                  <pic:blipFill>
+                    <a:blip r:embed="rId14"/>
+                    <a:stretch>
+                      <a:fillRect/>
+                    </a:stretch>
+                  </pic:blipFill>
+                  <pic:spPr>
+                    <a:xfrm>
+                      <a:off x="0" y="0"/>
+                      <a:ext cx="5760720" cy="4391025"/>
+                    </a:xfrm>
+                    <a:prstGeom prst="rect">
+                      <a:avLst/>
+                    </a:prstGeom>
+                  </pic:spPr>
+                </pic:pic>
+              </a:graphicData>
+            </a:graphic>
+          </wp:inline>
+        </w:drawing>
+      </w:r>
+    </w:p>
+    <w:p>
+      <w:pPr>
+        <w:spacing w:before="100" w:beforeAutospacing="1" w:after="100" w:afterAutospacing="1" w:line="240" w:lineRule="auto"/>
+        <w:rPr>
+          <w:rFonts w:ascii="Times New Roman" w:eastAsia="Times New Roman" w:hAnsi="Times New Roman" w:cs="Times New Roman"/>
+          <w:kern w:val="0"/>
+          <w:sz w:val="24"/>
+          <w:szCs w:val="24"/>
+          <w:lang w:eastAsia="fr-FR"/>
+          <w14:ligatures w14:val="none"/>
+        </w:rPr>
+      </w:pPr>
+      <w:r>
+        <w:rPr>
+          <w:rFonts w:ascii="Times New Roman" w:eastAsia="Times New Roman" w:hAnsi="Times New Roman" w:cs="Times New Roman"/>
+          <w:kern w:val="0"/>
+          <w:sz w:val="24"/>
+          <w:szCs w:val="24"/>
+          <w:lang w:eastAsia="fr-FR"/>
+          <w14:ligatures w14:val="none"/>
+        </w:rPr>
+        <w:t>Examinons en détail l'Arbre 1 que vous avez partagé :</w:t>
+      </w:r>
+    </w:p>
+    <w:p>
+      <w:pPr>
+        <w:spacing w:before="100" w:beforeAutospacing="1" w:after="100" w:afterAutospacing="1" w:line="240" w:lineRule="auto"/>
+        <w:outlineLvl w:val="2"/>
+        <w:rPr>
+          <w:rFonts w:ascii="Times New Roman" w:eastAsia="Times New Roman" w:hAnsi="Times New Roman" w:cs="Times New Roman"/>
+          <w:b/>
+          <w:bCs/>
+          <w:kern w:val="0"/>
+          <w:sz w:val="27"/>
+          <w:szCs w:val="27"/>
+          <w:lang w:eastAsia="fr-FR"/>
+          <w14:ligatures w14:val="none"/>
+        </w:rPr>
+      </w:pPr>
+      <w:r>
+        <w:rPr>
+          <w:rFonts w:ascii="Times New Roman" w:eastAsia="Times New Roman" w:hAnsi="Times New Roman" w:cs="Times New Roman"/>
+          <w:b/>
+          <w:bCs/>
+          <w:kern w:val="0"/>
+          <w:sz w:val="27"/>
+          <w:szCs w:val="27"/>
+          <w:lang w:eastAsia="fr-FR"/>
+          <w14:ligatures w14:val="none"/>
+        </w:rPr>
+        <w:t>Structure de l'Arbre</w:t>
+      </w:r>
+    </w:p>
+    <w:p>
+      <w:pPr>
+        <w:numPr>
+          <w:ilvl w:val="0"/>
+          <w:numId w:val="25"/>
+        </w:numPr>
+        <w:spacing w:before="100" w:beforeAutospacing="1" w:after="100" w:afterAutospacing="1" w:line="240" w:lineRule="auto"/>
+        <w:rPr>
+          <w:rFonts w:ascii="Times New Roman" w:eastAsia="Times New Roman" w:hAnsi="Times New Roman" w:cs="Times New Roman"/>
+          <w:kern w:val="0"/>
+          <w:sz w:val="24"/>
+          <w:szCs w:val="24"/>
+          <w:lang w:eastAsia="fr-FR"/>
+          <w14:ligatures w14:val="none"/>
+        </w:rPr>
+      </w:pPr>
+      <w:r>
+        <w:rPr>
+          <w:rFonts w:ascii="Times New Roman" w:eastAsia="Times New Roman" w:hAnsi="Times New Roman" w:cs="Times New Roman"/>
+          <w:b/>
+          <w:bCs/>
+          <w:kern w:val="0"/>
+          <w:sz w:val="24"/>
+          <w:szCs w:val="24"/>
+          <w:lang w:eastAsia="fr-FR"/>
+          <w14:ligatures w14:val="none"/>
+        </w:rPr>
+        <w:t>Nœud Racine</w:t>
+      </w:r>
+      <w:r>
+        <w:rPr>
+          <w:rFonts w:ascii="Times New Roman" w:eastAsia="Times New Roman" w:hAnsi="Times New Roman" w:cs="Times New Roman"/>
+          <w:kern w:val="0"/>
+          <w:sz w:val="24"/>
+          <w:szCs w:val="24"/>
+          <w:lang w:eastAsia="fr-FR"/>
+          <w14:ligatures w14:val="none"/>
+        </w:rPr>
+        <w:t xml:space="preserve"> :</w:t>
+      </w:r>
+    </w:p>
+    <w:p>
+      <w:pPr>
+        <w:numPr>
+          <w:ilvl w:val="1"/>
+          <w:numId w:val="25"/>
+        </w:numPr>
+        <w:spacing w:before="100" w:beforeAutospacing="1" w:after="100" w:afterAutospacing="1" w:line="240" w:lineRule="auto"/>
+        <w:rPr>
+          <w:rFonts w:ascii="Times New Roman" w:eastAsia="Times New Roman" w:hAnsi="Times New Roman" w:cs="Times New Roman"/>
+          <w:kern w:val="0"/>
+          <w:sz w:val="24"/>
+          <w:szCs w:val="24"/>
+          <w:lang w:eastAsia="fr-FR"/>
+          <w14:ligatures w14:val="none"/>
+        </w:rPr>
+      </w:pPr>
+      <w:r>
+        <w:rPr>
+          <w:rFonts w:ascii="Times New Roman" w:eastAsia="Times New Roman" w:hAnsi="Times New Roman" w:cs="Times New Roman"/>
+          <w:b/>
+          <w:bCs/>
+          <w:kern w:val="0"/>
+          <w:sz w:val="24"/>
+          <w:szCs w:val="24"/>
+          <w:lang w:eastAsia="fr-FR"/>
+          <w14:ligatures w14:val="none"/>
+        </w:rPr>
+        <w:lastRenderedPageBreak/>
+        <w:t>Critère</w:t>
+      </w:r>
+      <w:r>
+        <w:rPr>
+          <w:rFonts w:ascii="Times New Roman" w:eastAsia="Times New Roman" w:hAnsi="Times New Roman" w:cs="Times New Roman"/>
+          <w:kern w:val="0"/>
+          <w:sz w:val="24"/>
+          <w:szCs w:val="24"/>
+          <w:lang w:eastAsia="fr-FR"/>
+          <w14:ligatures w14:val="none"/>
+        </w:rPr>
+        <w:t xml:space="preserve"> : Température &lt;= 92.5</w:t>
+      </w:r>
+    </w:p>
+    <w:p>
+      <w:pPr>
+        <w:numPr>
+          <w:ilvl w:val="1"/>
+          <w:numId w:val="25"/>
+        </w:numPr>
+        <w:spacing w:before="100" w:beforeAutospacing="1" w:after="100" w:afterAutospacing="1" w:line="240" w:lineRule="auto"/>
+        <w:rPr>
+          <w:rFonts w:ascii="Times New Roman" w:eastAsia="Times New Roman" w:hAnsi="Times New Roman" w:cs="Times New Roman"/>
+          <w:kern w:val="0"/>
+          <w:sz w:val="24"/>
+          <w:szCs w:val="24"/>
+          <w:lang w:eastAsia="fr-FR"/>
+          <w14:ligatures w14:val="none"/>
+        </w:rPr>
+      </w:pPr>
+      <w:r>
+        <w:rPr>
+          <w:rFonts w:ascii="Times New Roman" w:eastAsia="Times New Roman" w:hAnsi="Times New Roman" w:cs="Times New Roman"/>
+          <w:b/>
+          <w:bCs/>
+          <w:kern w:val="0"/>
+          <w:sz w:val="24"/>
+          <w:szCs w:val="24"/>
+          <w:lang w:eastAsia="fr-FR"/>
+          <w14:ligatures w14:val="none"/>
+        </w:rPr>
+        <w:t>Erreur au Carré</w:t>
+      </w:r>
+      <w:r>
+        <w:rPr>
+          <w:rFonts w:ascii="Times New Roman" w:eastAsia="Times New Roman" w:hAnsi="Times New Roman" w:cs="Times New Roman"/>
+          <w:kern w:val="0"/>
+          <w:sz w:val="24"/>
+          <w:szCs w:val="24"/>
+          <w:lang w:eastAsia="fr-FR"/>
+          <w14:ligatures w14:val="none"/>
+        </w:rPr>
+        <w:t xml:space="preserve"> : 25555.56</w:t>
+      </w:r>
+    </w:p>
+    <w:p>
+      <w:pPr>
+        <w:numPr>
+          <w:ilvl w:val="1"/>
+          <w:numId w:val="25"/>
+        </w:numPr>
+        <w:spacing w:before="100" w:beforeAutospacing="1" w:after="100" w:afterAutospacing="1" w:line="240" w:lineRule="auto"/>
+        <w:rPr>
+          <w:rFonts w:ascii="Times New Roman" w:eastAsia="Times New Roman" w:hAnsi="Times New Roman" w:cs="Times New Roman"/>
+          <w:kern w:val="0"/>
+          <w:sz w:val="24"/>
+          <w:szCs w:val="24"/>
+          <w:lang w:eastAsia="fr-FR"/>
+          <w14:ligatures w14:val="none"/>
+        </w:rPr>
+      </w:pPr>
+      <w:r>
+        <w:rPr>
+          <w:rFonts w:ascii="Times New Roman" w:eastAsia="Times New Roman" w:hAnsi="Times New Roman" w:cs="Times New Roman"/>
+          <w:b/>
+          <w:bCs/>
+          <w:kern w:val="0"/>
+          <w:sz w:val="24"/>
+          <w:szCs w:val="24"/>
+          <w:lang w:eastAsia="fr-FR"/>
+          <w14:ligatures w14:val="none"/>
+        </w:rPr>
+        <w:t>Échantillons</w:t>
+      </w:r>
+      <w:r>
+        <w:rPr>
+          <w:rFonts w:ascii="Times New Roman" w:eastAsia="Times New Roman" w:hAnsi="Times New Roman" w:cs="Times New Roman"/>
+          <w:kern w:val="0"/>
+          <w:sz w:val="24"/>
+          <w:szCs w:val="24"/>
+          <w:lang w:eastAsia="fr-FR"/>
+          <w14:ligatures w14:val="none"/>
+        </w:rPr>
+        <w:t xml:space="preserve"> : 5</w:t>
+      </w:r>
+    </w:p>
+    <w:p>
+      <w:pPr>
+        <w:numPr>
+          <w:ilvl w:val="1"/>
+          <w:numId w:val="25"/>
+        </w:numPr>
+        <w:spacing w:before="100" w:beforeAutospacing="1" w:after="100" w:afterAutospacing="1" w:line="240" w:lineRule="auto"/>
+        <w:rPr>
+          <w:rFonts w:ascii="Times New Roman" w:eastAsia="Times New Roman" w:hAnsi="Times New Roman" w:cs="Times New Roman"/>
+          <w:kern w:val="0"/>
+          <w:sz w:val="24"/>
+          <w:szCs w:val="24"/>
+          <w:lang w:eastAsia="fr-FR"/>
+          <w14:ligatures w14:val="none"/>
+        </w:rPr>
+      </w:pPr>
+      <w:r>
+        <w:rPr>
+          <w:rFonts w:ascii="Times New Roman" w:eastAsia="Times New Roman" w:hAnsi="Times New Roman" w:cs="Times New Roman"/>
+          <w:b/>
+          <w:bCs/>
+          <w:kern w:val="0"/>
+          <w:sz w:val="24"/>
+          <w:szCs w:val="24"/>
+          <w:lang w:eastAsia="fr-FR"/>
+          <w14:ligatures w14:val="none"/>
+        </w:rPr>
+        <w:t>Valeur Prédite</w:t>
+      </w:r>
+      <w:r>
+        <w:rPr>
+          <w:rFonts w:ascii="Times New Roman" w:eastAsia="Times New Roman" w:hAnsi="Times New Roman" w:cs="Times New Roman"/>
+          <w:kern w:val="0"/>
+          <w:sz w:val="24"/>
+          <w:szCs w:val="24"/>
+          <w:lang w:eastAsia="fr-FR"/>
+          <w14:ligatures w14:val="none"/>
+        </w:rPr>
+        <w:t xml:space="preserve"> : 1233.33 heures</w:t>
+      </w:r>
+    </w:p>
+    <w:p>
+      <w:pPr>
+        <w:numPr>
+          <w:ilvl w:val="1"/>
+          <w:numId w:val="25"/>
+        </w:numPr>
+        <w:spacing w:before="100" w:beforeAutospacing="1" w:after="100" w:afterAutospacing="1" w:line="240" w:lineRule="auto"/>
+        <w:rPr>
+          <w:rFonts w:ascii="Times New Roman" w:eastAsia="Times New Roman" w:hAnsi="Times New Roman" w:cs="Times New Roman"/>
+          <w:kern w:val="0"/>
+          <w:sz w:val="24"/>
+          <w:szCs w:val="24"/>
+          <w:lang w:eastAsia="fr-FR"/>
+          <w14:ligatures w14:val="none"/>
+        </w:rPr>
+      </w:pPr>
+      <w:r>
+        <w:rPr>
+          <w:rFonts w:ascii="Times New Roman" w:eastAsia="Times New Roman" w:hAnsi="Times New Roman" w:cs="Times New Roman"/>
+          <w:kern w:val="0"/>
+          <w:sz w:val="24"/>
+          <w:szCs w:val="24"/>
+          <w:lang w:eastAsia="fr-FR"/>
+          <w14:ligatures w14:val="none"/>
+        </w:rPr>
+        <w:t>Ce nœud racine divise l'ensemble des données en deux groupes basés sur la température. Les moteurs avec une température inférieure ou égale à 92.5°C vont à gauche, et ceux avec une température supérieure vont à droite.</w:t>
+      </w:r>
+    </w:p>
+    <w:p>
+      <w:pPr>
+        <w:numPr>
+          <w:ilvl w:val="0"/>
+          <w:numId w:val="25"/>
+        </w:numPr>
+        <w:spacing w:before="100" w:beforeAutospacing="1" w:after="100" w:afterAutospacing="1" w:line="240" w:lineRule="auto"/>
+        <w:rPr>
+          <w:rFonts w:ascii="Times New Roman" w:eastAsia="Times New Roman" w:hAnsi="Times New Roman" w:cs="Times New Roman"/>
+          <w:kern w:val="0"/>
+          <w:sz w:val="24"/>
+          <w:szCs w:val="24"/>
+          <w:lang w:eastAsia="fr-FR"/>
+          <w14:ligatures w14:val="none"/>
+        </w:rPr>
+      </w:pPr>
+      <w:r>
+        <w:rPr>
+          <w:rFonts w:ascii="Times New Roman" w:eastAsia="Times New Roman" w:hAnsi="Times New Roman" w:cs="Times New Roman"/>
+          <w:b/>
+          <w:bCs/>
+          <w:kern w:val="0"/>
+          <w:sz w:val="24"/>
+          <w:szCs w:val="24"/>
+          <w:lang w:eastAsia="fr-FR"/>
+          <w14:ligatures w14:val="none"/>
+        </w:rPr>
+        <w:t>Nœud de Gauche</w:t>
+      </w:r>
+      <w:r>
+        <w:rPr>
+          <w:rFonts w:ascii="Times New Roman" w:eastAsia="Times New Roman" w:hAnsi="Times New Roman" w:cs="Times New Roman"/>
+          <w:kern w:val="0"/>
+          <w:sz w:val="24"/>
+          <w:szCs w:val="24"/>
+          <w:lang w:eastAsia="fr-FR"/>
+          <w14:ligatures w14:val="none"/>
+        </w:rPr>
+        <w:t xml:space="preserve"> :</w:t>
+      </w:r>
+    </w:p>
+    <w:p>
+      <w:pPr>
+        <w:numPr>
+          <w:ilvl w:val="1"/>
+          <w:numId w:val="25"/>
+        </w:numPr>
+        <w:spacing w:before="100" w:beforeAutospacing="1" w:after="100" w:afterAutospacing="1" w:line="240" w:lineRule="auto"/>
+        <w:rPr>
+          <w:rFonts w:ascii="Times New Roman" w:eastAsia="Times New Roman" w:hAnsi="Times New Roman" w:cs="Times New Roman"/>
+          <w:kern w:val="0"/>
+          <w:sz w:val="24"/>
+          <w:szCs w:val="24"/>
+          <w:lang w:eastAsia="fr-FR"/>
+          <w14:ligatures w14:val="none"/>
+        </w:rPr>
+      </w:pPr>
+      <w:r>
+        <w:rPr>
+          <w:rFonts w:ascii="Times New Roman" w:eastAsia="Times New Roman" w:hAnsi="Times New Roman" w:cs="Times New Roman"/>
+          <w:b/>
+          <w:bCs/>
+          <w:kern w:val="0"/>
+          <w:sz w:val="24"/>
+          <w:szCs w:val="24"/>
+          <w:lang w:eastAsia="fr-FR"/>
+          <w14:ligatures w14:val="none"/>
+        </w:rPr>
+        <w:t>Critère</w:t>
+      </w:r>
+      <w:r>
+        <w:rPr>
+          <w:rFonts w:ascii="Times New Roman" w:eastAsia="Times New Roman" w:hAnsi="Times New Roman" w:cs="Times New Roman"/>
+          <w:kern w:val="0"/>
+          <w:sz w:val="24"/>
+          <w:szCs w:val="24"/>
+          <w:lang w:eastAsia="fr-FR"/>
+          <w14:ligatures w14:val="none"/>
+        </w:rPr>
+        <w:t xml:space="preserve"> : Pression &lt;= 40.0</w:t>
+      </w:r>
+    </w:p>
+    <w:p>
+      <w:pPr>
+        <w:numPr>
+          <w:ilvl w:val="1"/>
+          <w:numId w:val="25"/>
+        </w:numPr>
+        <w:spacing w:before="100" w:beforeAutospacing="1" w:after="100" w:afterAutospacing="1" w:line="240" w:lineRule="auto"/>
+        <w:rPr>
+          <w:rFonts w:ascii="Times New Roman" w:eastAsia="Times New Roman" w:hAnsi="Times New Roman" w:cs="Times New Roman"/>
+          <w:kern w:val="0"/>
+          <w:sz w:val="24"/>
+          <w:szCs w:val="24"/>
+          <w:lang w:eastAsia="fr-FR"/>
+          <w14:ligatures w14:val="none"/>
+        </w:rPr>
+      </w:pPr>
+      <w:r>
+        <w:rPr>
+          <w:rFonts w:ascii="Times New Roman" w:eastAsia="Times New Roman" w:hAnsi="Times New Roman" w:cs="Times New Roman"/>
+          <w:b/>
+          <w:bCs/>
+          <w:kern w:val="0"/>
+          <w:sz w:val="24"/>
+          <w:szCs w:val="24"/>
+          <w:lang w:eastAsia="fr-FR"/>
+          <w14:ligatures w14:val="none"/>
+        </w:rPr>
+        <w:t>Erreur au Carré</w:t>
+      </w:r>
+      <w:r>
+        <w:rPr>
+          <w:rFonts w:ascii="Times New Roman" w:eastAsia="Times New Roman" w:hAnsi="Times New Roman" w:cs="Times New Roman"/>
+          <w:kern w:val="0"/>
+          <w:sz w:val="24"/>
+          <w:szCs w:val="24"/>
+          <w:lang w:eastAsia="fr-FR"/>
+          <w14:ligatures w14:val="none"/>
+        </w:rPr>
+        <w:t xml:space="preserve"> : 8888.89</w:t>
+      </w:r>
+    </w:p>
+    <w:p>
+      <w:pPr>
+        <w:numPr>
+          <w:ilvl w:val="1"/>
+          <w:numId w:val="25"/>
+        </w:numPr>
+        <w:spacing w:before="100" w:beforeAutospacing="1" w:after="100" w:afterAutospacing="1" w:line="240" w:lineRule="auto"/>
+        <w:rPr>
+          <w:rFonts w:ascii="Times New Roman" w:eastAsia="Times New Roman" w:hAnsi="Times New Roman" w:cs="Times New Roman"/>
+          <w:kern w:val="0"/>
+          <w:sz w:val="24"/>
+          <w:szCs w:val="24"/>
+          <w:lang w:eastAsia="fr-FR"/>
+          <w14:ligatures w14:val="none"/>
+        </w:rPr>
+      </w:pPr>
+      <w:r>
+        <w:rPr>
+          <w:rFonts w:ascii="Times New Roman" w:eastAsia="Times New Roman" w:hAnsi="Times New Roman" w:cs="Times New Roman"/>
+          <w:b/>
+          <w:bCs/>
+          <w:kern w:val="0"/>
+          <w:sz w:val="24"/>
+          <w:szCs w:val="24"/>
+          <w:lang w:eastAsia="fr-FR"/>
+          <w14:ligatures w14:val="none"/>
+        </w:rPr>
+        <w:t>Échantillons</w:t>
+      </w:r>
+      <w:r>
+        <w:rPr>
+          <w:rFonts w:ascii="Times New Roman" w:eastAsia="Times New Roman" w:hAnsi="Times New Roman" w:cs="Times New Roman"/>
+          <w:kern w:val="0"/>
+          <w:sz w:val="24"/>
+          <w:szCs w:val="24"/>
+          <w:lang w:eastAsia="fr-FR"/>
+          <w14:ligatures w14:val="none"/>
+        </w:rPr>
+        <w:t xml:space="preserve"> : 2</w:t>
+      </w:r>
+    </w:p>
+    <w:p>
+      <w:pPr>
+        <w:numPr>
+          <w:ilvl w:val="1"/>
+          <w:numId w:val="25"/>
+        </w:numPr>
+        <w:spacing w:before="100" w:beforeAutospacing="1" w:after="100" w:afterAutospacing="1" w:line="240" w:lineRule="auto"/>
+        <w:rPr>
+          <w:rFonts w:ascii="Times New Roman" w:eastAsia="Times New Roman" w:hAnsi="Times New Roman" w:cs="Times New Roman"/>
+          <w:kern w:val="0"/>
+          <w:sz w:val="24"/>
+          <w:szCs w:val="24"/>
+          <w:lang w:eastAsia="fr-FR"/>
+          <w14:ligatures w14:val="none"/>
+        </w:rPr>
+      </w:pPr>
+      <w:r>
+        <w:rPr>
+          <w:rFonts w:ascii="Times New Roman" w:eastAsia="Times New Roman" w:hAnsi="Times New Roman" w:cs="Times New Roman"/>
+          <w:b/>
+          <w:bCs/>
+          <w:kern w:val="0"/>
+          <w:sz w:val="24"/>
+          <w:szCs w:val="24"/>
+          <w:lang w:eastAsia="fr-FR"/>
+          <w14:ligatures w14:val="none"/>
+        </w:rPr>
+        <w:t>Valeur Prédite</w:t>
+      </w:r>
+      <w:r>
+        <w:rPr>
+          <w:rFonts w:ascii="Times New Roman" w:eastAsia="Times New Roman" w:hAnsi="Times New Roman" w:cs="Times New Roman"/>
+          <w:kern w:val="0"/>
+          <w:sz w:val="24"/>
+          <w:szCs w:val="24"/>
+          <w:lang w:eastAsia="fr-FR"/>
+          <w14:ligatures w14:val="none"/>
+        </w:rPr>
+        <w:t xml:space="preserve"> : 1366.67 heures</w:t>
+      </w:r>
+    </w:p>
+    <w:p>
+      <w:pPr>
+        <w:numPr>
+          <w:ilvl w:val="1"/>
+          <w:numId w:val="25"/>
+        </w:numPr>
+        <w:spacing w:before="100" w:beforeAutospacing="1" w:after="100" w:afterAutospacing="1" w:line="240" w:lineRule="auto"/>
+        <w:rPr>
+          <w:rFonts w:ascii="Times New Roman" w:eastAsia="Times New Roman" w:hAnsi="Times New Roman" w:cs="Times New Roman"/>
+          <w:kern w:val="0"/>
+          <w:sz w:val="24"/>
+          <w:szCs w:val="24"/>
+          <w:lang w:eastAsia="fr-FR"/>
+          <w14:ligatures w14:val="none"/>
+        </w:rPr>
+      </w:pPr>
+      <w:r>
+        <w:rPr>
+          <w:rFonts w:ascii="Times New Roman" w:eastAsia="Times New Roman" w:hAnsi="Times New Roman" w:cs="Times New Roman"/>
+          <w:kern w:val="0"/>
+          <w:sz w:val="24"/>
+          <w:szCs w:val="24"/>
+          <w:lang w:eastAsia="fr-FR"/>
+          <w14:ligatures w14:val="none"/>
+        </w:rPr>
+        <w:t>Ce nœud subdivise le groupe de gauche en deux basé sur la pression.</w:t>
+      </w:r>
+    </w:p>
+    <w:p>
+      <w:pPr>
+        <w:numPr>
+          <w:ilvl w:val="0"/>
+          <w:numId w:val="25"/>
+        </w:numPr>
+        <w:spacing w:before="100" w:beforeAutospacing="1" w:after="100" w:afterAutospacing="1" w:line="240" w:lineRule="auto"/>
+        <w:rPr>
+          <w:rFonts w:ascii="Times New Roman" w:eastAsia="Times New Roman" w:hAnsi="Times New Roman" w:cs="Times New Roman"/>
+          <w:kern w:val="0"/>
+          <w:sz w:val="24"/>
+          <w:szCs w:val="24"/>
+          <w:lang w:eastAsia="fr-FR"/>
+          <w14:ligatures w14:val="none"/>
+        </w:rPr>
+      </w:pPr>
+      <w:r>
+        <w:rPr>
+          <w:rFonts w:ascii="Times New Roman" w:eastAsia="Times New Roman" w:hAnsi="Times New Roman" w:cs="Times New Roman"/>
+          <w:b/>
+          <w:bCs/>
+          <w:kern w:val="0"/>
+          <w:sz w:val="24"/>
+          <w:szCs w:val="24"/>
+          <w:lang w:eastAsia="fr-FR"/>
+          <w14:ligatures w14:val="none"/>
+        </w:rPr>
+        <w:t>Feuilles de Gauche</w:t>
+      </w:r>
+      <w:r>
+        <w:rPr>
+          <w:rFonts w:ascii="Times New Roman" w:eastAsia="Times New Roman" w:hAnsi="Times New Roman" w:cs="Times New Roman"/>
+          <w:kern w:val="0"/>
+          <w:sz w:val="24"/>
+          <w:szCs w:val="24"/>
+          <w:lang w:eastAsia="fr-FR"/>
+          <w14:ligatures w14:val="none"/>
+        </w:rPr>
+        <w:t xml:space="preserve"> :</w:t>
+      </w:r>
+    </w:p>
+    <w:p>
+      <w:pPr>
+        <w:numPr>
+          <w:ilvl w:val="1"/>
+          <w:numId w:val="25"/>
+        </w:numPr>
+        <w:spacing w:before="100" w:beforeAutospacing="1" w:after="100" w:afterAutospacing="1" w:line="240" w:lineRule="auto"/>
+        <w:rPr>
+          <w:rFonts w:ascii="Times New Roman" w:eastAsia="Times New Roman" w:hAnsi="Times New Roman" w:cs="Times New Roman"/>
+          <w:kern w:val="0"/>
+          <w:sz w:val="24"/>
+          <w:szCs w:val="24"/>
+          <w:lang w:eastAsia="fr-FR"/>
+          <w14:ligatures w14:val="none"/>
+        </w:rPr>
+      </w:pPr>
+      <w:r>
+        <w:rPr>
+          <w:rFonts w:ascii="Times New Roman" w:eastAsia="Times New Roman" w:hAnsi="Times New Roman" w:cs="Times New Roman"/>
+          <w:b/>
+          <w:bCs/>
+          <w:kern w:val="0"/>
+          <w:sz w:val="24"/>
+          <w:szCs w:val="24"/>
+          <w:lang w:eastAsia="fr-FR"/>
+          <w14:ligatures w14:val="none"/>
+        </w:rPr>
+        <w:t>Erreur au Carré</w:t>
+      </w:r>
+      <w:r>
+        <w:rPr>
+          <w:rFonts w:ascii="Times New Roman" w:eastAsia="Times New Roman" w:hAnsi="Times New Roman" w:cs="Times New Roman"/>
+          <w:kern w:val="0"/>
+          <w:sz w:val="24"/>
+          <w:szCs w:val="24"/>
+          <w:lang w:eastAsia="fr-FR"/>
+          <w14:ligatures w14:val="none"/>
+        </w:rPr>
+        <w:t xml:space="preserve"> : 0.0 pour les deux feuilles</w:t>
+      </w:r>
+    </w:p>
+    <w:p>
+      <w:pPr>
+        <w:numPr>
+          <w:ilvl w:val="1"/>
+          <w:numId w:val="25"/>
+        </w:numPr>
+        <w:spacing w:before="100" w:beforeAutospacing="1" w:after="100" w:afterAutospacing="1" w:line="240" w:lineRule="auto"/>
+        <w:rPr>
+          <w:rFonts w:ascii="Times New Roman" w:eastAsia="Times New Roman" w:hAnsi="Times New Roman" w:cs="Times New Roman"/>
+          <w:kern w:val="0"/>
+          <w:sz w:val="24"/>
+          <w:szCs w:val="24"/>
+          <w:lang w:eastAsia="fr-FR"/>
+          <w14:ligatures w14:val="none"/>
+        </w:rPr>
+      </w:pPr>
+      <w:r>
+        <w:rPr>
+          <w:rFonts w:ascii="Times New Roman" w:eastAsia="Times New Roman" w:hAnsi="Times New Roman" w:cs="Times New Roman"/>
+          <w:b/>
+          <w:bCs/>
+          <w:kern w:val="0"/>
+          <w:sz w:val="24"/>
+          <w:szCs w:val="24"/>
+          <w:lang w:eastAsia="fr-FR"/>
+          <w14:ligatures w14:val="none"/>
+        </w:rPr>
+        <w:t>Échantillons</w:t>
+      </w:r>
+      <w:r>
+        <w:rPr>
+          <w:rFonts w:ascii="Times New Roman" w:eastAsia="Times New Roman" w:hAnsi="Times New Roman" w:cs="Times New Roman"/>
+          <w:kern w:val="0"/>
+          <w:sz w:val="24"/>
+          <w:szCs w:val="24"/>
+          <w:lang w:eastAsia="fr-FR"/>
+          <w14:ligatures w14:val="none"/>
+        </w:rPr>
+        <w:t xml:space="preserve"> : 1 pour chaque feuille</w:t>
+      </w:r>
+    </w:p>
+    <w:p>
+      <w:pPr>
+        <w:numPr>
+          <w:ilvl w:val="1"/>
+          <w:numId w:val="25"/>
+        </w:numPr>
+        <w:spacing w:before="100" w:beforeAutospacing="1" w:after="100" w:afterAutospacing="1" w:line="240" w:lineRule="auto"/>
+        <w:rPr>
+          <w:rFonts w:ascii="Times New Roman" w:eastAsia="Times New Roman" w:hAnsi="Times New Roman" w:cs="Times New Roman"/>
+          <w:kern w:val="0"/>
+          <w:sz w:val="24"/>
+          <w:szCs w:val="24"/>
+          <w:lang w:eastAsia="fr-FR"/>
+          <w14:ligatures w14:val="none"/>
+        </w:rPr>
+      </w:pPr>
+      <w:r>
+        <w:rPr>
+          <w:rFonts w:ascii="Times New Roman" w:eastAsia="Times New Roman" w:hAnsi="Times New Roman" w:cs="Times New Roman"/>
+          <w:b/>
+          <w:bCs/>
+          <w:kern w:val="0"/>
+          <w:sz w:val="24"/>
+          <w:szCs w:val="24"/>
+          <w:lang w:eastAsia="fr-FR"/>
+          <w14:ligatures w14:val="none"/>
+        </w:rPr>
+        <w:t>Valeurs Prédites</w:t>
+      </w:r>
+      <w:r>
+        <w:rPr>
+          <w:rFonts w:ascii="Times New Roman" w:eastAsia="Times New Roman" w:hAnsi="Times New Roman" w:cs="Times New Roman"/>
+          <w:kern w:val="0"/>
+          <w:sz w:val="24"/>
+          <w:szCs w:val="24"/>
+          <w:lang w:eastAsia="fr-FR"/>
+          <w14:ligatures w14:val="none"/>
+        </w:rPr>
+        <w:t xml:space="preserve"> : 1500 et 1300 heures</w:t>
+      </w:r>
+    </w:p>
+    <w:p>
+      <w:pPr>
+        <w:numPr>
+          <w:ilvl w:val="1"/>
+          <w:numId w:val="25"/>
+        </w:numPr>
+        <w:spacing w:before="100" w:beforeAutospacing="1" w:after="100" w:afterAutospacing="1" w:line="240" w:lineRule="auto"/>
+        <w:rPr>
+          <w:rFonts w:ascii="Times New Roman" w:eastAsia="Times New Roman" w:hAnsi="Times New Roman" w:cs="Times New Roman"/>
+          <w:kern w:val="0"/>
+          <w:sz w:val="24"/>
+          <w:szCs w:val="24"/>
+          <w:lang w:eastAsia="fr-FR"/>
+          <w14:ligatures w14:val="none"/>
+        </w:rPr>
+      </w:pPr>
+      <w:r>
+        <w:rPr>
+          <w:rFonts w:ascii="Times New Roman" w:eastAsia="Times New Roman" w:hAnsi="Times New Roman" w:cs="Times New Roman"/>
+          <w:kern w:val="0"/>
+          <w:sz w:val="24"/>
+          <w:szCs w:val="24"/>
+          <w:lang w:eastAsia="fr-FR"/>
+          <w14:ligatures w14:val="none"/>
+        </w:rPr>
+        <w:t>Chaque feuille représente un cas où tous les échantillons restants après les divisions antérieures sont parfaitement prédits par la valeur moyenne de la feuille (aucune erreur).</w:t>
+      </w:r>
+    </w:p>
+    <w:p>
+      <w:pPr>
+        <w:numPr>
+          <w:ilvl w:val="0"/>
+          <w:numId w:val="25"/>
+        </w:numPr>
+        <w:spacing w:before="100" w:beforeAutospacing="1" w:after="100" w:afterAutospacing="1" w:line="240" w:lineRule="auto"/>
+        <w:rPr>
+          <w:rFonts w:ascii="Times New Roman" w:eastAsia="Times New Roman" w:hAnsi="Times New Roman" w:cs="Times New Roman"/>
+          <w:kern w:val="0"/>
+          <w:sz w:val="24"/>
+          <w:szCs w:val="24"/>
+          <w:lang w:eastAsia="fr-FR"/>
+          <w14:ligatures w14:val="none"/>
+        </w:rPr>
+      </w:pPr>
+      <w:r>
+        <w:rPr>
+          <w:rFonts w:ascii="Times New Roman" w:eastAsia="Times New Roman" w:hAnsi="Times New Roman" w:cs="Times New Roman"/>
+          <w:b/>
+          <w:bCs/>
+          <w:kern w:val="0"/>
+          <w:sz w:val="24"/>
+          <w:szCs w:val="24"/>
+          <w:lang w:eastAsia="fr-FR"/>
+          <w14:ligatures w14:val="none"/>
+        </w:rPr>
+        <w:t>Nœud de Droite</w:t>
+      </w:r>
+      <w:r>
+        <w:rPr>
+          <w:rFonts w:ascii="Times New Roman" w:eastAsia="Times New Roman" w:hAnsi="Times New Roman" w:cs="Times New Roman"/>
+          <w:kern w:val="0"/>
+          <w:sz w:val="24"/>
+          <w:szCs w:val="24"/>
+          <w:lang w:eastAsia="fr-FR"/>
+          <w14:ligatures w14:val="none"/>
+        </w:rPr>
+        <w:t xml:space="preserve"> :</w:t>
+      </w:r>
+    </w:p>
+    <w:p>
+      <w:pPr>
+        <w:numPr>
+          <w:ilvl w:val="1"/>
+          <w:numId w:val="25"/>
+        </w:numPr>
+        <w:spacing w:before="100" w:beforeAutospacing="1" w:after="100" w:afterAutospacing="1" w:line="240" w:lineRule="auto"/>
+        <w:rPr>
+          <w:rFonts w:ascii="Times New Roman" w:eastAsia="Times New Roman" w:hAnsi="Times New Roman" w:cs="Times New Roman"/>
+          <w:kern w:val="0"/>
+          <w:sz w:val="24"/>
+          <w:szCs w:val="24"/>
+          <w:lang w:eastAsia="fr-FR"/>
+          <w14:ligatures w14:val="none"/>
+        </w:rPr>
+      </w:pPr>
+      <w:r>
+        <w:rPr>
+          <w:rFonts w:ascii="Times New Roman" w:eastAsia="Times New Roman" w:hAnsi="Times New Roman" w:cs="Times New Roman"/>
+          <w:b/>
+          <w:bCs/>
+          <w:kern w:val="0"/>
+          <w:sz w:val="24"/>
+          <w:szCs w:val="24"/>
+          <w:lang w:eastAsia="fr-FR"/>
+          <w14:ligatures w14:val="none"/>
+        </w:rPr>
+        <w:t>Critère</w:t>
+      </w:r>
+      <w:r>
+        <w:rPr>
+          <w:rFonts w:ascii="Times New Roman" w:eastAsia="Times New Roman" w:hAnsi="Times New Roman" w:cs="Times New Roman"/>
+          <w:kern w:val="0"/>
+          <w:sz w:val="24"/>
+          <w:szCs w:val="24"/>
+          <w:lang w:eastAsia="fr-FR"/>
+          <w14:ligatures w14:val="none"/>
+        </w:rPr>
+        <w:t xml:space="preserve"> : Température &lt;= 102.5</w:t>
+      </w:r>
+    </w:p>
+    <w:p>
+      <w:pPr>
+        <w:numPr>
+          <w:ilvl w:val="1"/>
+          <w:numId w:val="25"/>
+        </w:numPr>
+        <w:spacing w:before="100" w:beforeAutospacing="1" w:after="100" w:afterAutospacing="1" w:line="240" w:lineRule="auto"/>
+        <w:rPr>
+          <w:rFonts w:ascii="Times New Roman" w:eastAsia="Times New Roman" w:hAnsi="Times New Roman" w:cs="Times New Roman"/>
+          <w:kern w:val="0"/>
+          <w:sz w:val="24"/>
+          <w:szCs w:val="24"/>
+          <w:lang w:eastAsia="fr-FR"/>
+          <w14:ligatures w14:val="none"/>
+        </w:rPr>
+      </w:pPr>
+      <w:r>
+        <w:rPr>
+          <w:rFonts w:ascii="Times New Roman" w:eastAsia="Times New Roman" w:hAnsi="Times New Roman" w:cs="Times New Roman"/>
+          <w:b/>
+          <w:bCs/>
+          <w:kern w:val="0"/>
+          <w:sz w:val="24"/>
+          <w:szCs w:val="24"/>
+          <w:lang w:eastAsia="fr-FR"/>
+          <w14:ligatures w14:val="none"/>
+        </w:rPr>
+        <w:t>Erreur au Carré</w:t>
+      </w:r>
+      <w:r>
+        <w:rPr>
+          <w:rFonts w:ascii="Times New Roman" w:eastAsia="Times New Roman" w:hAnsi="Times New Roman" w:cs="Times New Roman"/>
+          <w:kern w:val="0"/>
+          <w:sz w:val="24"/>
+          <w:szCs w:val="24"/>
+          <w:lang w:eastAsia="fr-FR"/>
+          <w14:ligatures w14:val="none"/>
+        </w:rPr>
+        <w:t xml:space="preserve"> : 6666.67</w:t>
+      </w:r>
+    </w:p>
+    <w:p>
+      <w:pPr>
+        <w:numPr>
+          <w:ilvl w:val="1"/>
+          <w:numId w:val="25"/>
+        </w:numPr>
+        <w:spacing w:before="100" w:beforeAutospacing="1" w:after="100" w:afterAutospacing="1" w:line="240" w:lineRule="auto"/>
+        <w:rPr>
+          <w:rFonts w:ascii="Times New Roman" w:eastAsia="Times New Roman" w:hAnsi="Times New Roman" w:cs="Times New Roman"/>
+          <w:kern w:val="0"/>
+          <w:sz w:val="24"/>
+          <w:szCs w:val="24"/>
+          <w:lang w:eastAsia="fr-FR"/>
+          <w14:ligatures w14:val="none"/>
+        </w:rPr>
+      </w:pPr>
+      <w:r>
+        <w:rPr>
+          <w:rFonts w:ascii="Times New Roman" w:eastAsia="Times New Roman" w:hAnsi="Times New Roman" w:cs="Times New Roman"/>
+          <w:b/>
+          <w:bCs/>
+          <w:kern w:val="0"/>
+          <w:sz w:val="24"/>
+          <w:szCs w:val="24"/>
+          <w:lang w:eastAsia="fr-FR"/>
+          <w14:ligatures w14:val="none"/>
+        </w:rPr>
+        <w:t>Échantillons</w:t>
+      </w:r>
+      <w:r>
+        <w:rPr>
+          <w:rFonts w:ascii="Times New Roman" w:eastAsia="Times New Roman" w:hAnsi="Times New Roman" w:cs="Times New Roman"/>
+          <w:kern w:val="0"/>
+          <w:sz w:val="24"/>
+          <w:szCs w:val="24"/>
+          <w:lang w:eastAsia="fr-FR"/>
+          <w14:ligatures w14:val="none"/>
+        </w:rPr>
+        <w:t xml:space="preserve"> : 3</w:t>
+      </w:r>
+    </w:p>
+    <w:p>
+      <w:pPr>
+        <w:numPr>
+          <w:ilvl w:val="1"/>
+          <w:numId w:val="25"/>
+        </w:numPr>
+        <w:spacing w:before="100" w:beforeAutospacing="1" w:after="100" w:afterAutospacing="1" w:line="240" w:lineRule="auto"/>
+        <w:rPr>
+          <w:rFonts w:ascii="Times New Roman" w:eastAsia="Times New Roman" w:hAnsi="Times New Roman" w:cs="Times New Roman"/>
+          <w:kern w:val="0"/>
+          <w:sz w:val="24"/>
+          <w:szCs w:val="24"/>
+          <w:lang w:eastAsia="fr-FR"/>
+          <w14:ligatures w14:val="none"/>
+        </w:rPr>
+      </w:pPr>
+      <w:r>
+        <w:rPr>
+          <w:rFonts w:ascii="Times New Roman" w:eastAsia="Times New Roman" w:hAnsi="Times New Roman" w:cs="Times New Roman"/>
+          <w:b/>
+          <w:bCs/>
+          <w:kern w:val="0"/>
+          <w:sz w:val="24"/>
+          <w:szCs w:val="24"/>
+          <w:lang w:eastAsia="fr-FR"/>
+          <w14:ligatures w14:val="none"/>
+        </w:rPr>
+        <w:t>Valeur Prédite</w:t>
+      </w:r>
+      <w:r>
+        <w:rPr>
+          <w:rFonts w:ascii="Times New Roman" w:eastAsia="Times New Roman" w:hAnsi="Times New Roman" w:cs="Times New Roman"/>
+          <w:kern w:val="0"/>
+          <w:sz w:val="24"/>
+          <w:szCs w:val="24"/>
+          <w:lang w:eastAsia="fr-FR"/>
+          <w14:ligatures w14:val="none"/>
+        </w:rPr>
+        <w:t xml:space="preserve"> : 1100.0 heures</w:t>
+      </w:r>
+    </w:p>
+    <w:p>
+      <w:pPr>
+        <w:numPr>
+          <w:ilvl w:val="1"/>
+          <w:numId w:val="25"/>
+        </w:numPr>
+        <w:spacing w:before="100" w:beforeAutospacing="1" w:after="100" w:afterAutospacing="1" w:line="240" w:lineRule="auto"/>
+        <w:rPr>
+          <w:rFonts w:ascii="Times New Roman" w:eastAsia="Times New Roman" w:hAnsi="Times New Roman" w:cs="Times New Roman"/>
+          <w:kern w:val="0"/>
+          <w:sz w:val="24"/>
+          <w:szCs w:val="24"/>
+          <w:lang w:eastAsia="fr-FR"/>
+          <w14:ligatures w14:val="none"/>
+        </w:rPr>
+      </w:pPr>
+      <w:r>
+        <w:rPr>
+          <w:rFonts w:ascii="Times New Roman" w:eastAsia="Times New Roman" w:hAnsi="Times New Roman" w:cs="Times New Roman"/>
+          <w:kern w:val="0"/>
+          <w:sz w:val="24"/>
+          <w:szCs w:val="24"/>
+          <w:lang w:eastAsia="fr-FR"/>
+          <w14:ligatures w14:val="none"/>
+        </w:rPr>
+        <w:t>Ce nœud gère les moteurs de température supérieure à 92.5°C, et les divise à nouveau en fonction de la température.</w:t>
+      </w:r>
+    </w:p>
+    <w:p>
+      <w:pPr>
+        <w:numPr>
+          <w:ilvl w:val="0"/>
+          <w:numId w:val="25"/>
+        </w:numPr>
+        <w:spacing w:before="100" w:beforeAutospacing="1" w:after="100" w:afterAutospacing="1" w:line="240" w:lineRule="auto"/>
+        <w:rPr>
+          <w:rFonts w:ascii="Times New Roman" w:eastAsia="Times New Roman" w:hAnsi="Times New Roman" w:cs="Times New Roman"/>
+          <w:kern w:val="0"/>
+          <w:sz w:val="24"/>
+          <w:szCs w:val="24"/>
+          <w:lang w:eastAsia="fr-FR"/>
+          <w14:ligatures w14:val="none"/>
+        </w:rPr>
+      </w:pPr>
+      <w:r>
+        <w:rPr>
+          <w:rFonts w:ascii="Times New Roman" w:eastAsia="Times New Roman" w:hAnsi="Times New Roman" w:cs="Times New Roman"/>
+          <w:b/>
+          <w:bCs/>
+          <w:kern w:val="0"/>
+          <w:sz w:val="24"/>
+          <w:szCs w:val="24"/>
+          <w:lang w:eastAsia="fr-FR"/>
+          <w14:ligatures w14:val="none"/>
+        </w:rPr>
+        <w:t>Feuilles de Droite</w:t>
+      </w:r>
+      <w:r>
+        <w:rPr>
+          <w:rFonts w:ascii="Times New Roman" w:eastAsia="Times New Roman" w:hAnsi="Times New Roman" w:cs="Times New Roman"/>
+          <w:kern w:val="0"/>
+          <w:sz w:val="24"/>
+          <w:szCs w:val="24"/>
+          <w:lang w:eastAsia="fr-FR"/>
+          <w14:ligatures w14:val="none"/>
+        </w:rPr>
+        <w:t xml:space="preserve"> :</w:t>
+      </w:r>
+    </w:p>
+    <w:p>
+      <w:pPr>
+        <w:numPr>
+          <w:ilvl w:val="1"/>
+          <w:numId w:val="25"/>
+        </w:numPr>
+        <w:spacing w:before="100" w:beforeAutospacing="1" w:after="100" w:afterAutospacing="1" w:line="240" w:lineRule="auto"/>
+        <w:rPr>
+          <w:rFonts w:ascii="Times New Roman" w:eastAsia="Times New Roman" w:hAnsi="Times New Roman" w:cs="Times New Roman"/>
+          <w:kern w:val="0"/>
+          <w:sz w:val="24"/>
+          <w:szCs w:val="24"/>
+          <w:lang w:eastAsia="fr-FR"/>
+          <w14:ligatures w14:val="none"/>
+        </w:rPr>
+      </w:pPr>
+      <w:r>
+        <w:rPr>
+          <w:rFonts w:ascii="Times New Roman" w:eastAsia="Times New Roman" w:hAnsi="Times New Roman" w:cs="Times New Roman"/>
+          <w:b/>
+          <w:bCs/>
+          <w:kern w:val="0"/>
+          <w:sz w:val="24"/>
+          <w:szCs w:val="24"/>
+          <w:lang w:eastAsia="fr-FR"/>
+          <w14:ligatures w14:val="none"/>
+        </w:rPr>
+        <w:t>Feuille Gauche</w:t>
+      </w:r>
+      <w:r>
+        <w:rPr>
+          <w:rFonts w:ascii="Times New Roman" w:eastAsia="Times New Roman" w:hAnsi="Times New Roman" w:cs="Times New Roman"/>
+          <w:kern w:val="0"/>
+          <w:sz w:val="24"/>
+          <w:szCs w:val="24"/>
+          <w:lang w:eastAsia="fr-FR"/>
+          <w14:ligatures w14:val="none"/>
+        </w:rPr>
+        <w:t xml:space="preserve"> : Température &lt;= 97.5, erreur 2500.0, 2 échantillons, valeur 1150.0 heures</w:t>
+      </w:r>
+    </w:p>
+    <w:p>
+      <w:pPr>
+        <w:numPr>
+          <w:ilvl w:val="1"/>
+          <w:numId w:val="25"/>
+        </w:numPr>
+        <w:spacing w:before="100" w:beforeAutospacing="1" w:after="100" w:afterAutospacing="1" w:line="240" w:lineRule="auto"/>
+        <w:rPr>
+          <w:rFonts w:ascii="Times New Roman" w:eastAsia="Times New Roman" w:hAnsi="Times New Roman" w:cs="Times New Roman"/>
+          <w:kern w:val="0"/>
+          <w:sz w:val="24"/>
+          <w:szCs w:val="24"/>
+          <w:lang w:eastAsia="fr-FR"/>
+          <w14:ligatures w14:val="none"/>
+        </w:rPr>
+      </w:pPr>
+      <w:r>
+        <w:rPr>
+          <w:rFonts w:ascii="Times New Roman" w:eastAsia="Times New Roman" w:hAnsi="Times New Roman" w:cs="Times New Roman"/>
+          <w:b/>
+          <w:bCs/>
+          <w:kern w:val="0"/>
+          <w:sz w:val="24"/>
+          <w:szCs w:val="24"/>
+          <w:lang w:eastAsia="fr-FR"/>
+          <w14:ligatures w14:val="none"/>
+        </w:rPr>
+        <w:t>Feuille Droite</w:t>
+      </w:r>
+      <w:r>
+        <w:rPr>
+          <w:rFonts w:ascii="Times New Roman" w:eastAsia="Times New Roman" w:hAnsi="Times New Roman" w:cs="Times New Roman"/>
+          <w:kern w:val="0"/>
+          <w:sz w:val="24"/>
+          <w:szCs w:val="24"/>
+          <w:lang w:eastAsia="fr-FR"/>
+          <w14:ligatures w14:val="none"/>
+        </w:rPr>
+        <w:t xml:space="preserve"> : Température &gt; 97.5, erreur 0.0, 1 échantillon, valeur 1000.0 heures</w:t>
+      </w:r>
+    </w:p>
+    <w:p>
+      <w:pPr>
+        <w:numPr>
+          <w:ilvl w:val="1"/>
+          <w:numId w:val="25"/>
+        </w:numPr>
+        <w:spacing w:before="100" w:beforeAutospacing="1" w:after="100" w:afterAutospacing="1" w:line="240" w:lineRule="auto"/>
+        <w:rPr>
+          <w:rFonts w:ascii="Times New Roman" w:eastAsia="Times New Roman" w:hAnsi="Times New Roman" w:cs="Times New Roman"/>
+          <w:kern w:val="0"/>
+          <w:sz w:val="24"/>
+          <w:szCs w:val="24"/>
+          <w:lang w:eastAsia="fr-FR"/>
+          <w14:ligatures w14:val="none"/>
+        </w:rPr>
+      </w:pPr>
+      <w:r>
+        <w:rPr>
+          <w:rFonts w:ascii="Times New Roman" w:eastAsia="Times New Roman" w:hAnsi="Times New Roman" w:cs="Times New Roman"/>
+          <w:kern w:val="0"/>
+          <w:sz w:val="24"/>
+          <w:szCs w:val="24"/>
+          <w:lang w:eastAsia="fr-FR"/>
+          <w14:ligatures w14:val="none"/>
+        </w:rPr>
+        <w:t>Ces feuilles représentent des cas spécifiques où les moteurs sont classés selon des températures plus élevées, avec des valeurs prédites ajustées en fonction de divisions supplémentaires.</w:t>
+      </w:r>
+    </w:p>
+    <w:p>
+      <w:pPr>
+        <w:spacing w:before="100" w:beforeAutospacing="1" w:after="100" w:afterAutospacing="1" w:line="240" w:lineRule="auto"/>
+        <w:outlineLvl w:val="2"/>
+        <w:rPr>
+          <w:rFonts w:ascii="Times New Roman" w:eastAsia="Times New Roman" w:hAnsi="Times New Roman" w:cs="Times New Roman"/>
+          <w:b/>
+          <w:bCs/>
+          <w:kern w:val="0"/>
+          <w:sz w:val="27"/>
+          <w:szCs w:val="27"/>
+          <w:lang w:eastAsia="fr-FR"/>
+          <w14:ligatures w14:val="none"/>
+        </w:rPr>
+      </w:pPr>
+      <w:r>
+        <w:rPr>
+          <w:rFonts w:ascii="Times New Roman" w:eastAsia="Times New Roman" w:hAnsi="Times New Roman" w:cs="Times New Roman"/>
+          <w:b/>
+          <w:bCs/>
+          <w:kern w:val="0"/>
+          <w:sz w:val="27"/>
+          <w:szCs w:val="27"/>
+          <w:lang w:eastAsia="fr-FR"/>
+          <w14:ligatures w14:val="none"/>
+        </w:rPr>
+        <w:t>Comment l'Arbre Fait des Prédictions</w:t>
+      </w:r>
+    </w:p>
+    <w:p>
+      <w:pPr>
+        <w:spacing w:before="100" w:beforeAutospacing="1" w:after="100" w:afterAutospacing="1" w:line="240" w:lineRule="auto"/>
+        <w:rPr>
+          <w:rFonts w:ascii="Times New Roman" w:eastAsia="Times New Roman" w:hAnsi="Times New Roman" w:cs="Times New Roman"/>
+          <w:kern w:val="0"/>
+          <w:sz w:val="24"/>
+          <w:szCs w:val="24"/>
+          <w:lang w:eastAsia="fr-FR"/>
+          <w14:ligatures w14:val="none"/>
+        </w:rPr>
+      </w:pPr>
+      <w:r>
+        <w:rPr>
+          <w:rFonts w:ascii="Times New Roman" w:eastAsia="Times New Roman" w:hAnsi="Times New Roman" w:cs="Times New Roman"/>
+          <w:kern w:val="0"/>
+          <w:sz w:val="24"/>
+          <w:szCs w:val="24"/>
+          <w:lang w:eastAsia="fr-FR"/>
+          <w14:ligatures w14:val="none"/>
+        </w:rPr>
+        <w:t>Chaque chemin de la racine à une feuille représente une série de décisions basées sur les valeurs des caractéristiques (température, pression, vibrations). Lorsque vous voulez prédire la durée de vie restante d'un nouveau moteur, vous commencez par la racine et suivez le chemin dicté par les valeurs de ses caractéristiques jusqu'à ce que vous atteigniez une feuille. La valeur prédite à cette feuille est l'estimation de la durée de vie restante du moteur.</w:t>
+      </w:r>
+    </w:p>
+    <w:p>
+      <w:pPr>
+        <w:spacing w:before="100" w:beforeAutospacing="1" w:after="100" w:afterAutospacing="1" w:line="240" w:lineRule="auto"/>
+        <w:outlineLvl w:val="2"/>
+        <w:rPr>
+          <w:rFonts w:ascii="Times New Roman" w:eastAsia="Times New Roman" w:hAnsi="Times New Roman" w:cs="Times New Roman"/>
+          <w:b/>
+          <w:bCs/>
+          <w:kern w:val="0"/>
+          <w:sz w:val="27"/>
+          <w:szCs w:val="27"/>
+          <w:lang w:eastAsia="fr-FR"/>
+          <w14:ligatures w14:val="none"/>
+        </w:rPr>
+      </w:pPr>
+      <w:r>
+        <w:rPr>
+          <w:rFonts w:ascii="Times New Roman" w:eastAsia="Times New Roman" w:hAnsi="Times New Roman" w:cs="Times New Roman"/>
+          <w:b/>
+          <w:bCs/>
+          <w:kern w:val="0"/>
+          <w:sz w:val="27"/>
+          <w:szCs w:val="27"/>
+          <w:lang w:eastAsia="fr-FR"/>
+          <w14:ligatures w14:val="none"/>
+        </w:rPr>
+        <w:t>Visualisation et Interprétation</w:t>
+      </w:r>
+    </w:p>
+    <w:p>
+      <w:pPr>
+        <w:numPr>
+          <w:ilvl w:val="0"/>
+          <w:numId w:val="26"/>
+        </w:numPr>
+        <w:spacing w:before="100" w:beforeAutospacing="1" w:after="100" w:afterAutospacing="1" w:line="240" w:lineRule="auto"/>
+        <w:rPr>
+          <w:rFonts w:ascii="Times New Roman" w:eastAsia="Times New Roman" w:hAnsi="Times New Roman" w:cs="Times New Roman"/>
+          <w:kern w:val="0"/>
+          <w:sz w:val="24"/>
+          <w:szCs w:val="24"/>
+          <w:lang w:eastAsia="fr-FR"/>
+          <w14:ligatures w14:val="none"/>
+        </w:rPr>
+      </w:pPr>
+      <w:r>
+        <w:rPr>
+          <w:rFonts w:ascii="Times New Roman" w:eastAsia="Times New Roman" w:hAnsi="Times New Roman" w:cs="Times New Roman"/>
+          <w:b/>
+          <w:bCs/>
+          <w:kern w:val="0"/>
+          <w:sz w:val="24"/>
+          <w:szCs w:val="24"/>
+          <w:lang w:eastAsia="fr-FR"/>
+          <w14:ligatures w14:val="none"/>
+        </w:rPr>
+        <w:t>Critères de Division</w:t>
+      </w:r>
+      <w:r>
+        <w:rPr>
+          <w:rFonts w:ascii="Times New Roman" w:eastAsia="Times New Roman" w:hAnsi="Times New Roman" w:cs="Times New Roman"/>
+          <w:kern w:val="0"/>
+          <w:sz w:val="24"/>
+          <w:szCs w:val="24"/>
+          <w:lang w:eastAsia="fr-FR"/>
+          <w14:ligatures w14:val="none"/>
+        </w:rPr>
+        <w:t xml:space="preserve"> : Chaque division est choisie pour réduire au maximum l'erreur quadratique moyenne entre les valeurs prédites et réelles des échantillons à ce nœud.</w:t>
+      </w:r>
+    </w:p>
+    <w:p>
+      <w:pPr>
+        <w:numPr>
+          <w:ilvl w:val="0"/>
+          <w:numId w:val="26"/>
+        </w:numPr>
+        <w:spacing w:before="100" w:beforeAutospacing="1" w:after="100" w:afterAutospacing="1" w:line="240" w:lineRule="auto"/>
+        <w:rPr>
+          <w:rFonts w:ascii="Times New Roman" w:eastAsia="Times New Roman" w:hAnsi="Times New Roman" w:cs="Times New Roman"/>
+          <w:kern w:val="0"/>
+          <w:sz w:val="24"/>
+          <w:szCs w:val="24"/>
+          <w:lang w:eastAsia="fr-FR"/>
+          <w14:ligatures w14:val="none"/>
+        </w:rPr>
+      </w:pPr>
+      <w:r>
+        <w:rPr>
+          <w:rFonts w:ascii="Times New Roman" w:eastAsia="Times New Roman" w:hAnsi="Times New Roman" w:cs="Times New Roman"/>
+          <w:b/>
+          <w:bCs/>
+          <w:kern w:val="0"/>
+          <w:sz w:val="24"/>
+          <w:szCs w:val="24"/>
+          <w:lang w:eastAsia="fr-FR"/>
+          <w14:ligatures w14:val="none"/>
+        </w:rPr>
+        <w:t>Erreur au Carré</w:t>
+      </w:r>
+      <w:r>
+        <w:rPr>
+          <w:rFonts w:ascii="Times New Roman" w:eastAsia="Times New Roman" w:hAnsi="Times New Roman" w:cs="Times New Roman"/>
+          <w:kern w:val="0"/>
+          <w:sz w:val="24"/>
+          <w:szCs w:val="24"/>
+          <w:lang w:eastAsia="fr-FR"/>
+          <w14:ligatures w14:val="none"/>
+        </w:rPr>
+        <w:t xml:space="preserve"> : Une mesure de la performance du modèle à ce nœud. Une erreur de 0 signifie que tous les échantillons à ce nœud ont exactement la valeur prédite.</w:t>
+      </w:r>
+    </w:p>
+    <w:p>
+      <w:pPr>
+        <w:numPr>
+          <w:ilvl w:val="0"/>
+          <w:numId w:val="26"/>
+        </w:numPr>
+        <w:spacing w:before="100" w:beforeAutospacing="1" w:after="100" w:afterAutospacing="1" w:line="240" w:lineRule="auto"/>
+        <w:rPr>
+          <w:rFonts w:ascii="Times New Roman" w:eastAsia="Times New Roman" w:hAnsi="Times New Roman" w:cs="Times New Roman"/>
+          <w:kern w:val="0"/>
+          <w:sz w:val="24"/>
+          <w:szCs w:val="24"/>
+          <w:lang w:eastAsia="fr-FR"/>
+          <w14:ligatures w14:val="none"/>
+        </w:rPr>
+      </w:pPr>
+      <w:r>
+        <w:rPr>
+          <w:rFonts w:ascii="Times New Roman" w:eastAsia="Times New Roman" w:hAnsi="Times New Roman" w:cs="Times New Roman"/>
+          <w:b/>
+          <w:bCs/>
+          <w:kern w:val="0"/>
+          <w:sz w:val="24"/>
+          <w:szCs w:val="24"/>
+          <w:lang w:eastAsia="fr-FR"/>
+          <w14:ligatures w14:val="none"/>
+        </w:rPr>
+        <w:lastRenderedPageBreak/>
+        <w:t>Échantillons</w:t>
+      </w:r>
+      <w:r>
+        <w:rPr>
+          <w:rFonts w:ascii="Times New Roman" w:eastAsia="Times New Roman" w:hAnsi="Times New Roman" w:cs="Times New Roman"/>
+          <w:kern w:val="0"/>
+          <w:sz w:val="24"/>
+          <w:szCs w:val="24"/>
+          <w:lang w:eastAsia="fr-FR"/>
+          <w14:ligatures w14:val="none"/>
+        </w:rPr>
+        <w:t xml:space="preserve"> : Le nombre d'échantillons affectés à chaque nœud donne une idée de la quantité de données soutenant la prédiction à ce stade.</w:t>
+      </w:r>
+    </w:p>
+    <w:p>
+      <w:pPr>
+        <w:spacing w:before="100" w:beforeAutospacing="1" w:after="100" w:afterAutospacing="1" w:line="240" w:lineRule="auto"/>
+        <w:rPr>
+          <w:rFonts w:ascii="Times New Roman" w:eastAsia="Times New Roman" w:hAnsi="Times New Roman" w:cs="Times New Roman"/>
+          <w:kern w:val="0"/>
+          <w:sz w:val="24"/>
+          <w:szCs w:val="24"/>
+          <w:lang w:eastAsia="fr-FR"/>
+          <w14:ligatures w14:val="none"/>
+        </w:rPr>
+      </w:pPr>
+      <w:r>
+        <w:rPr>
+          <w:rFonts w:ascii="Times New Roman" w:eastAsia="Times New Roman" w:hAnsi="Times New Roman" w:cs="Times New Roman"/>
+          <w:kern w:val="0"/>
+          <w:sz w:val="24"/>
+          <w:szCs w:val="24"/>
+          <w:lang w:eastAsia="fr-FR"/>
+          <w14:ligatures w14:val="none"/>
+        </w:rPr>
+        <w:t>Cette approche permet de comprendre les facteurs influençant la durée de vie des moteurs et aide à ajuster les interventions de maintenance pour améliorer la performance et la fiabilité des équipements.</w:t>
+      </w:r>
+    </w:p>
+    <w:p/>
+    <w:p/>
+    <w:p/>
     <w:sectPr>
       <w:pgSz w:w="11906" w:h="16838"/>
       <w:pgMar w:top="1417" w:right="1417" w:bottom="1417" w:left="1417" w:header="708" w:footer="708" w:gutter="0"/>
@@ -5268,6 +8324,272 @@
     </w:lvl>
   </w:abstractNum>
   <w:abstractNum w:abstractNumId="1" w15:restartNumberingAfterBreak="0">
+    <w:nsid w:val="018157C7"/>
+    <w:multiLevelType w:val="multilevel"/>
+    <w:tmpl w:val="83F4AC84"/>
+    <w:lvl w:ilvl="0">
+      <w:start w:val="1"/>
+      <w:numFmt w:val="decimal"/>
+      <w:lvlText w:val="%1."/>
+      <w:lvlJc w:val="left"/>
+      <w:pPr>
+        <w:tabs>
+          <w:tab w:val="num" w:pos="720"/>
+        </w:tabs>
+        <w:ind w:left="720" w:hanging="360"/>
+      </w:pPr>
+    </w:lvl>
+    <w:lvl w:ilvl="1">
+      <w:start w:val="1"/>
+      <w:numFmt w:val="bullet"/>
+      <w:lvlText w:val="o"/>
+      <w:lvlJc w:val="left"/>
+      <w:pPr>
+        <w:tabs>
+          <w:tab w:val="num" w:pos="1440"/>
+        </w:tabs>
+        <w:ind w:left="1440" w:hanging="360"/>
+      </w:pPr>
+      <w:rPr>
+        <w:rFonts w:ascii="Courier New" w:hAnsi="Courier New" w:hint="default"/>
+        <w:sz w:val="20"/>
+      </w:rPr>
+    </w:lvl>
+    <w:lvl w:ilvl="2" w:tentative="1">
+      <w:start w:val="1"/>
+      <w:numFmt w:val="decimal"/>
+      <w:lvlText w:val="%3."/>
+      <w:lvlJc w:val="left"/>
+      <w:pPr>
+        <w:tabs>
+          <w:tab w:val="num" w:pos="2160"/>
+        </w:tabs>
+        <w:ind w:left="2160" w:hanging="360"/>
+      </w:pPr>
+    </w:lvl>
+    <w:lvl w:ilvl="3" w:tentative="1">
+      <w:start w:val="1"/>
+      <w:numFmt w:val="decimal"/>
+      <w:lvlText w:val="%4."/>
+      <w:lvlJc w:val="left"/>
+      <w:pPr>
+        <w:tabs>
+          <w:tab w:val="num" w:pos="2880"/>
+        </w:tabs>
+        <w:ind w:left="2880" w:hanging="360"/>
+      </w:pPr>
+    </w:lvl>
+    <w:lvl w:ilvl="4" w:tentative="1">
+      <w:start w:val="1"/>
+      <w:numFmt w:val="decimal"/>
+      <w:lvlText w:val="%5."/>
+      <w:lvlJc w:val="left"/>
+      <w:pPr>
+        <w:tabs>
+          <w:tab w:val="num" w:pos="3600"/>
+        </w:tabs>
+        <w:ind w:left="3600" w:hanging="360"/>
+      </w:pPr>
+    </w:lvl>
+    <w:lvl w:ilvl="5" w:tentative="1">
+      <w:start w:val="1"/>
+      <w:numFmt w:val="decimal"/>
+      <w:lvlText w:val="%6."/>
+      <w:lvlJc w:val="left"/>
+      <w:pPr>
+        <w:tabs>
+          <w:tab w:val="num" w:pos="4320"/>
+        </w:tabs>
+        <w:ind w:left="4320" w:hanging="360"/>
+      </w:pPr>
+    </w:lvl>
+    <w:lvl w:ilvl="6" w:tentative="1">
+      <w:start w:val="1"/>
+      <w:numFmt w:val="decimal"/>
+      <w:lvlText w:val="%7."/>
+      <w:lvlJc w:val="left"/>
+      <w:pPr>
+        <w:tabs>
+          <w:tab w:val="num" w:pos="5040"/>
+        </w:tabs>
+        <w:ind w:left="5040" w:hanging="360"/>
+      </w:pPr>
+    </w:lvl>
+    <w:lvl w:ilvl="7" w:tentative="1">
+      <w:start w:val="1"/>
+      <w:numFmt w:val="decimal"/>
+      <w:lvlText w:val="%8."/>
+      <w:lvlJc w:val="left"/>
+      <w:pPr>
+        <w:tabs>
+          <w:tab w:val="num" w:pos="5760"/>
+        </w:tabs>
+        <w:ind w:left="5760" w:hanging="360"/>
+      </w:pPr>
+    </w:lvl>
+    <w:lvl w:ilvl="8" w:tentative="1">
+      <w:start w:val="1"/>
+      <w:numFmt w:val="decimal"/>
+      <w:lvlText w:val="%9."/>
+      <w:lvlJc w:val="left"/>
+      <w:pPr>
+        <w:tabs>
+          <w:tab w:val="num" w:pos="6480"/>
+        </w:tabs>
+        <w:ind w:left="6480" w:hanging="360"/>
+      </w:pPr>
+    </w:lvl>
+  </w:abstractNum>
+  <w:abstractNum w:abstractNumId="2" w15:restartNumberingAfterBreak="0">
+    <w:nsid w:val="03306892"/>
+    <w:multiLevelType w:val="multilevel"/>
+    <w:tmpl w:val="F536B95C"/>
+    <w:lvl w:ilvl="0">
+      <w:start w:val="1"/>
+      <w:numFmt w:val="bullet"/>
+      <w:lvlText w:val=""/>
+      <w:lvlJc w:val="left"/>
+      <w:pPr>
+        <w:tabs>
+          <w:tab w:val="num" w:pos="720"/>
+        </w:tabs>
+        <w:ind w:left="720" w:hanging="360"/>
+      </w:pPr>
+      <w:rPr>
+        <w:rFonts w:ascii="Symbol" w:hAnsi="Symbol" w:hint="default"/>
+        <w:sz w:val="20"/>
+      </w:rPr>
+    </w:lvl>
+    <w:lvl w:ilvl="1">
+      <w:start w:val="1"/>
+      <w:numFmt w:val="bullet"/>
+      <w:lvlText w:val="o"/>
+      <w:lvlJc w:val="left"/>
+      <w:pPr>
+        <w:tabs>
+          <w:tab w:val="num" w:pos="1440"/>
+        </w:tabs>
+        <w:ind w:left="1440" w:hanging="360"/>
+      </w:pPr>
+      <w:rPr>
+        <w:rFonts w:ascii="Courier New" w:hAnsi="Courier New" w:hint="default"/>
+        <w:sz w:val="20"/>
+      </w:rPr>
+    </w:lvl>
+    <w:lvl w:ilvl="2" w:tentative="1">
+      <w:start w:val="1"/>
+      <w:numFmt w:val="bullet"/>
+      <w:lvlText w:val=""/>
+      <w:lvlJc w:val="left"/>
+      <w:pPr>
+        <w:tabs>
+          <w:tab w:val="num" w:pos="2160"/>
+        </w:tabs>
+        <w:ind w:left="2160" w:hanging="360"/>
+      </w:pPr>
+      <w:rPr>
+        <w:rFonts w:ascii="Wingdings" w:hAnsi="Wingdings" w:hint="default"/>
+        <w:sz w:val="20"/>
+      </w:rPr>
+    </w:lvl>
+    <w:lvl w:ilvl="3" w:tentative="1">
+      <w:start w:val="1"/>
+      <w:numFmt w:val="bullet"/>
+      <w:lvlText w:val=""/>
+      <w:lvlJc w:val="left"/>
+      <w:pPr>
+        <w:tabs>
+          <w:tab w:val="num" w:pos="2880"/>
+        </w:tabs>
+        <w:ind w:left="2880" w:hanging="360"/>
+      </w:pPr>
+      <w:rPr>
+        <w:rFonts w:ascii="Wingdings" w:hAnsi="Wingdings" w:hint="default"/>
+        <w:sz w:val="20"/>
+      </w:rPr>
+    </w:lvl>
+    <w:lvl w:ilvl="4" w:tentative="1">
+      <w:start w:val="1"/>
+      <w:numFmt w:val="bullet"/>
+      <w:lvlText w:val=""/>
+      <w:lvlJc w:val="left"/>
+      <w:pPr>
+        <w:tabs>
+          <w:tab w:val="num" w:pos="3600"/>
+        </w:tabs>
+        <w:ind w:left="3600" w:hanging="360"/>
+      </w:pPr>
+      <w:rPr>
+        <w:rFonts w:ascii="Wingdings" w:hAnsi="Wingdings" w:hint="default"/>
+        <w:sz w:val="20"/>
+      </w:rPr>
+    </w:lvl>
+    <w:lvl w:ilvl="5" w:tentative="1">
+      <w:start w:val="1"/>
+      <w:numFmt w:val="bullet"/>
+      <w:lvlText w:val=""/>
+      <w:lvlJc w:val="left"/>
+      <w:pPr>
+        <w:tabs>
+          <w:tab w:val="num" w:pos="4320"/>
+        </w:tabs>
+        <w:ind w:left="4320" w:hanging="360"/>
+      </w:pPr>
+      <w:rPr>
+        <w:rFonts w:ascii="Wingdings" w:hAnsi="Wingdings" w:hint="default"/>
+        <w:sz w:val="20"/>
+      </w:rPr>
+    </w:lvl>
+    <w:lvl w:ilvl="6" w:tentative="1">
+      <w:start w:val="1"/>
+      <w:numFmt w:val="bullet"/>
+      <w:lvlText w:val=""/>
+      <w:lvlJc w:val="left"/>
+      <w:pPr>
+        <w:tabs>
+          <w:tab w:val="num" w:pos="5040"/>
+        </w:tabs>
+        <w:ind w:left="5040" w:hanging="360"/>
+      </w:pPr>
+      <w:rPr>
+        <w:rFonts w:ascii="Wingdings" w:hAnsi="Wingdings" w:hint="default"/>
+        <w:sz w:val="20"/>
+      </w:rPr>
+    </w:lvl>
+    <w:lvl w:ilvl="7" w:tentative="1">
+      <w:start w:val="1"/>
+      <w:numFmt w:val="bullet"/>
+      <w:lvlText w:val=""/>
+      <w:lvlJc w:val="left"/>
+      <w:pPr>
+        <w:tabs>
+          <w:tab w:val="num" w:pos="5760"/>
+        </w:tabs>
+        <w:ind w:left="5760" w:hanging="360"/>
+      </w:pPr>
+      <w:rPr>
+        <w:rFonts w:ascii="Wingdings" w:hAnsi="Wingdings" w:hint="default"/>
+        <w:sz w:val="20"/>
+      </w:rPr>
+    </w:lvl>
+    <w:lvl w:ilvl="8" w:tentative="1">
+      <w:start w:val="1"/>
+      <w:numFmt w:val="bullet"/>
+      <w:lvlText w:val=""/>
+      <w:lvlJc w:val="left"/>
+      <w:pPr>
+        <w:tabs>
+          <w:tab w:val="num" w:pos="6480"/>
+        </w:tabs>
+        <w:ind w:left="6480" w:hanging="360"/>
+      </w:pPr>
+      <w:rPr>
+        <w:rFonts w:ascii="Wingdings" w:hAnsi="Wingdings" w:hint="default"/>
+        <w:sz w:val="20"/>
+      </w:rPr>
+    </w:lvl>
+  </w:abstractNum>
+  <w:abstractNum w:abstractNumId="3" w15:restartNumberingAfterBreak="0">
     <w:nsid w:val="0A4B0E32"/>
     <w:multiLevelType w:val="multilevel"/>
     <w:tmpl w:val="676025D8"/>
@@ -5384,7 +8706,7 @@
       </w:pPr>
     </w:lvl>
   </w:abstractNum>
-  <w:abstractNum w:abstractNumId="2" w15:restartNumberingAfterBreak="0">
+  <w:abstractNum w:abstractNumId="4" w15:restartNumberingAfterBreak="0">
     <w:nsid w:val="0AB159FB"/>
     <w:multiLevelType w:val="multilevel"/>
     <w:tmpl w:val="85046F32"/>
@@ -5533,7 +8855,7 @@
       </w:rPr>
     </w:lvl>
   </w:abstractNum>
-  <w:abstractNum w:abstractNumId="3" w15:restartNumberingAfterBreak="0">
+  <w:abstractNum w:abstractNumId="5" w15:restartNumberingAfterBreak="0">
     <w:nsid w:val="0C26317E"/>
     <w:multiLevelType w:val="multilevel"/>
     <w:tmpl w:val="B4BAC204"/>
@@ -5682,7 +9004,7 @@
       </w:rPr>
     </w:lvl>
   </w:abstractNum>
-  <w:abstractNum w:abstractNumId="4" w15:restartNumberingAfterBreak="0">
+  <w:abstractNum w:abstractNumId="6" w15:restartNumberingAfterBreak="0">
     <w:nsid w:val="11A802BF"/>
     <w:multiLevelType w:val="multilevel"/>
     <w:tmpl w:val="1714C384"/>
@@ -5831,7 +9153,7 @@
       </w:rPr>
     </w:lvl>
   </w:abstractNum>
-  <w:abstractNum w:abstractNumId="5" w15:restartNumberingAfterBreak="0">
+  <w:abstractNum w:abstractNumId="7" w15:restartNumberingAfterBreak="0">
     <w:nsid w:val="11E4084C"/>
     <w:multiLevelType w:val="multilevel"/>
     <w:tmpl w:val="F844062A"/>
@@ -5980,7 +9302,156 @@
       </w:rPr>
     </w:lvl>
   </w:abstractNum>
-  <w:abstractNum w:abstractNumId="6" w15:restartNumberingAfterBreak="0">
+  <w:abstractNum w:abstractNumId="8" w15:restartNumberingAfterBreak="0">
+    <w:nsid w:val="13C640A9"/>
+    <w:multiLevelType w:val="multilevel"/>
+    <w:tmpl w:val="9F3C6CB6"/>
+    <w:lvl w:ilvl="0">
+      <w:start w:val="1"/>
+      <w:numFmt w:val="bullet"/>
+      <w:lvlText w:val=""/>
+      <w:lvlJc w:val="left"/>
+      <w:pPr>
+        <w:tabs>
+          <w:tab w:val="num" w:pos="720"/>
+        </w:tabs>
+        <w:ind w:left="720" w:hanging="360"/>
+      </w:pPr>
+      <w:rPr>
+        <w:rFonts w:ascii="Symbol" w:hAnsi="Symbol" w:hint="default"/>
+        <w:sz w:val="20"/>
+      </w:rPr>
+    </w:lvl>
+    <w:lvl w:ilvl="1" w:tentative="1">
+      <w:start w:val="1"/>
+      <w:numFmt w:val="bullet"/>
+      <w:lvlText w:val="o"/>
+      <w:lvlJc w:val="left"/>
+      <w:pPr>
+        <w:tabs>
+          <w:tab w:val="num" w:pos="1440"/>
+        </w:tabs>
+        <w:ind w:left="1440" w:hanging="360"/>
+      </w:pPr>
+      <w:rPr>
+        <w:rFonts w:ascii="Courier New" w:hAnsi="Courier New" w:hint="default"/>
+        <w:sz w:val="20"/>
+      </w:rPr>
+    </w:lvl>
+    <w:lvl w:ilvl="2" w:tentative="1">
+      <w:start w:val="1"/>
+      <w:numFmt w:val="bullet"/>
+      <w:lvlText w:val=""/>
+      <w:lvlJc w:val="left"/>
+      <w:pPr>
+        <w:tabs>
+          <w:tab w:val="num" w:pos="2160"/>
+        </w:tabs>
+        <w:ind w:left="2160" w:hanging="360"/>
+      </w:pPr>
+      <w:rPr>
+        <w:rFonts w:ascii="Wingdings" w:hAnsi="Wingdings" w:hint="default"/>
+        <w:sz w:val="20"/>
+      </w:rPr>
+    </w:lvl>
+    <w:lvl w:ilvl="3" w:tentative="1">
+      <w:start w:val="1"/>
+      <w:numFmt w:val="bullet"/>
+      <w:lvlText w:val=""/>
+      <w:lvlJc w:val="left"/>
+      <w:pPr>
+        <w:tabs>
+          <w:tab w:val="num" w:pos="2880"/>
+        </w:tabs>
+        <w:ind w:left="2880" w:hanging="360"/>
+      </w:pPr>
+      <w:rPr>
+        <w:rFonts w:ascii="Wingdings" w:hAnsi="Wingdings" w:hint="default"/>
+        <w:sz w:val="20"/>
+      </w:rPr>
+    </w:lvl>
+    <w:lvl w:ilvl="4" w:tentative="1">
+      <w:start w:val="1"/>
+      <w:numFmt w:val="bullet"/>
+      <w:lvlText w:val=""/>
+      <w:lvlJc w:val="left"/>
+      <w:pPr>
+        <w:tabs>
+          <w:tab w:val="num" w:pos="3600"/>
+        </w:tabs>
+        <w:ind w:left="3600" w:hanging="360"/>
+      </w:pPr>
+      <w:rPr>
+        <w:rFonts w:ascii="Wingdings" w:hAnsi="Wingdings" w:hint="default"/>
+        <w:sz w:val="20"/>
+      </w:rPr>
+    </w:lvl>
+    <w:lvl w:ilvl="5" w:tentative="1">
+      <w:start w:val="1"/>
+      <w:numFmt w:val="bullet"/>
+      <w:lvlText w:val=""/>
+      <w:lvlJc w:val="left"/>
+      <w:pPr>
+        <w:tabs>
+          <w:tab w:val="num" w:pos="4320"/>
+        </w:tabs>
+        <w:ind w:left="4320" w:hanging="360"/>
+      </w:pPr>
+      <w:rPr>
+        <w:rFonts w:ascii="Wingdings" w:hAnsi="Wingdings" w:hint="default"/>
+        <w:sz w:val="20"/>
+      </w:rPr>
+    </w:lvl>
+    <w:lvl w:ilvl="6" w:tentative="1">
+      <w:start w:val="1"/>
+      <w:numFmt w:val="bullet"/>
+      <w:lvlText w:val=""/>
+      <w:lvlJc w:val="left"/>
+      <w:pPr>
+        <w:tabs>
+          <w:tab w:val="num" w:pos="5040"/>
+        </w:tabs>
+        <w:ind w:left="5040" w:hanging="360"/>
+      </w:pPr>
+      <w:rPr>
+        <w:rFonts w:ascii="Wingdings" w:hAnsi="Wingdings" w:hint="default"/>
+        <w:sz w:val="20"/>
+      </w:rPr>
+    </w:lvl>
+    <w:lvl w:ilvl="7" w:tentative="1">
+      <w:start w:val="1"/>
+      <w:numFmt w:val="bullet"/>
+      <w:lvlText w:val=""/>
+      <w:lvlJc w:val="left"/>
+      <w:pPr>
+        <w:tabs>
+          <w:tab w:val="num" w:pos="5760"/>
+        </w:tabs>
+        <w:ind w:left="5760" w:hanging="360"/>
+      </w:pPr>
+      <w:rPr>
+        <w:rFonts w:ascii="Wingdings" w:hAnsi="Wingdings" w:hint="default"/>
+        <w:sz w:val="20"/>
+      </w:rPr>
+    </w:lvl>
+    <w:lvl w:ilvl="8" w:tentative="1">
+      <w:start w:val="1"/>
+      <w:numFmt w:val="bullet"/>
+      <w:lvlText w:val=""/>
+      <w:lvlJc w:val="left"/>
+      <w:pPr>
+        <w:tabs>
+          <w:tab w:val="num" w:pos="6480"/>
+        </w:tabs>
+        <w:ind w:left="6480" w:hanging="360"/>
+      </w:pPr>
+      <w:rPr>
+        <w:rFonts w:ascii="Wingdings" w:hAnsi="Wingdings" w:hint="default"/>
+        <w:sz w:val="20"/>
+      </w:rPr>
+    </w:lvl>
+  </w:abstractNum>
+  <w:abstractNum w:abstractNumId="9" w15:restartNumberingAfterBreak="0">
     <w:nsid w:val="15092E04"/>
     <w:multiLevelType w:val="multilevel"/>
     <w:tmpl w:val="07DA9A74"/>
@@ -6097,7 +9568,7 @@
       </w:pPr>
     </w:lvl>
   </w:abstractNum>
-  <w:abstractNum w:abstractNumId="7" w15:restartNumberingAfterBreak="0">
+  <w:abstractNum w:abstractNumId="10" w15:restartNumberingAfterBreak="0">
     <w:nsid w:val="169D46A7"/>
     <w:multiLevelType w:val="multilevel"/>
     <w:tmpl w:val="62EC81AE"/>
@@ -6246,7 +9717,7 @@
       </w:rPr>
     </w:lvl>
   </w:abstractNum>
-  <w:abstractNum w:abstractNumId="8" w15:restartNumberingAfterBreak="0">
+  <w:abstractNum w:abstractNumId="11" w15:restartNumberingAfterBreak="0">
     <w:nsid w:val="1841269B"/>
     <w:multiLevelType w:val="multilevel"/>
     <w:tmpl w:val="741CC9B8"/>
@@ -6363,7 +9834,7 @@
       </w:pPr>
     </w:lvl>
   </w:abstractNum>
-  <w:abstractNum w:abstractNumId="9" w15:restartNumberingAfterBreak="0">
+  <w:abstractNum w:abstractNumId="12" w15:restartNumberingAfterBreak="0">
     <w:nsid w:val="1A4E57CE"/>
     <w:multiLevelType w:val="multilevel"/>
     <w:tmpl w:val="5F56F2C4"/>
@@ -6484,7 +9955,7 @@
       </w:pPr>
     </w:lvl>
   </w:abstractNum>
-  <w:abstractNum w:abstractNumId="10" w15:restartNumberingAfterBreak="0">
+  <w:abstractNum w:abstractNumId="13" w15:restartNumberingAfterBreak="0">
     <w:nsid w:val="373D5766"/>
     <w:multiLevelType w:val="multilevel"/>
     <w:tmpl w:val="7B9A34E4"/>
@@ -6633,7 +10104,7 @@
       </w:rPr>
     </w:lvl>
   </w:abstractNum>
-  <w:abstractNum w:abstractNumId="11" w15:restartNumberingAfterBreak="0">
+  <w:abstractNum w:abstractNumId="14" w15:restartNumberingAfterBreak="0">
     <w:nsid w:val="393441C2"/>
     <w:multiLevelType w:val="multilevel"/>
     <w:tmpl w:val="079A1400"/>
@@ -6746,7 +10217,7 @@
       </w:pPr>
     </w:lvl>
   </w:abstractNum>
-  <w:abstractNum w:abstractNumId="12" w15:restartNumberingAfterBreak="0">
+  <w:abstractNum w:abstractNumId="15" w15:restartNumberingAfterBreak="0">
     <w:nsid w:val="3A517E01"/>
     <w:multiLevelType w:val="multilevel"/>
     <w:tmpl w:val="8EB41CA0"/>
@@ -6863,7 +10334,7 @@
       </w:pPr>
     </w:lvl>
   </w:abstractNum>
-  <w:abstractNum w:abstractNumId="13" w15:restartNumberingAfterBreak="0">
+  <w:abstractNum w:abstractNumId="16" w15:restartNumberingAfterBreak="0">
     <w:nsid w:val="3CB07798"/>
     <w:multiLevelType w:val="multilevel"/>
     <w:tmpl w:val="B3569066"/>
@@ -6976,7 +10447,390 @@
       </w:pPr>
     </w:lvl>
   </w:abstractNum>
-  <w:abstractNum w:abstractNumId="14" w15:restartNumberingAfterBreak="0">
+  <w:abstractNum w:abstractNumId="17" w15:restartNumberingAfterBreak="0">
+    <w:nsid w:val="3D0535BB"/>
+    <w:multiLevelType w:val="multilevel"/>
+    <w:tmpl w:val="EE34F064"/>
+    <w:lvl w:ilvl="0">
+      <w:start w:val="1"/>
+      <w:numFmt w:val="decimal"/>
+      <w:lvlText w:val="%1."/>
+      <w:lvlJc w:val="left"/>
+      <w:pPr>
+        <w:tabs>
+          <w:tab w:val="num" w:pos="720"/>
+        </w:tabs>
+        <w:ind w:left="720" w:hanging="360"/>
+      </w:pPr>
+    </w:lvl>
+    <w:lvl w:ilvl="1">
+      <w:start w:val="1"/>
+      <w:numFmt w:val="bullet"/>
+      <w:lvlText w:val="o"/>
+      <w:lvlJc w:val="left"/>
+      <w:pPr>
+        <w:tabs>
+          <w:tab w:val="num" w:pos="1440"/>
+        </w:tabs>
+        <w:ind w:left="1440" w:hanging="360"/>
+      </w:pPr>
+      <w:rPr>
+        <w:rFonts w:ascii="Courier New" w:hAnsi="Courier New" w:hint="default"/>
+        <w:sz w:val="20"/>
+      </w:rPr>
+    </w:lvl>
+    <w:lvl w:ilvl="2" w:tentative="1">
+      <w:start w:val="1"/>
+      <w:numFmt w:val="decimal"/>
+      <w:lvlText w:val="%3."/>
+      <w:lvlJc w:val="left"/>
+      <w:pPr>
+        <w:tabs>
+          <w:tab w:val="num" w:pos="2160"/>
+        </w:tabs>
+        <w:ind w:left="2160" w:hanging="360"/>
+      </w:pPr>
+    </w:lvl>
+    <w:lvl w:ilvl="3" w:tentative="1">
+      <w:start w:val="1"/>
+      <w:numFmt w:val="decimal"/>
+      <w:lvlText w:val="%4."/>
+      <w:lvlJc w:val="left"/>
+      <w:pPr>
+        <w:tabs>
+          <w:tab w:val="num" w:pos="2880"/>
+        </w:tabs>
+        <w:ind w:left="2880" w:hanging="360"/>
+      </w:pPr>
+    </w:lvl>
+    <w:lvl w:ilvl="4" w:tentative="1">
+      <w:start w:val="1"/>
+      <w:numFmt w:val="decimal"/>
+      <w:lvlText w:val="%5."/>
+      <w:lvlJc w:val="left"/>
+      <w:pPr>
+        <w:tabs>
+          <w:tab w:val="num" w:pos="3600"/>
+        </w:tabs>
+        <w:ind w:left="3600" w:hanging="360"/>
+      </w:pPr>
+    </w:lvl>
+    <w:lvl w:ilvl="5" w:tentative="1">
+      <w:start w:val="1"/>
+      <w:numFmt w:val="decimal"/>
+      <w:lvlText w:val="%6."/>
+      <w:lvlJc w:val="left"/>
+      <w:pPr>
+        <w:tabs>
+          <w:tab w:val="num" w:pos="4320"/>
+        </w:tabs>
+        <w:ind w:left="4320" w:hanging="360"/>
+      </w:pPr>
+    </w:lvl>
+    <w:lvl w:ilvl="6" w:tentative="1">
+      <w:start w:val="1"/>
+      <w:numFmt w:val="decimal"/>
+      <w:lvlText w:val="%7."/>
+      <w:lvlJc w:val="left"/>
+      <w:pPr>
+        <w:tabs>
+          <w:tab w:val="num" w:pos="5040"/>
+        </w:tabs>
+        <w:ind w:left="5040" w:hanging="360"/>
+      </w:pPr>
+    </w:lvl>
+    <w:lvl w:ilvl="7" w:tentative="1">
+      <w:start w:val="1"/>
+      <w:numFmt w:val="decimal"/>
+      <w:lvlText w:val="%8."/>
+      <w:lvlJc w:val="left"/>
+      <w:pPr>
+        <w:tabs>
+          <w:tab w:val="num" w:pos="5760"/>
+        </w:tabs>
+        <w:ind w:left="5760" w:hanging="360"/>
+      </w:pPr>
+    </w:lvl>
+    <w:lvl w:ilvl="8" w:tentative="1">
+      <w:start w:val="1"/>
+      <w:numFmt w:val="decimal"/>
+      <w:lvlText w:val="%9."/>
+      <w:lvlJc w:val="left"/>
+      <w:pPr>
+        <w:tabs>
+          <w:tab w:val="num" w:pos="6480"/>
+        </w:tabs>
+        <w:ind w:left="6480" w:hanging="360"/>
+      </w:pPr>
+    </w:lvl>
+  </w:abstractNum>
+  <w:abstractNum w:abstractNumId="18" w15:restartNumberingAfterBreak="0">
+    <w:nsid w:val="3D331AB4"/>
+    <w:multiLevelType w:val="multilevel"/>
+    <w:tmpl w:val="2168E038"/>
+    <w:lvl w:ilvl="0">
+      <w:start w:val="1"/>
+      <w:numFmt w:val="bullet"/>
+      <w:lvlText w:val=""/>
+      <w:lvlJc w:val="left"/>
+      <w:pPr>
+        <w:tabs>
+          <w:tab w:val="num" w:pos="720"/>
+        </w:tabs>
+        <w:ind w:left="720" w:hanging="360"/>
+      </w:pPr>
+      <w:rPr>
+        <w:rFonts w:ascii="Symbol" w:hAnsi="Symbol" w:hint="default"/>
+        <w:sz w:val="20"/>
+      </w:rPr>
+    </w:lvl>
+    <w:lvl w:ilvl="1">
+      <w:start w:val="1"/>
+      <w:numFmt w:val="bullet"/>
+      <w:lvlText w:val="o"/>
+      <w:lvlJc w:val="left"/>
+      <w:pPr>
+        <w:tabs>
+          <w:tab w:val="num" w:pos="1440"/>
+        </w:tabs>
+        <w:ind w:left="1440" w:hanging="360"/>
+      </w:pPr>
+      <w:rPr>
+        <w:rFonts w:ascii="Courier New" w:hAnsi="Courier New" w:hint="default"/>
+        <w:sz w:val="20"/>
+      </w:rPr>
+    </w:lvl>
+    <w:lvl w:ilvl="2" w:tentative="1">
+      <w:start w:val="1"/>
+      <w:numFmt w:val="bullet"/>
+      <w:lvlText w:val=""/>
+      <w:lvlJc w:val="left"/>
+      <w:pPr>
+        <w:tabs>
+          <w:tab w:val="num" w:pos="2160"/>
+        </w:tabs>
+        <w:ind w:left="2160" w:hanging="360"/>
+      </w:pPr>
+      <w:rPr>
+        <w:rFonts w:ascii="Wingdings" w:hAnsi="Wingdings" w:hint="default"/>
+        <w:sz w:val="20"/>
+      </w:rPr>
+    </w:lvl>
+    <w:lvl w:ilvl="3" w:tentative="1">
+      <w:start w:val="1"/>
+      <w:numFmt w:val="bullet"/>
+      <w:lvlText w:val=""/>
+      <w:lvlJc w:val="left"/>
+      <w:pPr>
+        <w:tabs>
+          <w:tab w:val="num" w:pos="2880"/>
+        </w:tabs>
+        <w:ind w:left="2880" w:hanging="360"/>
+      </w:pPr>
+      <w:rPr>
+        <w:rFonts w:ascii="Wingdings" w:hAnsi="Wingdings" w:hint="default"/>
+        <w:sz w:val="20"/>
+      </w:rPr>
+    </w:lvl>
+    <w:lvl w:ilvl="4" w:tentative="1">
+      <w:start w:val="1"/>
+      <w:numFmt w:val="bullet"/>
+      <w:lvlText w:val=""/>
+      <w:lvlJc w:val="left"/>
+      <w:pPr>
+        <w:tabs>
+          <w:tab w:val="num" w:pos="3600"/>
+        </w:tabs>
+        <w:ind w:left="3600" w:hanging="360"/>
+      </w:pPr>
+      <w:rPr>
+        <w:rFonts w:ascii="Wingdings" w:hAnsi="Wingdings" w:hint="default"/>
+        <w:sz w:val="20"/>
+      </w:rPr>
+    </w:lvl>
+    <w:lvl w:ilvl="5" w:tentative="1">
+      <w:start w:val="1"/>
+      <w:numFmt w:val="bullet"/>
+      <w:lvlText w:val=""/>
+      <w:lvlJc w:val="left"/>
+      <w:pPr>
+        <w:tabs>
+          <w:tab w:val="num" w:pos="4320"/>
+        </w:tabs>
+        <w:ind w:left="4320" w:hanging="360"/>
+      </w:pPr>
+      <w:rPr>
+        <w:rFonts w:ascii="Wingdings" w:hAnsi="Wingdings" w:hint="default"/>
+        <w:sz w:val="20"/>
+      </w:rPr>
+    </w:lvl>
+    <w:lvl w:ilvl="6" w:tentative="1">
+      <w:start w:val="1"/>
+      <w:numFmt w:val="bullet"/>
+      <w:lvlText w:val=""/>
+      <w:lvlJc w:val="left"/>
+      <w:pPr>
+        <w:tabs>
+          <w:tab w:val="num" w:pos="5040"/>
+        </w:tabs>
+        <w:ind w:left="5040" w:hanging="360"/>
+      </w:pPr>
+      <w:rPr>
+        <w:rFonts w:ascii="Wingdings" w:hAnsi="Wingdings" w:hint="default"/>
+        <w:sz w:val="20"/>
+      </w:rPr>
+    </w:lvl>
+    <w:lvl w:ilvl="7" w:tentative="1">
+      <w:start w:val="1"/>
+      <w:numFmt w:val="bullet"/>
+      <w:lvlText w:val=""/>
+      <w:lvlJc w:val="left"/>
+      <w:pPr>
+        <w:tabs>
+          <w:tab w:val="num" w:pos="5760"/>
+        </w:tabs>
+        <w:ind w:left="5760" w:hanging="360"/>
+      </w:pPr>
+      <w:rPr>
+        <w:rFonts w:ascii="Wingdings" w:hAnsi="Wingdings" w:hint="default"/>
+        <w:sz w:val="20"/>
+      </w:rPr>
+    </w:lvl>
+    <w:lvl w:ilvl="8" w:tentative="1">
+      <w:start w:val="1"/>
+      <w:numFmt w:val="bullet"/>
+      <w:lvlText w:val=""/>
+      <w:lvlJc w:val="left"/>
+      <w:pPr>
+        <w:tabs>
+          <w:tab w:val="num" w:pos="6480"/>
+        </w:tabs>
+        <w:ind w:left="6480" w:hanging="360"/>
+      </w:pPr>
+      <w:rPr>
+        <w:rFonts w:ascii="Wingdings" w:hAnsi="Wingdings" w:hint="default"/>
+        <w:sz w:val="20"/>
+      </w:rPr>
+    </w:lvl>
+  </w:abstractNum>
+  <w:abstractNum w:abstractNumId="19" w15:restartNumberingAfterBreak="0">
+    <w:nsid w:val="404C5E42"/>
+    <w:multiLevelType w:val="multilevel"/>
+    <w:tmpl w:val="C9EC1834"/>
+    <w:lvl w:ilvl="0">
+      <w:start w:val="1"/>
+      <w:numFmt w:val="decimal"/>
+      <w:lvlText w:val="%1."/>
+      <w:lvlJc w:val="left"/>
+      <w:pPr>
+        <w:tabs>
+          <w:tab w:val="num" w:pos="720"/>
+        </w:tabs>
+        <w:ind w:left="720" w:hanging="360"/>
+      </w:pPr>
+    </w:lvl>
+    <w:lvl w:ilvl="1">
+      <w:start w:val="1"/>
+      <w:numFmt w:val="bullet"/>
+      <w:lvlText w:val="o"/>
+      <w:lvlJc w:val="left"/>
+      <w:pPr>
+        <w:tabs>
+          <w:tab w:val="num" w:pos="1440"/>
+        </w:tabs>
+        <w:ind w:left="1440" w:hanging="360"/>
+      </w:pPr>
+      <w:rPr>
+        <w:rFonts w:ascii="Courier New" w:hAnsi="Courier New" w:hint="default"/>
+        <w:sz w:val="20"/>
+      </w:rPr>
+    </w:lvl>
+    <w:lvl w:ilvl="2" w:tentative="1">
+      <w:start w:val="1"/>
+      <w:numFmt w:val="decimal"/>
+      <w:lvlText w:val="%3."/>
+      <w:lvlJc w:val="left"/>
+      <w:pPr>
+        <w:tabs>
+          <w:tab w:val="num" w:pos="2160"/>
+        </w:tabs>
+        <w:ind w:left="2160" w:hanging="360"/>
+      </w:pPr>
+    </w:lvl>
+    <w:lvl w:ilvl="3" w:tentative="1">
+      <w:start w:val="1"/>
+      <w:numFmt w:val="decimal"/>
+      <w:lvlText w:val="%4."/>
+      <w:lvlJc w:val="left"/>
+      <w:pPr>
+        <w:tabs>
+          <w:tab w:val="num" w:pos="2880"/>
+        </w:tabs>
+        <w:ind w:left="2880" w:hanging="360"/>
+      </w:pPr>
+    </w:lvl>
+    <w:lvl w:ilvl="4" w:tentative="1">
+      <w:start w:val="1"/>
+      <w:numFmt w:val="decimal"/>
+      <w:lvlText w:val="%5."/>
+      <w:lvlJc w:val="left"/>
+      <w:pPr>
+        <w:tabs>
+          <w:tab w:val="num" w:pos="3600"/>
+        </w:tabs>
+        <w:ind w:left="3600" w:hanging="360"/>
+      </w:pPr>
+    </w:lvl>
+    <w:lvl w:ilvl="5" w:tentative="1">
+      <w:start w:val="1"/>
+      <w:numFmt w:val="decimal"/>
+      <w:lvlText w:val="%6."/>
+      <w:lvlJc w:val="left"/>
+      <w:pPr>
+        <w:tabs>
+          <w:tab w:val="num" w:pos="4320"/>
+        </w:tabs>
+        <w:ind w:left="4320" w:hanging="360"/>
+      </w:pPr>
+    </w:lvl>
+    <w:lvl w:ilvl="6" w:tentative="1">
+      <w:start w:val="1"/>
+      <w:numFmt w:val="decimal"/>
+      <w:lvlText w:val="%7."/>
+      <w:lvlJc w:val="left"/>
+      <w:pPr>
+        <w:tabs>
+          <w:tab w:val="num" w:pos="5040"/>
+        </w:tabs>
+        <w:ind w:left="5040" w:hanging="360"/>
+      </w:pPr>
+    </w:lvl>
+    <w:lvl w:ilvl="7" w:tentative="1">
+      <w:start w:val="1"/>
+      <w:numFmt w:val="decimal"/>
+      <w:lvlText w:val="%8."/>
+      <w:lvlJc w:val="left"/>
+      <w:pPr>
+        <w:tabs>
+          <w:tab w:val="num" w:pos="5760"/>
+        </w:tabs>
+        <w:ind w:left="5760" w:hanging="360"/>
+      </w:pPr>
+    </w:lvl>
+    <w:lvl w:ilvl="8" w:tentative="1">
+      <w:start w:val="1"/>
+      <w:numFmt w:val="decimal"/>
+      <w:lvlText w:val="%9."/>
+      <w:lvlJc w:val="left"/>
+      <w:pPr>
+        <w:tabs>
+          <w:tab w:val="num" w:pos="6480"/>
+        </w:tabs>
+        <w:ind w:left="6480" w:hanging="360"/>
+      </w:pPr>
+    </w:lvl>
+  </w:abstractNum>
+  <w:abstractNum w:abstractNumId="20" w15:restartNumberingAfterBreak="0">
     <w:nsid w:val="45906BBC"/>
     <w:multiLevelType w:val="multilevel"/>
     <w:tmpl w:val="A2287560"/>
@@ -7125,7 +10979,7 @@
       </w:rPr>
     </w:lvl>
   </w:abstractNum>
-  <w:abstractNum w:abstractNumId="15" w15:restartNumberingAfterBreak="0">
+  <w:abstractNum w:abstractNumId="21" w15:restartNumberingAfterBreak="0">
     <w:nsid w:val="466B441B"/>
     <w:multiLevelType w:val="multilevel"/>
     <w:tmpl w:val="E7345674"/>
@@ -7242,7 +11096,7 @@
       </w:pPr>
     </w:lvl>
   </w:abstractNum>
-  <w:abstractNum w:abstractNumId="16" w15:restartNumberingAfterBreak="0">
+  <w:abstractNum w:abstractNumId="22" w15:restartNumberingAfterBreak="0">
     <w:nsid w:val="540D41FA"/>
     <w:multiLevelType w:val="multilevel"/>
     <w:tmpl w:val="C190443E"/>
@@ -7355,7 +11209,7 @@
       </w:pPr>
     </w:lvl>
   </w:abstractNum>
-  <w:abstractNum w:abstractNumId="17" w15:restartNumberingAfterBreak="0">
+  <w:abstractNum w:abstractNumId="23" w15:restartNumberingAfterBreak="0">
     <w:nsid w:val="5FDE0F56"/>
     <w:multiLevelType w:val="multilevel"/>
     <w:tmpl w:val="25B84F5C"/>
@@ -7472,7 +11326,7 @@
       </w:pPr>
     </w:lvl>
   </w:abstractNum>
-  <w:abstractNum w:abstractNumId="18" w15:restartNumberingAfterBreak="0">
+  <w:abstractNum w:abstractNumId="24" w15:restartNumberingAfterBreak="0">
     <w:nsid w:val="65D1562D"/>
     <w:multiLevelType w:val="multilevel"/>
     <w:tmpl w:val="9B28BF84"/>
@@ -7621,7 +11475,7 @@
       </w:rPr>
     </w:lvl>
   </w:abstractNum>
-  <w:abstractNum w:abstractNumId="19" w15:restartNumberingAfterBreak="0">
+  <w:abstractNum w:abstractNumId="25" w15:restartNumberingAfterBreak="0">
     <w:nsid w:val="70DF62C7"/>
     <w:multiLevelType w:val="multilevel"/>
     <w:tmpl w:val="866EBC32"/>
@@ -7771,64 +11625,82 @@
     </w:lvl>
   </w:abstractNum>
   <w:num w:numId="1" w16cid:durableId="1258099740">
+    <w:abstractNumId w:val="5"/>
+  </w:num>
+  <w:num w:numId="2" w16cid:durableId="343631304">
     <w:abstractNumId w:val="3"/>
   </w:num>
-  <w:num w:numId="2" w16cid:durableId="343631304">
-    <w:abstractNumId w:val="1"/>
-  </w:num>
   <w:num w:numId="3" w16cid:durableId="2078890527">
-    <w:abstractNumId w:val="17"/>
+    <w:abstractNumId w:val="23"/>
   </w:num>
   <w:num w:numId="4" w16cid:durableId="941768059">
-    <w:abstractNumId w:val="19"/>
+    <w:abstractNumId w:val="25"/>
   </w:num>
   <w:num w:numId="5" w16cid:durableId="950939594">
+    <w:abstractNumId w:val="20"/>
+  </w:num>
+  <w:num w:numId="6" w16cid:durableId="1087733725">
+    <w:abstractNumId w:val="13"/>
+  </w:num>
+  <w:num w:numId="7" w16cid:durableId="1351948479">
+    <w:abstractNumId w:val="24"/>
+  </w:num>
+  <w:num w:numId="8" w16cid:durableId="1565335183">
+    <w:abstractNumId w:val="7"/>
+  </w:num>
+  <w:num w:numId="9" w16cid:durableId="604534407">
+    <w:abstractNumId w:val="4"/>
+  </w:num>
+  <w:num w:numId="10" w16cid:durableId="1234579703">
+    <w:abstractNumId w:val="22"/>
+  </w:num>
+  <w:num w:numId="11" w16cid:durableId="235630895">
+    <w:abstractNumId w:val="16"/>
+  </w:num>
+  <w:num w:numId="12" w16cid:durableId="1708065673">
+    <w:abstractNumId w:val="12"/>
+  </w:num>
+  <w:num w:numId="13" w16cid:durableId="382413706">
+    <w:abstractNumId w:val="21"/>
+  </w:num>
+  <w:num w:numId="14" w16cid:durableId="935406531">
+    <w:abstractNumId w:val="10"/>
+  </w:num>
+  <w:num w:numId="15" w16cid:durableId="1672491652">
+    <w:abstractNumId w:val="9"/>
+  </w:num>
+  <w:num w:numId="16" w16cid:durableId="1203397830">
     <w:abstractNumId w:val="14"/>
   </w:num>
-  <w:num w:numId="6" w16cid:durableId="1087733725">
-    <w:abstractNumId w:val="10"/>
-  </w:num>
-  <w:num w:numId="7" w16cid:durableId="1351948479">
-    <w:abstractNumId w:val="18"/>
-  </w:num>
-  <w:num w:numId="8" w16cid:durableId="1565335183">
-    <w:abstractNumId w:val="5"/>
-  </w:num>
-  <w:num w:numId="9" w16cid:durableId="604534407">
-    <w:abstractNumId w:val="2"/>
-  </w:num>
-  <w:num w:numId="10" w16cid:durableId="1234579703">
-    <w:abstractNumId w:val="16"/>
-  </w:num>
-  <w:num w:numId="11" w16cid:durableId="235630895">
-    <w:abstractNumId w:val="13"/>
-  </w:num>
-  <w:num w:numId="12" w16cid:durableId="1708065673">
-    <w:abstractNumId w:val="9"/>
-  </w:num>
-  <w:num w:numId="13" w16cid:durableId="382413706">
-    <w:abstractNumId w:val="15"/>
-  </w:num>
-  <w:num w:numId="14" w16cid:durableId="935406531">
-    <w:abstractNumId w:val="7"/>
-  </w:num>
-  <w:num w:numId="15" w16cid:durableId="1672491652">
+  <w:num w:numId="17" w16cid:durableId="718212153">
     <w:abstractNumId w:val="6"/>
   </w:num>
-  <w:num w:numId="16" w16cid:durableId="1203397830">
+  <w:num w:numId="18" w16cid:durableId="511802793">
     <w:abstractNumId w:val="11"/>
-  </w:num>
-  <w:num w:numId="17" w16cid:durableId="718212153">
-    <w:abstractNumId w:val="4"/>
-  </w:num>
-  <w:num w:numId="18" w16cid:durableId="511802793">
-    <w:abstractNumId w:val="8"/>
   </w:num>
   <w:num w:numId="19" w16cid:durableId="2103379685">
     <w:abstractNumId w:val="0"/>
   </w:num>
   <w:num w:numId="20" w16cid:durableId="1135102453">
-    <w:abstractNumId w:val="12"/>
+    <w:abstractNumId w:val="15"/>
+  </w:num>
+  <w:num w:numId="21" w16cid:durableId="1878272087">
+    <w:abstractNumId w:val="19"/>
+  </w:num>
+  <w:num w:numId="22" w16cid:durableId="692268839">
+    <w:abstractNumId w:val="18"/>
+  </w:num>
+  <w:num w:numId="23" w16cid:durableId="1486051293">
+    <w:abstractNumId w:val="17"/>
+  </w:num>
+  <w:num w:numId="24" w16cid:durableId="1526940437">
+    <w:abstractNumId w:val="2"/>
+  </w:num>
+  <w:num w:numId="25" w16cid:durableId="1780443289">
+    <w:abstractNumId w:val="1"/>
+  </w:num>
+  <w:num w:numId="26" w16cid:durableId="80224406">
+    <w:abstractNumId w:val="8"/>
   </w:num>
 </w:numbering>
 </file>

</xml_diff>

<commit_message>
Algo des k Plus Proches Voisins
</commit_message>
<xml_diff>
--- a/Note Algorithme de Machine Learning.docx
+++ b/Note Algorithme de Machine Learning.docx
@@ -256,7 +256,31 @@
           <w:lang w:eastAsia="fr-FR"/>
           <w14:ligatures w14:val="none"/>
         </w:rPr>
-        <w:t xml:space="preserve"> est une bibliothèque populaire pour le machine </w:t>
+        <w:t xml:space="preserve"> est une bibliothèque populaire pour </w:t>
+      </w:r>
+      <w:proofErr w:type="gramStart"/>
+      <w:r>
+        <w:rPr>
+          <w:rFonts w:ascii="Times New Roman" w:eastAsia="Times New Roman" w:hAnsi="Times New Roman" w:cs="Times New Roman"/>
+          <w:kern w:val="0"/>
+          <w:sz w:val="24"/>
+          <w:szCs w:val="24"/>
+          <w:lang w:eastAsia="fr-FR"/>
+          <w14:ligatures w14:val="none"/>
+        </w:rPr>
+        <w:t>le machine</w:t>
+      </w:r>
+      <w:proofErr w:type="gramEnd"/>
+      <w:r>
+        <w:rPr>
+          <w:rFonts w:ascii="Times New Roman" w:eastAsia="Times New Roman" w:hAnsi="Times New Roman" w:cs="Times New Roman"/>
+          <w:kern w:val="0"/>
+          <w:sz w:val="24"/>
+          <w:szCs w:val="24"/>
+          <w:lang w:eastAsia="fr-FR"/>
+          <w14:ligatures w14:val="none"/>
+        </w:rPr>
+        <w:t xml:space="preserve"> </w:t>
       </w:r>
       <w:proofErr w:type="spellStart"/>
       <w:r>
@@ -814,6 +838,7 @@
         <w:t xml:space="preserve"> s'attend également à ce que les nouvelles données soient sous forme de matrice 2D. C'est pourquoi </w:t>
       </w:r>
       <w:proofErr w:type="spellStart"/>
+      <w:proofErr w:type="gramStart"/>
       <w:r>
         <w:rPr>
           <w:rFonts w:ascii="Courier New" w:eastAsia="Times New Roman" w:hAnsi="Courier New" w:cs="Courier New"/>
@@ -826,6 +851,7 @@
         <w:t>np.array</w:t>
       </w:r>
       <w:proofErr w:type="spellEnd"/>
+      <w:proofErr w:type="gramEnd"/>
       <w:r>
         <w:rPr>
           <w:rFonts w:ascii="Courier New" w:eastAsia="Times New Roman" w:hAnsi="Courier New" w:cs="Courier New"/>
@@ -1236,7 +1262,21 @@
           <w14:ligatures w14:val="none"/>
         </w:rPr>
         <w:lastRenderedPageBreak/>
-        <w:t>Points de Données</w:t>
+        <w:t xml:space="preserve">Points de </w:t>
+      </w:r>
+      <w:proofErr w:type="gramStart"/>
+      <w:r>
+        <w:rPr>
+          <w:rFonts w:ascii="Times New Roman" w:eastAsia="Times New Roman" w:hAnsi="Times New Roman" w:cs="Times New Roman"/>
+          <w:b/>
+          <w:bCs/>
+          <w:kern w:val="0"/>
+          <w:sz w:val="24"/>
+          <w:szCs w:val="24"/>
+          <w:lang w:eastAsia="fr-FR"/>
+          <w14:ligatures w14:val="none"/>
+        </w:rPr>
+        <w:t>Données</w:t>
       </w:r>
       <w:r>
         <w:rPr>
@@ -1249,6 +1289,7 @@
         </w:rPr>
         <w:t>:</w:t>
       </w:r>
+      <w:proofErr w:type="gramEnd"/>
     </w:p>
     <w:p>
       <w:pPr>
@@ -1362,6 +1403,7 @@
           <w14:ligatures w14:val="none"/>
         </w:rPr>
       </w:pPr>
+      <w:proofErr w:type="gramStart"/>
       <w:r>
         <w:rPr>
           <w:rFonts w:ascii="Times New Roman" w:eastAsia="Times New Roman" w:hAnsi="Symbol" w:cs="Times New Roman"/>
@@ -1395,7 +1437,21 @@
           <w:lang w:eastAsia="fr-FR"/>
           <w14:ligatures w14:val="none"/>
         </w:rPr>
-        <w:t>Distribution des Points</w:t>
+        <w:t>Distribution</w:t>
+      </w:r>
+      <w:proofErr w:type="gramEnd"/>
+      <w:r>
+        <w:rPr>
+          <w:rFonts w:ascii="Times New Roman" w:eastAsia="Times New Roman" w:hAnsi="Times New Roman" w:cs="Times New Roman"/>
+          <w:b/>
+          <w:bCs/>
+          <w:kern w:val="0"/>
+          <w:sz w:val="24"/>
+          <w:szCs w:val="24"/>
+          <w:lang w:eastAsia="fr-FR"/>
+          <w14:ligatures w14:val="none"/>
+        </w:rPr>
+        <w:t xml:space="preserve"> des Points</w:t>
       </w:r>
       <w:r>
         <w:rPr>
@@ -1477,6 +1533,7 @@
           <w14:ligatures w14:val="none"/>
         </w:rPr>
       </w:pPr>
+      <w:proofErr w:type="gramStart"/>
       <w:r>
         <w:rPr>
           <w:rFonts w:ascii="Times New Roman" w:eastAsia="Times New Roman" w:hAnsi="Symbol" w:cs="Times New Roman"/>
@@ -1510,7 +1567,21 @@
           <w:lang w:eastAsia="fr-FR"/>
           <w14:ligatures w14:val="none"/>
         </w:rPr>
-        <w:t>Frontière de Décision</w:t>
+        <w:t>Frontière</w:t>
+      </w:r>
+      <w:proofErr w:type="gramEnd"/>
+      <w:r>
+        <w:rPr>
+          <w:rFonts w:ascii="Times New Roman" w:eastAsia="Times New Roman" w:hAnsi="Times New Roman" w:cs="Times New Roman"/>
+          <w:b/>
+          <w:bCs/>
+          <w:kern w:val="0"/>
+          <w:sz w:val="24"/>
+          <w:szCs w:val="24"/>
+          <w:lang w:eastAsia="fr-FR"/>
+          <w14:ligatures w14:val="none"/>
+        </w:rPr>
+        <w:t xml:space="preserve"> de Décision</w:t>
       </w:r>
       <w:r>
         <w:rPr>
@@ -1606,7 +1677,31 @@
           <w:lang w:eastAsia="fr-FR"/>
           <w14:ligatures w14:val="none"/>
         </w:rPr>
-        <w:t>Un coefficient plus élevé pour la température signifie que la température a une influence plus significative sur la probabilité de maintenance.</w:t>
+        <w:t xml:space="preserve">Un coefficient plus élevé pour la température signifie que la température </w:t>
+      </w:r>
+      <w:proofErr w:type="gramStart"/>
+      <w:r>
+        <w:rPr>
+          <w:rFonts w:ascii="Times New Roman" w:eastAsia="Times New Roman" w:hAnsi="Times New Roman" w:cs="Times New Roman"/>
+          <w:kern w:val="0"/>
+          <w:sz w:val="24"/>
+          <w:szCs w:val="24"/>
+          <w:lang w:eastAsia="fr-FR"/>
+          <w14:ligatures w14:val="none"/>
+        </w:rPr>
+        <w:t>a</w:t>
+      </w:r>
+      <w:proofErr w:type="gramEnd"/>
+      <w:r>
+        <w:rPr>
+          <w:rFonts w:ascii="Times New Roman" w:eastAsia="Times New Roman" w:hAnsi="Times New Roman" w:cs="Times New Roman"/>
+          <w:kern w:val="0"/>
+          <w:sz w:val="24"/>
+          <w:szCs w:val="24"/>
+          <w:lang w:eastAsia="fr-FR"/>
+          <w14:ligatures w14:val="none"/>
+        </w:rPr>
+        <w:t xml:space="preserve"> une influence plus significative sur la probabilité de maintenance.</w:t>
       </w:r>
     </w:p>
     <w:p>
@@ -1634,21 +1729,46 @@
           <w:lang w:eastAsia="fr-FR"/>
           <w14:ligatures w14:val="none"/>
         </w:rPr>
-        <w:t>Un coefficient plus faible pour les vibrations signifie que les vibrations ont une influence moindre.</w:t>
-      </w:r>
-    </w:p>
-    <w:p>
-      <w:pPr>
-        <w:spacing w:before="100" w:beforeAutospacing="1" w:after="100" w:afterAutospacing="1" w:line="240" w:lineRule="auto"/>
-        <w:rPr>
-          <w:rFonts w:ascii="Times New Roman" w:eastAsia="Times New Roman" w:hAnsi="Times New Roman" w:cs="Times New Roman"/>
-          <w:kern w:val="0"/>
-          <w:sz w:val="24"/>
-          <w:szCs w:val="24"/>
-          <w:lang w:eastAsia="fr-FR"/>
-          <w14:ligatures w14:val="none"/>
-        </w:rPr>
-      </w:pPr>
+        <w:t xml:space="preserve">Un coefficient plus faible pour les vibrations signifie que les vibrations </w:t>
+      </w:r>
+      <w:proofErr w:type="gramStart"/>
+      <w:r>
+        <w:rPr>
+          <w:rFonts w:ascii="Times New Roman" w:eastAsia="Times New Roman" w:hAnsi="Times New Roman" w:cs="Times New Roman"/>
+          <w:kern w:val="0"/>
+          <w:sz w:val="24"/>
+          <w:szCs w:val="24"/>
+          <w:lang w:eastAsia="fr-FR"/>
+          <w14:ligatures w14:val="none"/>
+        </w:rPr>
+        <w:t>ont</w:t>
+      </w:r>
+      <w:proofErr w:type="gramEnd"/>
+      <w:r>
+        <w:rPr>
+          <w:rFonts w:ascii="Times New Roman" w:eastAsia="Times New Roman" w:hAnsi="Times New Roman" w:cs="Times New Roman"/>
+          <w:kern w:val="0"/>
+          <w:sz w:val="24"/>
+          <w:szCs w:val="24"/>
+          <w:lang w:eastAsia="fr-FR"/>
+          <w14:ligatures w14:val="none"/>
+        </w:rPr>
+        <w:t xml:space="preserve"> une influence moindre.</w:t>
+      </w:r>
+    </w:p>
+    <w:p>
+      <w:pPr>
+        <w:spacing w:before="100" w:beforeAutospacing="1" w:after="100" w:afterAutospacing="1" w:line="240" w:lineRule="auto"/>
+        <w:rPr>
+          <w:rFonts w:ascii="Times New Roman" w:eastAsia="Times New Roman" w:hAnsi="Times New Roman" w:cs="Times New Roman"/>
+          <w:kern w:val="0"/>
+          <w:sz w:val="24"/>
+          <w:szCs w:val="24"/>
+          <w:lang w:eastAsia="fr-FR"/>
+          <w14:ligatures w14:val="none"/>
+        </w:rPr>
+      </w:pPr>
+      <w:proofErr w:type="gramStart"/>
       <w:r>
         <w:rPr>
           <w:rFonts w:ascii="Times New Roman" w:eastAsia="Times New Roman" w:hAnsi="Symbol" w:cs="Times New Roman"/>
@@ -1682,7 +1802,21 @@
           <w:lang w:eastAsia="fr-FR"/>
           <w14:ligatures w14:val="none"/>
         </w:rPr>
-        <w:t>Distribution des Données</w:t>
+        <w:t>Distribution</w:t>
+      </w:r>
+      <w:proofErr w:type="gramEnd"/>
+      <w:r>
+        <w:rPr>
+          <w:rFonts w:ascii="Times New Roman" w:eastAsia="Times New Roman" w:hAnsi="Times New Roman" w:cs="Times New Roman"/>
+          <w:b/>
+          <w:bCs/>
+          <w:kern w:val="0"/>
+          <w:sz w:val="24"/>
+          <w:szCs w:val="24"/>
+          <w:lang w:eastAsia="fr-FR"/>
+          <w14:ligatures w14:val="none"/>
+        </w:rPr>
+        <w:t xml:space="preserve"> des Données</w:t>
       </w:r>
       <w:r>
         <w:rPr>
@@ -1736,6 +1870,7 @@
           <w14:ligatures w14:val="none"/>
         </w:rPr>
       </w:pPr>
+      <w:proofErr w:type="gramStart"/>
       <w:r>
         <w:rPr>
           <w:rFonts w:ascii="Times New Roman" w:eastAsia="Times New Roman" w:hAnsi="Symbol" w:cs="Times New Roman"/>
@@ -1769,7 +1904,21 @@
           <w:lang w:eastAsia="fr-FR"/>
           <w14:ligatures w14:val="none"/>
         </w:rPr>
-        <w:t>Fonctionnement du Modèle</w:t>
+        <w:t>Fonctionnement</w:t>
+      </w:r>
+      <w:proofErr w:type="gramEnd"/>
+      <w:r>
+        <w:rPr>
+          <w:rFonts w:ascii="Times New Roman" w:eastAsia="Times New Roman" w:hAnsi="Times New Roman" w:cs="Times New Roman"/>
+          <w:b/>
+          <w:bCs/>
+          <w:kern w:val="0"/>
+          <w:sz w:val="24"/>
+          <w:szCs w:val="24"/>
+          <w:lang w:eastAsia="fr-FR"/>
+          <w14:ligatures w14:val="none"/>
+        </w:rPr>
+        <w:t xml:space="preserve"> du Modèle</w:t>
       </w:r>
       <w:r>
         <w:rPr>
@@ -1823,6 +1972,7 @@
           <w14:ligatures w14:val="none"/>
         </w:rPr>
       </w:pPr>
+      <w:proofErr w:type="gramStart"/>
       <w:r>
         <w:rPr>
           <w:rFonts w:ascii="Times New Roman" w:eastAsia="Times New Roman" w:hAnsi="Symbol" w:cs="Times New Roman"/>
@@ -1856,7 +2006,21 @@
           <w:lang w:eastAsia="fr-FR"/>
           <w14:ligatures w14:val="none"/>
         </w:rPr>
-        <w:t>Balance des Données</w:t>
+        <w:t>Balance</w:t>
+      </w:r>
+      <w:proofErr w:type="gramEnd"/>
+      <w:r>
+        <w:rPr>
+          <w:rFonts w:ascii="Times New Roman" w:eastAsia="Times New Roman" w:hAnsi="Times New Roman" w:cs="Times New Roman"/>
+          <w:b/>
+          <w:bCs/>
+          <w:kern w:val="0"/>
+          <w:sz w:val="24"/>
+          <w:szCs w:val="24"/>
+          <w:lang w:eastAsia="fr-FR"/>
+          <w14:ligatures w14:val="none"/>
+        </w:rPr>
+        <w:t xml:space="preserve"> des Données</w:t>
       </w:r>
       <w:r>
         <w:rPr>
@@ -1940,16 +2104,29 @@
           <w14:ligatures w14:val="none"/>
         </w:rPr>
       </w:pPr>
-      <w:r>
-        <w:rPr>
-          <w:rFonts w:ascii="Times New Roman" w:eastAsia="Times New Roman" w:hAnsi="Times New Roman" w:cs="Times New Roman"/>
-          <w:kern w:val="0"/>
-          <w:sz w:val="24"/>
-          <w:szCs w:val="24"/>
-          <w:lang w:eastAsia="fr-FR"/>
-          <w14:ligatures w14:val="none"/>
-        </w:rPr>
-        <w:t>les Forêts Aléatoires (</w:t>
+      <w:proofErr w:type="gramStart"/>
+      <w:r>
+        <w:rPr>
+          <w:rFonts w:ascii="Times New Roman" w:eastAsia="Times New Roman" w:hAnsi="Times New Roman" w:cs="Times New Roman"/>
+          <w:kern w:val="0"/>
+          <w:sz w:val="24"/>
+          <w:szCs w:val="24"/>
+          <w:lang w:eastAsia="fr-FR"/>
+          <w14:ligatures w14:val="none"/>
+        </w:rPr>
+        <w:t>les</w:t>
+      </w:r>
+      <w:proofErr w:type="gramEnd"/>
+      <w:r>
+        <w:rPr>
+          <w:rFonts w:ascii="Times New Roman" w:eastAsia="Times New Roman" w:hAnsi="Times New Roman" w:cs="Times New Roman"/>
+          <w:kern w:val="0"/>
+          <w:sz w:val="24"/>
+          <w:szCs w:val="24"/>
+          <w:lang w:eastAsia="fr-FR"/>
+          <w14:ligatures w14:val="none"/>
+        </w:rPr>
+        <w:t xml:space="preserve"> Forêts Aléatoires (</w:t>
       </w:r>
       <w:proofErr w:type="spellStart"/>
       <w:r>
@@ -2323,12 +2500,14 @@
           <w:rFonts w:ascii="Times New Roman" w:hAnsi="Times New Roman" w:cs="Times New Roman"/>
         </w:rPr>
       </w:pPr>
+      <w:proofErr w:type="gramStart"/>
       <w:r>
         <w:rPr>
           <w:rFonts w:ascii="Times New Roman" w:hAnsi="Times New Roman" w:cs="Times New Roman"/>
         </w:rPr>
         <w:t>le</w:t>
       </w:r>
+      <w:proofErr w:type="gramEnd"/>
       <w:r>
         <w:rPr>
           <w:rFonts w:ascii="Times New Roman" w:hAnsi="Times New Roman" w:cs="Times New Roman"/>
@@ -2751,23 +2930,24 @@
           <w:szCs w:val="24"/>
         </w:rPr>
       </w:pPr>
+      <w:proofErr w:type="gramStart"/>
       <w:r>
         <w:rPr>
           <w:rFonts w:ascii="Times New Roman" w:hAnsi="Times New Roman" w:cs="Times New Roman"/>
           <w:sz w:val="24"/>
           <w:szCs w:val="24"/>
         </w:rPr>
-        <w:t>des exemples individuels de décisions prises par des arbres de décision au sein d'une forêt aléatoire. Chaque arbre est indépendant des autres et est construit en utilisant un sous-ensemble de données aléatoires, ce qui aide à diversifier les décisions et à réduire le surapprentissage.</w:t>
-      </w:r>
-    </w:p>
-    <w:p>
-      <w:pPr>
+        <w:t>des</w:t>
+      </w:r>
+      <w:proofErr w:type="gramEnd"/>
+      <w:r>
         <w:rPr>
           <w:rFonts w:ascii="Times New Roman" w:hAnsi="Times New Roman" w:cs="Times New Roman"/>
           <w:sz w:val="24"/>
           <w:szCs w:val="24"/>
         </w:rPr>
-      </w:pPr>
+        <w:t xml:space="preserve"> exemples individuels de décisions prises par des arbres de décision au sein d'une forêt aléatoire. Chaque arbre est indépendant des autres et est construit en utilisant un sous-ensemble de données aléatoires, ce qui aide à diversifier les décisions et à réduire le surapprentissage.</w:t>
+      </w:r>
     </w:p>
     <w:p>
       <w:pPr>
@@ -2777,12 +2957,21 @@
           <w:szCs w:val="24"/>
         </w:rPr>
       </w:pPr>
-      <w:r>
+    </w:p>
+    <w:p>
+      <w:pPr>
         <w:rPr>
           <w:rFonts w:ascii="Times New Roman" w:hAnsi="Times New Roman" w:cs="Times New Roman"/>
           <w:sz w:val="24"/>
           <w:szCs w:val="24"/>
         </w:rPr>
+      </w:pPr>
+      <w:r>
+        <w:rPr>
+          <w:rFonts w:ascii="Times New Roman" w:hAnsi="Times New Roman" w:cs="Times New Roman"/>
+          <w:sz w:val="24"/>
+          <w:szCs w:val="24"/>
+        </w:rPr>
         <w:t>Les arbres montrent des décisions basées sur les caractéristiques des moteurs d'hélicoptères (température, pression, vibrations), et classifient chaque moteur soit comme 'Normal' soit comme nécessitant 'Maintenance'.</w:t>
       </w:r>
     </w:p>
@@ -2812,7 +3001,35 @@
           <w:lang w:eastAsia="fr-FR"/>
           <w14:ligatures w14:val="none"/>
         </w:rPr>
-        <w:t xml:space="preserve">Observation de la foret aléatoire </w:t>
+        <w:t xml:space="preserve">Observation </w:t>
+      </w:r>
+      <w:proofErr w:type="gramStart"/>
+      <w:r>
+        <w:rPr>
+          <w:rFonts w:ascii="Times New Roman" w:eastAsia="Times New Roman" w:hAnsi="Times New Roman" w:cs="Times New Roman"/>
+          <w:b/>
+          <w:bCs/>
+          <w:kern w:val="0"/>
+          <w:sz w:val="24"/>
+          <w:szCs w:val="24"/>
+          <w:lang w:eastAsia="fr-FR"/>
+          <w14:ligatures w14:val="none"/>
+        </w:rPr>
+        <w:t>de la foret</w:t>
+      </w:r>
+      <w:proofErr w:type="gramEnd"/>
+      <w:r>
+        <w:rPr>
+          <w:rFonts w:ascii="Times New Roman" w:eastAsia="Times New Roman" w:hAnsi="Times New Roman" w:cs="Times New Roman"/>
+          <w:b/>
+          <w:bCs/>
+          <w:kern w:val="0"/>
+          <w:sz w:val="24"/>
+          <w:szCs w:val="24"/>
+          <w:lang w:eastAsia="fr-FR"/>
+          <w14:ligatures w14:val="none"/>
+        </w:rPr>
+        <w:t xml:space="preserve"> aléatoire </w:t>
       </w:r>
     </w:p>
     <w:p>
@@ -3130,7 +3347,31 @@
           <w:lang w:eastAsia="fr-FR"/>
           <w14:ligatures w14:val="none"/>
         </w:rPr>
-        <w:t>Le tableau montre le nombre d'échantillons dans chaque classe; ici, 1 pour 'Normal' et 5 pour 'Maintenance requise'.</w:t>
+        <w:t xml:space="preserve">Le tableau montre le nombre d'échantillons dans chaque </w:t>
+      </w:r>
+      <w:proofErr w:type="gramStart"/>
+      <w:r>
+        <w:rPr>
+          <w:rFonts w:ascii="Times New Roman" w:eastAsia="Times New Roman" w:hAnsi="Times New Roman" w:cs="Times New Roman"/>
+          <w:kern w:val="0"/>
+          <w:sz w:val="24"/>
+          <w:szCs w:val="24"/>
+          <w:lang w:eastAsia="fr-FR"/>
+          <w14:ligatures w14:val="none"/>
+        </w:rPr>
+        <w:t>classe;</w:t>
+      </w:r>
+      <w:proofErr w:type="gramEnd"/>
+      <w:r>
+        <w:rPr>
+          <w:rFonts w:ascii="Times New Roman" w:eastAsia="Times New Roman" w:hAnsi="Times New Roman" w:cs="Times New Roman"/>
+          <w:kern w:val="0"/>
+          <w:sz w:val="24"/>
+          <w:szCs w:val="24"/>
+          <w:lang w:eastAsia="fr-FR"/>
+          <w14:ligatures w14:val="none"/>
+        </w:rPr>
+        <w:t xml:space="preserve"> ici, 1 pour 'Normal' et 5 pour 'Maintenance requise'.</w:t>
       </w:r>
     </w:p>
     <w:p>
@@ -10303,13 +10544,23 @@
           <w:szCs w:val="24"/>
         </w:rPr>
       </w:pPr>
+      <w:proofErr w:type="gramStart"/>
       <w:r>
         <w:rPr>
           <w:rFonts w:ascii="Times New Roman" w:hAnsi="Times New Roman" w:cs="Times New Roman"/>
           <w:sz w:val="24"/>
           <w:szCs w:val="24"/>
         </w:rPr>
-        <w:t xml:space="preserve">la division des données en ensembles d'entraînement et de test est une pratique courante et essentielle dans l'apprentissage automatique pour tous les algorithmes de machine </w:t>
+        <w:t>la</w:t>
+      </w:r>
+      <w:proofErr w:type="gramEnd"/>
+      <w:r>
+        <w:rPr>
+          <w:rFonts w:ascii="Times New Roman" w:hAnsi="Times New Roman" w:cs="Times New Roman"/>
+          <w:sz w:val="24"/>
+          <w:szCs w:val="24"/>
+        </w:rPr>
+        <w:t xml:space="preserve"> division des données en ensembles d'entraînement et de test est une pratique courante et essentielle dans l'apprentissage automatique pour tous les algorithmes de machine </w:t>
       </w:r>
       <w:proofErr w:type="spellStart"/>
       <w:r>
@@ -12770,6 +13021,1274 @@
     <w:p>
       <w:pPr>
         <w:spacing w:before="100" w:beforeAutospacing="1" w:after="100" w:afterAutospacing="1" w:line="240" w:lineRule="auto"/>
+        <w:outlineLvl w:val="3"/>
+        <w:rPr>
+          <w:rFonts w:ascii="Times New Roman" w:eastAsia="Times New Roman" w:hAnsi="Times New Roman" w:cs="Times New Roman"/>
+          <w:b/>
+          <w:bCs/>
+          <w:kern w:val="0"/>
+          <w:sz w:val="24"/>
+          <w:szCs w:val="24"/>
+          <w:lang w:eastAsia="fr-FR"/>
+          <w14:ligatures w14:val="none"/>
+        </w:rPr>
+      </w:pPr>
+      <w:r>
+        <w:rPr>
+          <w:rFonts w:ascii="Times New Roman" w:eastAsia="Times New Roman" w:hAnsi="Times New Roman" w:cs="Times New Roman"/>
+          <w:b/>
+          <w:bCs/>
+          <w:kern w:val="0"/>
+          <w:sz w:val="24"/>
+          <w:szCs w:val="24"/>
+          <w:lang w:eastAsia="fr-FR"/>
+          <w14:ligatures w14:val="none"/>
+        </w:rPr>
+        <w:t>Paramètres Importants</w:t>
+      </w:r>
+    </w:p>
+    <w:p>
+      <w:pPr>
+        <w:numPr>
+          <w:ilvl w:val="0"/>
+          <w:numId w:val="44"/>
+        </w:numPr>
+        <w:spacing w:before="100" w:beforeAutospacing="1" w:after="100" w:afterAutospacing="1" w:line="240" w:lineRule="auto"/>
+        <w:rPr>
+          <w:rFonts w:ascii="Times New Roman" w:eastAsia="Times New Roman" w:hAnsi="Times New Roman" w:cs="Times New Roman"/>
+          <w:kern w:val="0"/>
+          <w:sz w:val="24"/>
+          <w:szCs w:val="24"/>
+          <w:lang w:eastAsia="fr-FR"/>
+          <w14:ligatures w14:val="none"/>
+        </w:rPr>
+      </w:pPr>
+      <w:proofErr w:type="spellStart"/>
+      <w:proofErr w:type="gramStart"/>
+      <w:r>
+        <w:rPr>
+          <w:rFonts w:ascii="Courier New" w:eastAsia="Times New Roman" w:hAnsi="Courier New" w:cs="Courier New"/>
+          <w:b/>
+          <w:bCs/>
+          <w:kern w:val="0"/>
+          <w:sz w:val="20"/>
+          <w:szCs w:val="20"/>
+          <w:lang w:eastAsia="fr-FR"/>
+          <w14:ligatures w14:val="none"/>
+        </w:rPr>
+        <w:t>n</w:t>
+      </w:r>
+      <w:proofErr w:type="gramEnd"/>
+      <w:r>
+        <w:rPr>
+          <w:rFonts w:ascii="Courier New" w:eastAsia="Times New Roman" w:hAnsi="Courier New" w:cs="Courier New"/>
+          <w:b/>
+          <w:bCs/>
+          <w:kern w:val="0"/>
+          <w:sz w:val="20"/>
+          <w:szCs w:val="20"/>
+          <w:lang w:eastAsia="fr-FR"/>
+          <w14:ligatures w14:val="none"/>
+        </w:rPr>
+        <w:t>_neighbors</w:t>
+      </w:r>
+      <w:proofErr w:type="spellEnd"/>
+      <w:r>
+        <w:rPr>
+          <w:rFonts w:ascii="Courier New" w:eastAsia="Times New Roman" w:hAnsi="Courier New" w:cs="Courier New"/>
+          <w:b/>
+          <w:bCs/>
+          <w:kern w:val="0"/>
+          <w:sz w:val="20"/>
+          <w:szCs w:val="20"/>
+          <w:lang w:eastAsia="fr-FR"/>
+          <w14:ligatures w14:val="none"/>
+        </w:rPr>
+        <w:t>=</w:t>
+      </w:r>
+      <w:r>
+        <w:rPr>
+          <w:rFonts w:ascii="Courier New" w:eastAsia="Times New Roman" w:hAnsi="Courier New" w:cs="Courier New"/>
+          <w:b/>
+          <w:bCs/>
+          <w:kern w:val="0"/>
+          <w:sz w:val="20"/>
+          <w:szCs w:val="20"/>
+          <w:lang w:eastAsia="fr-FR"/>
+          <w14:ligatures w14:val="none"/>
+        </w:rPr>
+        <w:t xml:space="preserve">k </w:t>
+      </w:r>
+      <w:r>
+        <w:rPr>
+          <w:rFonts w:ascii="Times New Roman" w:eastAsia="Times New Roman" w:hAnsi="Times New Roman" w:cs="Times New Roman"/>
+          <w:kern w:val="0"/>
+          <w:sz w:val="24"/>
+          <w:szCs w:val="24"/>
+          <w:lang w:eastAsia="fr-FR"/>
+          <w14:ligatures w14:val="none"/>
+        </w:rPr>
+        <w:t xml:space="preserve">: Ce paramètre spécifie le nombre de voisins à considérer pour le vote majoritaire. Dans cet exemple, </w:t>
+      </w:r>
+      <w:r>
+        <w:rPr>
+          <w:rFonts w:ascii="Courier New" w:eastAsia="Times New Roman" w:hAnsi="Courier New" w:cs="Courier New"/>
+          <w:kern w:val="0"/>
+          <w:sz w:val="20"/>
+          <w:szCs w:val="20"/>
+          <w:lang w:eastAsia="fr-FR"/>
+          <w14:ligatures w14:val="none"/>
+        </w:rPr>
+        <w:t>k</w:t>
+      </w:r>
+      <w:r>
+        <w:rPr>
+          <w:rFonts w:ascii="Times New Roman" w:eastAsia="Times New Roman" w:hAnsi="Times New Roman" w:cs="Times New Roman"/>
+          <w:kern w:val="0"/>
+          <w:sz w:val="24"/>
+          <w:szCs w:val="24"/>
+          <w:lang w:eastAsia="fr-FR"/>
+          <w14:ligatures w14:val="none"/>
+        </w:rPr>
+        <w:t xml:space="preserve"> indique que l'algorithme doit regarder les trois échantillons les plus proches de la nouvelle observation pour déterminer sa classe.</w:t>
+      </w:r>
+    </w:p>
+    <w:p>
+      <w:pPr>
+        <w:spacing w:before="100" w:beforeAutospacing="1" w:after="100" w:afterAutospacing="1" w:line="240" w:lineRule="auto"/>
+        <w:outlineLvl w:val="3"/>
+        <w:rPr>
+          <w:rFonts w:ascii="Times New Roman" w:eastAsia="Times New Roman" w:hAnsi="Times New Roman" w:cs="Times New Roman"/>
+          <w:b/>
+          <w:bCs/>
+          <w:kern w:val="0"/>
+          <w:sz w:val="24"/>
+          <w:szCs w:val="24"/>
+          <w:lang w:eastAsia="fr-FR"/>
+          <w14:ligatures w14:val="none"/>
+        </w:rPr>
+      </w:pPr>
+      <w:r>
+        <w:rPr>
+          <w:rFonts w:ascii="Times New Roman" w:eastAsia="Times New Roman" w:hAnsi="Times New Roman" w:cs="Times New Roman"/>
+          <w:b/>
+          <w:bCs/>
+          <w:kern w:val="0"/>
+          <w:sz w:val="24"/>
+          <w:szCs w:val="24"/>
+          <w:lang w:eastAsia="fr-FR"/>
+          <w14:ligatures w14:val="none"/>
+        </w:rPr>
+        <w:t xml:space="preserve">Fonctionnement de K-NN avec </w:t>
+      </w:r>
+      <w:proofErr w:type="spellStart"/>
+      <w:r>
+        <w:rPr>
+          <w:rFonts w:ascii="Courier New" w:eastAsia="Times New Roman" w:hAnsi="Courier New" w:cs="Courier New"/>
+          <w:b/>
+          <w:bCs/>
+          <w:kern w:val="0"/>
+          <w:sz w:val="20"/>
+          <w:szCs w:val="20"/>
+          <w:lang w:eastAsia="fr-FR"/>
+          <w14:ligatures w14:val="none"/>
+        </w:rPr>
+        <w:t>n_neighbors</w:t>
+      </w:r>
+      <w:proofErr w:type="spellEnd"/>
+      <w:r>
+        <w:rPr>
+          <w:rFonts w:ascii="Courier New" w:eastAsia="Times New Roman" w:hAnsi="Courier New" w:cs="Courier New"/>
+          <w:b/>
+          <w:bCs/>
+          <w:kern w:val="0"/>
+          <w:sz w:val="20"/>
+          <w:szCs w:val="20"/>
+          <w:lang w:eastAsia="fr-FR"/>
+          <w14:ligatures w14:val="none"/>
+        </w:rPr>
+        <w:t>=</w:t>
+      </w:r>
+      <w:r>
+        <w:rPr>
+          <w:rFonts w:ascii="Courier New" w:eastAsia="Times New Roman" w:hAnsi="Courier New" w:cs="Courier New"/>
+          <w:b/>
+          <w:bCs/>
+          <w:kern w:val="0"/>
+          <w:sz w:val="20"/>
+          <w:szCs w:val="20"/>
+          <w:lang w:eastAsia="fr-FR"/>
+          <w14:ligatures w14:val="none"/>
+        </w:rPr>
+        <w:t>k</w:t>
+      </w:r>
+    </w:p>
+    <w:p>
+      <w:pPr>
+        <w:numPr>
+          <w:ilvl w:val="0"/>
+          <w:numId w:val="45"/>
+        </w:numPr>
+        <w:spacing w:before="100" w:beforeAutospacing="1" w:after="100" w:afterAutospacing="1" w:line="240" w:lineRule="auto"/>
+        <w:rPr>
+          <w:rFonts w:ascii="Times New Roman" w:eastAsia="Times New Roman" w:hAnsi="Times New Roman" w:cs="Times New Roman"/>
+          <w:kern w:val="0"/>
+          <w:sz w:val="24"/>
+          <w:szCs w:val="24"/>
+          <w:lang w:eastAsia="fr-FR"/>
+          <w14:ligatures w14:val="none"/>
+        </w:rPr>
+      </w:pPr>
+      <w:r>
+        <w:rPr>
+          <w:rFonts w:ascii="Times New Roman" w:eastAsia="Times New Roman" w:hAnsi="Times New Roman" w:cs="Times New Roman"/>
+          <w:b/>
+          <w:bCs/>
+          <w:kern w:val="0"/>
+          <w:sz w:val="24"/>
+          <w:szCs w:val="24"/>
+          <w:lang w:eastAsia="fr-FR"/>
+          <w14:ligatures w14:val="none"/>
+        </w:rPr>
+        <w:t>Calcul de Distance</w:t>
+      </w:r>
+      <w:r>
+        <w:rPr>
+          <w:rFonts w:ascii="Times New Roman" w:eastAsia="Times New Roman" w:hAnsi="Times New Roman" w:cs="Times New Roman"/>
+          <w:kern w:val="0"/>
+          <w:sz w:val="24"/>
+          <w:szCs w:val="24"/>
+          <w:lang w:eastAsia="fr-FR"/>
+          <w14:ligatures w14:val="none"/>
+        </w:rPr>
+        <w:t xml:space="preserve"> :</w:t>
+      </w:r>
+    </w:p>
+    <w:p>
+      <w:pPr>
+        <w:numPr>
+          <w:ilvl w:val="1"/>
+          <w:numId w:val="45"/>
+        </w:numPr>
+        <w:spacing w:before="100" w:beforeAutospacing="1" w:after="100" w:afterAutospacing="1" w:line="240" w:lineRule="auto"/>
+        <w:rPr>
+          <w:rFonts w:ascii="Times New Roman" w:eastAsia="Times New Roman" w:hAnsi="Times New Roman" w:cs="Times New Roman"/>
+          <w:kern w:val="0"/>
+          <w:sz w:val="24"/>
+          <w:szCs w:val="24"/>
+          <w:lang w:eastAsia="fr-FR"/>
+          <w14:ligatures w14:val="none"/>
+        </w:rPr>
+      </w:pPr>
+      <w:r>
+        <w:rPr>
+          <w:rFonts w:ascii="Times New Roman" w:eastAsia="Times New Roman" w:hAnsi="Times New Roman" w:cs="Times New Roman"/>
+          <w:kern w:val="0"/>
+          <w:sz w:val="24"/>
+          <w:szCs w:val="24"/>
+          <w:lang w:eastAsia="fr-FR"/>
+          <w14:ligatures w14:val="none"/>
+        </w:rPr>
+        <w:t>Pour chaque nouvelle observation que vous souhaitez classifier, K-NN calcule la distance entre cette observation et toutes les autres observations dans l'ensemble d'apprentissage. Ces distances peuvent être calculées de différentes manières (euclidienne, Manhattan, etc.), mais la distance euclidienne est la plus couramment utilisée par défaut.</w:t>
+      </w:r>
+    </w:p>
+    <w:p>
+      <w:pPr>
+        <w:numPr>
+          <w:ilvl w:val="0"/>
+          <w:numId w:val="45"/>
+        </w:numPr>
+        <w:spacing w:before="100" w:beforeAutospacing="1" w:after="100" w:afterAutospacing="1" w:line="240" w:lineRule="auto"/>
+        <w:rPr>
+          <w:rFonts w:ascii="Times New Roman" w:eastAsia="Times New Roman" w:hAnsi="Times New Roman" w:cs="Times New Roman"/>
+          <w:kern w:val="0"/>
+          <w:sz w:val="24"/>
+          <w:szCs w:val="24"/>
+          <w:lang w:eastAsia="fr-FR"/>
+          <w14:ligatures w14:val="none"/>
+        </w:rPr>
+      </w:pPr>
+      <w:r>
+        <w:rPr>
+          <w:rFonts w:ascii="Times New Roman" w:eastAsia="Times New Roman" w:hAnsi="Times New Roman" w:cs="Times New Roman"/>
+          <w:b/>
+          <w:bCs/>
+          <w:kern w:val="0"/>
+          <w:sz w:val="24"/>
+          <w:szCs w:val="24"/>
+          <w:lang w:eastAsia="fr-FR"/>
+          <w14:ligatures w14:val="none"/>
+        </w:rPr>
+        <w:t>Identification des Plus Proches Voisins</w:t>
+      </w:r>
+      <w:r>
+        <w:rPr>
+          <w:rFonts w:ascii="Times New Roman" w:eastAsia="Times New Roman" w:hAnsi="Times New Roman" w:cs="Times New Roman"/>
+          <w:kern w:val="0"/>
+          <w:sz w:val="24"/>
+          <w:szCs w:val="24"/>
+          <w:lang w:eastAsia="fr-FR"/>
+          <w14:ligatures w14:val="none"/>
+        </w:rPr>
+        <w:t xml:space="preserve"> :</w:t>
+      </w:r>
+    </w:p>
+    <w:p>
+      <w:pPr>
+        <w:numPr>
+          <w:ilvl w:val="1"/>
+          <w:numId w:val="45"/>
+        </w:numPr>
+        <w:spacing w:before="100" w:beforeAutospacing="1" w:after="100" w:afterAutospacing="1" w:line="240" w:lineRule="auto"/>
+        <w:rPr>
+          <w:rFonts w:ascii="Times New Roman" w:eastAsia="Times New Roman" w:hAnsi="Times New Roman" w:cs="Times New Roman"/>
+          <w:kern w:val="0"/>
+          <w:sz w:val="24"/>
+          <w:szCs w:val="24"/>
+          <w:lang w:eastAsia="fr-FR"/>
+          <w14:ligatures w14:val="none"/>
+        </w:rPr>
+      </w:pPr>
+      <w:r>
+        <w:rPr>
+          <w:rFonts w:ascii="Times New Roman" w:eastAsia="Times New Roman" w:hAnsi="Times New Roman" w:cs="Times New Roman"/>
+          <w:kern w:val="0"/>
+          <w:sz w:val="24"/>
+          <w:szCs w:val="24"/>
+          <w:lang w:eastAsia="fr-FR"/>
+          <w14:ligatures w14:val="none"/>
+        </w:rPr>
+        <w:t xml:space="preserve">Après avoir calculé ces distances, l'algorithme identifie les trois observations les plus proches (dans cet exemple, car </w:t>
+      </w:r>
+      <w:proofErr w:type="spellStart"/>
+      <w:r>
+        <w:rPr>
+          <w:rFonts w:ascii="Courier New" w:eastAsia="Times New Roman" w:hAnsi="Courier New" w:cs="Courier New"/>
+          <w:kern w:val="0"/>
+          <w:sz w:val="20"/>
+          <w:szCs w:val="20"/>
+          <w:lang w:eastAsia="fr-FR"/>
+          <w14:ligatures w14:val="none"/>
+        </w:rPr>
+        <w:t>n_neighbors</w:t>
+      </w:r>
+      <w:proofErr w:type="spellEnd"/>
+      <w:r>
+        <w:rPr>
+          <w:rFonts w:ascii="Courier New" w:eastAsia="Times New Roman" w:hAnsi="Courier New" w:cs="Courier New"/>
+          <w:kern w:val="0"/>
+          <w:sz w:val="20"/>
+          <w:szCs w:val="20"/>
+          <w:lang w:eastAsia="fr-FR"/>
+          <w14:ligatures w14:val="none"/>
+        </w:rPr>
+        <w:t>=</w:t>
+      </w:r>
+      <w:r>
+        <w:rPr>
+          <w:rFonts w:ascii="Courier New" w:eastAsia="Times New Roman" w:hAnsi="Courier New" w:cs="Courier New"/>
+          <w:kern w:val="0"/>
+          <w:sz w:val="20"/>
+          <w:szCs w:val="20"/>
+          <w:lang w:eastAsia="fr-FR"/>
+          <w14:ligatures w14:val="none"/>
+        </w:rPr>
+        <w:t>k</w:t>
+      </w:r>
+      <w:r>
+        <w:rPr>
+          <w:rFonts w:ascii="Times New Roman" w:eastAsia="Times New Roman" w:hAnsi="Times New Roman" w:cs="Times New Roman"/>
+          <w:kern w:val="0"/>
+          <w:sz w:val="24"/>
+          <w:szCs w:val="24"/>
+          <w:lang w:eastAsia="fr-FR"/>
+          <w14:ligatures w14:val="none"/>
+        </w:rPr>
+        <w:t>).</w:t>
+      </w:r>
+    </w:p>
+    <w:p>
+      <w:pPr>
+        <w:numPr>
+          <w:ilvl w:val="0"/>
+          <w:numId w:val="45"/>
+        </w:numPr>
+        <w:spacing w:before="100" w:beforeAutospacing="1" w:after="100" w:afterAutospacing="1" w:line="240" w:lineRule="auto"/>
+        <w:rPr>
+          <w:rFonts w:ascii="Times New Roman" w:eastAsia="Times New Roman" w:hAnsi="Times New Roman" w:cs="Times New Roman"/>
+          <w:kern w:val="0"/>
+          <w:sz w:val="24"/>
+          <w:szCs w:val="24"/>
+          <w:lang w:eastAsia="fr-FR"/>
+          <w14:ligatures w14:val="none"/>
+        </w:rPr>
+      </w:pPr>
+      <w:r>
+        <w:rPr>
+          <w:rFonts w:ascii="Times New Roman" w:eastAsia="Times New Roman" w:hAnsi="Times New Roman" w:cs="Times New Roman"/>
+          <w:b/>
+          <w:bCs/>
+          <w:kern w:val="0"/>
+          <w:sz w:val="24"/>
+          <w:szCs w:val="24"/>
+          <w:lang w:eastAsia="fr-FR"/>
+          <w14:ligatures w14:val="none"/>
+        </w:rPr>
+        <w:t>Vote Majoritaire</w:t>
+      </w:r>
+      <w:r>
+        <w:rPr>
+          <w:rFonts w:ascii="Times New Roman" w:eastAsia="Times New Roman" w:hAnsi="Times New Roman" w:cs="Times New Roman"/>
+          <w:kern w:val="0"/>
+          <w:sz w:val="24"/>
+          <w:szCs w:val="24"/>
+          <w:lang w:eastAsia="fr-FR"/>
+          <w14:ligatures w14:val="none"/>
+        </w:rPr>
+        <w:t xml:space="preserve"> :</w:t>
+      </w:r>
+    </w:p>
+    <w:p>
+      <w:pPr>
+        <w:numPr>
+          <w:ilvl w:val="1"/>
+          <w:numId w:val="45"/>
+        </w:numPr>
+        <w:spacing w:before="100" w:beforeAutospacing="1" w:after="100" w:afterAutospacing="1" w:line="240" w:lineRule="auto"/>
+        <w:rPr>
+          <w:rFonts w:ascii="Times New Roman" w:eastAsia="Times New Roman" w:hAnsi="Times New Roman" w:cs="Times New Roman"/>
+          <w:kern w:val="0"/>
+          <w:sz w:val="24"/>
+          <w:szCs w:val="24"/>
+          <w:lang w:eastAsia="fr-FR"/>
+          <w14:ligatures w14:val="none"/>
+        </w:rPr>
+      </w:pPr>
+      <w:r>
+        <w:rPr>
+          <w:rFonts w:ascii="Times New Roman" w:eastAsia="Times New Roman" w:hAnsi="Times New Roman" w:cs="Times New Roman"/>
+          <w:kern w:val="0"/>
+          <w:sz w:val="24"/>
+          <w:szCs w:val="24"/>
+          <w:lang w:eastAsia="fr-FR"/>
+          <w14:ligatures w14:val="none"/>
+        </w:rPr>
+        <w:t>Une fois les trois voisins les plus proches identifiés, leurs étiquettes de classe sont consultées pour procéder à un vote majoritaire. La classe qui apparaît le plus souvent parmi les trois voisins est assignée à la nouvelle observation.</w:t>
+      </w:r>
+    </w:p>
+    <w:p>
+      <w:pPr>
+        <w:spacing w:before="100" w:beforeAutospacing="1" w:after="100" w:afterAutospacing="1" w:line="240" w:lineRule="auto"/>
+        <w:outlineLvl w:val="2"/>
+        <w:rPr>
+          <w:rFonts w:ascii="Times New Roman" w:eastAsia="Times New Roman" w:hAnsi="Times New Roman" w:cs="Times New Roman"/>
+          <w:b/>
+          <w:bCs/>
+          <w:kern w:val="0"/>
+          <w:sz w:val="27"/>
+          <w:szCs w:val="27"/>
+          <w:lang w:eastAsia="fr-FR"/>
+          <w14:ligatures w14:val="none"/>
+        </w:rPr>
+      </w:pPr>
+      <w:r>
+        <w:rPr>
+          <w:rFonts w:ascii="Times New Roman" w:eastAsia="Times New Roman" w:hAnsi="Times New Roman" w:cs="Times New Roman"/>
+          <w:b/>
+          <w:bCs/>
+          <w:kern w:val="0"/>
+          <w:sz w:val="27"/>
+          <w:szCs w:val="27"/>
+          <w:lang w:eastAsia="fr-FR"/>
+          <w14:ligatures w14:val="none"/>
+        </w:rPr>
+        <w:t xml:space="preserve">Implications de </w:t>
+      </w:r>
+      <w:proofErr w:type="spellStart"/>
+      <w:r>
+        <w:rPr>
+          <w:rFonts w:ascii="Courier New" w:eastAsia="Times New Roman" w:hAnsi="Courier New" w:cs="Courier New"/>
+          <w:b/>
+          <w:bCs/>
+          <w:kern w:val="0"/>
+          <w:sz w:val="20"/>
+          <w:szCs w:val="20"/>
+          <w:lang w:eastAsia="fr-FR"/>
+          <w14:ligatures w14:val="none"/>
+        </w:rPr>
+        <w:t>n_neighbors</w:t>
+      </w:r>
+      <w:proofErr w:type="spellEnd"/>
+      <w:r>
+        <w:rPr>
+          <w:rFonts w:ascii="Courier New" w:eastAsia="Times New Roman" w:hAnsi="Courier New" w:cs="Courier New"/>
+          <w:b/>
+          <w:bCs/>
+          <w:kern w:val="0"/>
+          <w:sz w:val="20"/>
+          <w:szCs w:val="20"/>
+          <w:lang w:eastAsia="fr-FR"/>
+          <w14:ligatures w14:val="none"/>
+        </w:rPr>
+        <w:t>=</w:t>
+      </w:r>
+      <w:r>
+        <w:rPr>
+          <w:rFonts w:ascii="Courier New" w:eastAsia="Times New Roman" w:hAnsi="Courier New" w:cs="Courier New"/>
+          <w:b/>
+          <w:bCs/>
+          <w:kern w:val="0"/>
+          <w:sz w:val="20"/>
+          <w:szCs w:val="20"/>
+          <w:lang w:eastAsia="fr-FR"/>
+          <w14:ligatures w14:val="none"/>
+        </w:rPr>
+        <w:t>k</w:t>
+      </w:r>
+    </w:p>
+    <w:p>
+      <w:pPr>
+        <w:numPr>
+          <w:ilvl w:val="0"/>
+          <w:numId w:val="46"/>
+        </w:numPr>
+        <w:spacing w:before="100" w:beforeAutospacing="1" w:after="100" w:afterAutospacing="1" w:line="240" w:lineRule="auto"/>
+        <w:rPr>
+          <w:rFonts w:ascii="Times New Roman" w:eastAsia="Times New Roman" w:hAnsi="Times New Roman" w:cs="Times New Roman"/>
+          <w:kern w:val="0"/>
+          <w:sz w:val="24"/>
+          <w:szCs w:val="24"/>
+          <w:lang w:eastAsia="fr-FR"/>
+          <w14:ligatures w14:val="none"/>
+        </w:rPr>
+      </w:pPr>
+      <w:r>
+        <w:rPr>
+          <w:rFonts w:ascii="Times New Roman" w:eastAsia="Times New Roman" w:hAnsi="Times New Roman" w:cs="Times New Roman"/>
+          <w:b/>
+          <w:bCs/>
+          <w:kern w:val="0"/>
+          <w:sz w:val="24"/>
+          <w:szCs w:val="24"/>
+          <w:lang w:eastAsia="fr-FR"/>
+          <w14:ligatures w14:val="none"/>
+        </w:rPr>
+        <w:t>Sensibilité au Bruit</w:t>
+      </w:r>
+      <w:r>
+        <w:rPr>
+          <w:rFonts w:ascii="Times New Roman" w:eastAsia="Times New Roman" w:hAnsi="Times New Roman" w:cs="Times New Roman"/>
+          <w:kern w:val="0"/>
+          <w:sz w:val="24"/>
+          <w:szCs w:val="24"/>
+          <w:lang w:eastAsia="fr-FR"/>
+          <w14:ligatures w14:val="none"/>
+        </w:rPr>
+        <w:t xml:space="preserve"> : Utiliser un petit nombre de voisins (comme </w:t>
+      </w:r>
+      <w:r>
+        <w:rPr>
+          <w:rFonts w:ascii="Times New Roman" w:eastAsia="Times New Roman" w:hAnsi="Times New Roman" w:cs="Times New Roman"/>
+          <w:kern w:val="0"/>
+          <w:sz w:val="24"/>
+          <w:szCs w:val="24"/>
+          <w:lang w:eastAsia="fr-FR"/>
+          <w14:ligatures w14:val="none"/>
+        </w:rPr>
+        <w:t>k</w:t>
+      </w:r>
+      <w:r>
+        <w:rPr>
+          <w:rFonts w:ascii="Times New Roman" w:eastAsia="Times New Roman" w:hAnsi="Times New Roman" w:cs="Times New Roman"/>
+          <w:kern w:val="0"/>
+          <w:sz w:val="24"/>
+          <w:szCs w:val="24"/>
+          <w:lang w:eastAsia="fr-FR"/>
+          <w14:ligatures w14:val="none"/>
+        </w:rPr>
+        <w:t>) peut rendre l'algorithme plus sensible au bruit et aux valeurs aberrantes, car la classification d'une observation est influencée par un très petit nombre de voisins proches.</w:t>
+      </w:r>
+    </w:p>
+    <w:p>
+      <w:pPr>
+        <w:spacing w:before="100" w:beforeAutospacing="1" w:after="100" w:afterAutospacing="1" w:line="240" w:lineRule="auto"/>
+        <w:outlineLvl w:val="2"/>
+        <w:rPr>
+          <w:rFonts w:ascii="Times New Roman" w:eastAsia="Times New Roman" w:hAnsi="Times New Roman" w:cs="Times New Roman"/>
+          <w:b/>
+          <w:bCs/>
+          <w:kern w:val="0"/>
+          <w:sz w:val="27"/>
+          <w:szCs w:val="27"/>
+          <w:lang w:eastAsia="fr-FR"/>
+          <w14:ligatures w14:val="none"/>
+        </w:rPr>
+      </w:pPr>
+      <w:r>
+        <w:rPr>
+          <w:rFonts w:ascii="Times New Roman" w:eastAsia="Times New Roman" w:hAnsi="Times New Roman" w:cs="Times New Roman"/>
+          <w:b/>
+          <w:bCs/>
+          <w:kern w:val="0"/>
+          <w:sz w:val="27"/>
+          <w:szCs w:val="27"/>
+          <w:lang w:eastAsia="fr-FR"/>
+          <w14:ligatures w14:val="none"/>
+        </w:rPr>
+        <w:lastRenderedPageBreak/>
+        <w:t xml:space="preserve">Choix de </w:t>
+      </w:r>
+      <w:r>
+        <w:rPr>
+          <w:rFonts w:ascii="Courier New" w:eastAsia="Times New Roman" w:hAnsi="Courier New" w:cs="Courier New"/>
+          <w:b/>
+          <w:bCs/>
+          <w:kern w:val="0"/>
+          <w:sz w:val="20"/>
+          <w:szCs w:val="20"/>
+          <w:lang w:eastAsia="fr-FR"/>
+          <w14:ligatures w14:val="none"/>
+        </w:rPr>
+        <w:t>k</w:t>
+      </w:r>
+    </w:p>
+    <w:p>
+      <w:pPr>
+        <w:spacing w:before="100" w:beforeAutospacing="1" w:after="100" w:afterAutospacing="1" w:line="240" w:lineRule="auto"/>
+        <w:rPr>
+          <w:rFonts w:ascii="Times New Roman" w:eastAsia="Times New Roman" w:hAnsi="Times New Roman" w:cs="Times New Roman"/>
+          <w:kern w:val="0"/>
+          <w:sz w:val="24"/>
+          <w:szCs w:val="24"/>
+          <w:lang w:eastAsia="fr-FR"/>
+          <w14:ligatures w14:val="none"/>
+        </w:rPr>
+      </w:pPr>
+      <w:r>
+        <w:rPr>
+          <w:rFonts w:ascii="Times New Roman" w:eastAsia="Times New Roman" w:hAnsi="Times New Roman" w:cs="Times New Roman"/>
+          <w:kern w:val="0"/>
+          <w:sz w:val="24"/>
+          <w:szCs w:val="24"/>
+          <w:lang w:eastAsia="fr-FR"/>
+          <w14:ligatures w14:val="none"/>
+        </w:rPr>
+        <w:t xml:space="preserve">Le choix de </w:t>
+      </w:r>
+      <w:r>
+        <w:rPr>
+          <w:rFonts w:ascii="Courier New" w:eastAsia="Times New Roman" w:hAnsi="Courier New" w:cs="Courier New"/>
+          <w:kern w:val="0"/>
+          <w:sz w:val="20"/>
+          <w:szCs w:val="20"/>
+          <w:lang w:eastAsia="fr-FR"/>
+          <w14:ligatures w14:val="none"/>
+        </w:rPr>
+        <w:t>k</w:t>
+      </w:r>
+      <w:r>
+        <w:rPr>
+          <w:rFonts w:ascii="Times New Roman" w:eastAsia="Times New Roman" w:hAnsi="Times New Roman" w:cs="Times New Roman"/>
+          <w:kern w:val="0"/>
+          <w:sz w:val="24"/>
+          <w:szCs w:val="24"/>
+          <w:lang w:eastAsia="fr-FR"/>
+          <w14:ligatures w14:val="none"/>
+        </w:rPr>
+        <w:t xml:space="preserve"> est crucial et peut dépendre de plusieurs facteurs, y compris :</w:t>
+      </w:r>
+    </w:p>
+    <w:p>
+      <w:pPr>
+        <w:numPr>
+          <w:ilvl w:val="0"/>
+          <w:numId w:val="47"/>
+        </w:numPr>
+        <w:spacing w:before="100" w:beforeAutospacing="1" w:after="100" w:afterAutospacing="1" w:line="240" w:lineRule="auto"/>
+        <w:rPr>
+          <w:rFonts w:ascii="Times New Roman" w:eastAsia="Times New Roman" w:hAnsi="Times New Roman" w:cs="Times New Roman"/>
+          <w:kern w:val="0"/>
+          <w:sz w:val="24"/>
+          <w:szCs w:val="24"/>
+          <w:lang w:eastAsia="fr-FR"/>
+          <w14:ligatures w14:val="none"/>
+        </w:rPr>
+      </w:pPr>
+      <w:r>
+        <w:rPr>
+          <w:rFonts w:ascii="Times New Roman" w:eastAsia="Times New Roman" w:hAnsi="Times New Roman" w:cs="Times New Roman"/>
+          <w:kern w:val="0"/>
+          <w:sz w:val="24"/>
+          <w:szCs w:val="24"/>
+          <w:lang w:eastAsia="fr-FR"/>
+          <w14:ligatures w14:val="none"/>
+        </w:rPr>
+        <w:t>La distribution des classes dans les données.</w:t>
+      </w:r>
+    </w:p>
+    <w:p>
+      <w:pPr>
+        <w:numPr>
+          <w:ilvl w:val="0"/>
+          <w:numId w:val="47"/>
+        </w:numPr>
+        <w:spacing w:before="100" w:beforeAutospacing="1" w:after="100" w:afterAutospacing="1" w:line="240" w:lineRule="auto"/>
+        <w:rPr>
+          <w:rFonts w:ascii="Times New Roman" w:eastAsia="Times New Roman" w:hAnsi="Times New Roman" w:cs="Times New Roman"/>
+          <w:kern w:val="0"/>
+          <w:sz w:val="24"/>
+          <w:szCs w:val="24"/>
+          <w:lang w:eastAsia="fr-FR"/>
+          <w14:ligatures w14:val="none"/>
+        </w:rPr>
+      </w:pPr>
+      <w:r>
+        <w:rPr>
+          <w:rFonts w:ascii="Times New Roman" w:eastAsia="Times New Roman" w:hAnsi="Times New Roman" w:cs="Times New Roman"/>
+          <w:kern w:val="0"/>
+          <w:sz w:val="24"/>
+          <w:szCs w:val="24"/>
+          <w:lang w:eastAsia="fr-FR"/>
+          <w14:ligatures w14:val="none"/>
+        </w:rPr>
+        <w:t>La présence de bruit et de valeurs aberrantes.</w:t>
+      </w:r>
+    </w:p>
+    <w:p>
+      <w:pPr>
+        <w:numPr>
+          <w:ilvl w:val="0"/>
+          <w:numId w:val="47"/>
+        </w:numPr>
+        <w:spacing w:before="100" w:beforeAutospacing="1" w:after="100" w:afterAutospacing="1" w:line="240" w:lineRule="auto"/>
+        <w:rPr>
+          <w:rFonts w:ascii="Times New Roman" w:eastAsia="Times New Roman" w:hAnsi="Times New Roman" w:cs="Times New Roman"/>
+          <w:kern w:val="0"/>
+          <w:sz w:val="24"/>
+          <w:szCs w:val="24"/>
+          <w:lang w:eastAsia="fr-FR"/>
+          <w14:ligatures w14:val="none"/>
+        </w:rPr>
+      </w:pPr>
+      <w:r>
+        <w:rPr>
+          <w:rFonts w:ascii="Times New Roman" w:eastAsia="Times New Roman" w:hAnsi="Times New Roman" w:cs="Times New Roman"/>
+          <w:kern w:val="0"/>
+          <w:sz w:val="24"/>
+          <w:szCs w:val="24"/>
+          <w:lang w:eastAsia="fr-FR"/>
+          <w14:ligatures w14:val="none"/>
+        </w:rPr>
+        <w:t xml:space="preserve">La taille de l'ensemble d'apprentissage (un </w:t>
+      </w:r>
+      <w:r>
+        <w:rPr>
+          <w:rFonts w:ascii="Courier New" w:eastAsia="Times New Roman" w:hAnsi="Courier New" w:cs="Courier New"/>
+          <w:kern w:val="0"/>
+          <w:sz w:val="20"/>
+          <w:szCs w:val="20"/>
+          <w:lang w:eastAsia="fr-FR"/>
+          <w14:ligatures w14:val="none"/>
+        </w:rPr>
+        <w:t>k</w:t>
+      </w:r>
+      <w:r>
+        <w:rPr>
+          <w:rFonts w:ascii="Times New Roman" w:eastAsia="Times New Roman" w:hAnsi="Times New Roman" w:cs="Times New Roman"/>
+          <w:kern w:val="0"/>
+          <w:sz w:val="24"/>
+          <w:szCs w:val="24"/>
+          <w:lang w:eastAsia="fr-FR"/>
+          <w14:ligatures w14:val="none"/>
+        </w:rPr>
+        <w:t xml:space="preserve"> plus grand peut être nécessaire avec un grand ensemble de données pour éviter un surajustement)</w:t>
+      </w:r>
+    </w:p>
+    <w:p>
+      <w:pPr>
+        <w:spacing w:before="100" w:beforeAutospacing="1" w:after="100" w:afterAutospacing="1" w:line="240" w:lineRule="auto"/>
+        <w:rPr>
+          <w:rFonts w:ascii="Times New Roman" w:eastAsia="Times New Roman" w:hAnsi="Times New Roman" w:cs="Times New Roman"/>
+          <w:kern w:val="0"/>
+          <w:sz w:val="24"/>
+          <w:szCs w:val="24"/>
+          <w:lang w:eastAsia="fr-FR"/>
+          <w14:ligatures w14:val="none"/>
+        </w:rPr>
+      </w:pPr>
+      <w:r>
+        <w:rPr>
+          <w:rFonts w:ascii="Times New Roman" w:hAnsi="Times New Roman" w:cs="Times New Roman"/>
+          <w:sz w:val="24"/>
+          <w:szCs w:val="24"/>
+        </w:rPr>
+        <w:t xml:space="preserve">On veut </w:t>
+      </w:r>
+      <w:r>
+        <w:rPr>
+          <w:rFonts w:ascii="Times New Roman" w:hAnsi="Times New Roman" w:cs="Times New Roman"/>
+          <w:sz w:val="24"/>
+          <w:szCs w:val="24"/>
+        </w:rPr>
+        <w:t xml:space="preserve">visualiser l'efficacité de l'algorithme K-Plus Proches Voisins (K-NN) et comprendre comment il classe les données, </w:t>
+      </w:r>
+      <w:r>
+        <w:rPr>
+          <w:rFonts w:ascii="Times New Roman" w:hAnsi="Times New Roman" w:cs="Times New Roman"/>
+          <w:sz w:val="24"/>
+          <w:szCs w:val="24"/>
+        </w:rPr>
+        <w:t>Voici</w:t>
+      </w:r>
+      <w:r>
+        <w:rPr>
+          <w:rFonts w:ascii="Times New Roman" w:hAnsi="Times New Roman" w:cs="Times New Roman"/>
+          <w:sz w:val="24"/>
+          <w:szCs w:val="24"/>
+        </w:rPr>
+        <w:t xml:space="preserve"> un graphique montrant les données, les frontières de décision et les voisins les plus proches pour chaque point de test. Cette visualisation aide à comprendre les régions d'influence de chaque classe et à voir comment les décisions sont prises pour de nouveaux points.</w:t>
+      </w:r>
+    </w:p>
+    <w:p>
+      <w:pPr>
+        <w:spacing w:before="100" w:beforeAutospacing="1" w:after="100" w:afterAutospacing="1" w:line="240" w:lineRule="auto"/>
+        <w:rPr>
+          <w:rFonts w:ascii="Times New Roman" w:eastAsia="Times New Roman" w:hAnsi="Times New Roman" w:cs="Times New Roman"/>
+          <w:kern w:val="0"/>
+          <w:sz w:val="24"/>
+          <w:szCs w:val="24"/>
+          <w:lang w:eastAsia="fr-FR"/>
+          <w14:ligatures w14:val="none"/>
+        </w:rPr>
+      </w:pPr>
+      <w:r>
+        <w:rPr>
+          <w:rFonts w:ascii="Times New Roman" w:eastAsia="Times New Roman" w:hAnsi="Times New Roman" w:cs="Times New Roman"/>
+          <w:kern w:val="0"/>
+          <w:sz w:val="24"/>
+          <w:szCs w:val="24"/>
+          <w:lang w:eastAsia="fr-FR"/>
+          <w14:ligatures w14:val="none"/>
+        </w:rPr>
+        <w:drawing>
+          <wp:inline distT="0" distB="0" distL="0" distR="0" wp14:anchorId="5C4A1ECE" wp14:editId="5209E1B2">
+            <wp:extent cx="3939540" cy="2961485"/>
+            <wp:effectExtent l="0" t="0" r="3810" b="0"/>
+            <wp:docPr id="1367550319" name="Image 1" descr="Une image contenant texte, capture d’écran, diagramme, pente&#10;&#10;Description générée automatiquement"/>
+            <wp:cNvGraphicFramePr>
+              <a:graphicFrameLocks xmlns:a="http://schemas.openxmlformats.org/drawingml/2006/main" noChangeAspect="1"/>
+            </wp:cNvGraphicFramePr>
+            <a:graphic xmlns:a="http://schemas.openxmlformats.org/drawingml/2006/main">
+              <a:graphicData uri="http://schemas.openxmlformats.org/drawingml/2006/picture">
+                <pic:pic xmlns:pic="http://schemas.openxmlformats.org/drawingml/2006/picture">
+                  <pic:nvPicPr>
+                    <pic:cNvPr id="1367550319" name="Image 1" descr="Une image contenant texte, capture d’écran, diagramme, pente&#10;&#10;Description générée automatiquement"/>
+                    <pic:cNvPicPr/>
+                  </pic:nvPicPr>
+                  <pic:blipFill>
+                    <a:blip r:embed="rId22"/>
+                    <a:stretch>
+                      <a:fillRect/>
+                    </a:stretch>
+                  </pic:blipFill>
+                  <pic:spPr>
+                    <a:xfrm>
+                      <a:off x="0" y="0"/>
+                      <a:ext cx="3945544" cy="2965999"/>
+                    </a:xfrm>
+                    <a:prstGeom prst="rect">
+                      <a:avLst/>
+                    </a:prstGeom>
+                  </pic:spPr>
+                </pic:pic>
+              </a:graphicData>
+            </a:graphic>
+          </wp:inline>
+        </w:drawing>
+      </w:r>
+    </w:p>
+    <w:p>
+      <w:pPr>
+        <w:spacing w:before="100" w:beforeAutospacing="1" w:after="100" w:afterAutospacing="1" w:line="240" w:lineRule="auto"/>
+        <w:rPr>
+          <w:rFonts w:ascii="Times New Roman" w:eastAsia="Times New Roman" w:hAnsi="Times New Roman" w:cs="Times New Roman"/>
+          <w:kern w:val="0"/>
+          <w:sz w:val="24"/>
+          <w:szCs w:val="24"/>
+          <w:lang w:eastAsia="fr-FR"/>
+          <w14:ligatures w14:val="none"/>
+        </w:rPr>
+      </w:pPr>
+      <w:r>
+        <w:rPr>
+          <w:rFonts w:ascii="Times New Roman" w:eastAsia="Times New Roman" w:hAnsi="Times New Roman" w:cs="Times New Roman"/>
+          <w:b/>
+          <w:bCs/>
+          <w:kern w:val="0"/>
+          <w:sz w:val="24"/>
+          <w:szCs w:val="24"/>
+          <w:lang w:eastAsia="fr-FR"/>
+          <w14:ligatures w14:val="none"/>
+        </w:rPr>
+        <w:t>Cohérence avec les 'k' Voisins</w:t>
+      </w:r>
+      <w:r>
+        <w:rPr>
+          <w:rFonts w:ascii="Times New Roman" w:eastAsia="Times New Roman" w:hAnsi="Times New Roman" w:cs="Times New Roman"/>
+          <w:kern w:val="0"/>
+          <w:sz w:val="24"/>
+          <w:szCs w:val="24"/>
+          <w:lang w:eastAsia="fr-FR"/>
+          <w14:ligatures w14:val="none"/>
+        </w:rPr>
+        <w:t xml:space="preserve"> :</w:t>
+      </w:r>
+    </w:p>
+    <w:p>
+      <w:pPr>
+        <w:numPr>
+          <w:ilvl w:val="0"/>
+          <w:numId w:val="48"/>
+        </w:numPr>
+        <w:spacing w:before="100" w:beforeAutospacing="1" w:after="100" w:afterAutospacing="1" w:line="240" w:lineRule="auto"/>
+        <w:rPr>
+          <w:rFonts w:ascii="Times New Roman" w:eastAsia="Times New Roman" w:hAnsi="Times New Roman" w:cs="Times New Roman"/>
+          <w:kern w:val="0"/>
+          <w:sz w:val="24"/>
+          <w:szCs w:val="24"/>
+          <w:lang w:eastAsia="fr-FR"/>
+          <w14:ligatures w14:val="none"/>
+        </w:rPr>
+      </w:pPr>
+      <w:r>
+        <w:rPr>
+          <w:rFonts w:ascii="Times New Roman" w:eastAsia="Times New Roman" w:hAnsi="Times New Roman" w:cs="Times New Roman"/>
+          <w:kern w:val="0"/>
+          <w:sz w:val="24"/>
+          <w:szCs w:val="24"/>
+          <w:lang w:eastAsia="fr-FR"/>
+          <w14:ligatures w14:val="none"/>
+        </w:rPr>
+        <w:t>Les régions de couleur doivent correspondre logiquement aux 'k' voisins les plus proches de tout point hypothétique dans cette région. Par exemple, dans une région bleue, les trois voisins les plus proches (si k=3) de tout point devraient majoritairement être bleus.</w:t>
+      </w:r>
+    </w:p>
+    <w:p>
+      <w:pPr>
+        <w:spacing w:before="100" w:beforeAutospacing="1" w:after="100" w:afterAutospacing="1" w:line="240" w:lineRule="auto"/>
+        <w:outlineLvl w:val="2"/>
+        <w:rPr>
+          <w:rFonts w:ascii="Times New Roman" w:eastAsia="Times New Roman" w:hAnsi="Times New Roman" w:cs="Times New Roman"/>
+          <w:b/>
+          <w:bCs/>
+          <w:kern w:val="0"/>
+          <w:sz w:val="27"/>
+          <w:szCs w:val="27"/>
+          <w:lang w:eastAsia="fr-FR"/>
+          <w14:ligatures w14:val="none"/>
+        </w:rPr>
+      </w:pPr>
+      <w:r>
+        <w:rPr>
+          <w:rFonts w:ascii="Times New Roman" w:eastAsia="Times New Roman" w:hAnsi="Times New Roman" w:cs="Times New Roman"/>
+          <w:b/>
+          <w:bCs/>
+          <w:kern w:val="0"/>
+          <w:sz w:val="27"/>
+          <w:szCs w:val="27"/>
+          <w:lang w:eastAsia="fr-FR"/>
+          <w14:ligatures w14:val="none"/>
+        </w:rPr>
+        <w:t>Analyse du Graphique</w:t>
+      </w:r>
+    </w:p>
+    <w:p>
+      <w:pPr>
+        <w:spacing w:before="100" w:beforeAutospacing="1" w:after="100" w:afterAutospacing="1" w:line="240" w:lineRule="auto"/>
+        <w:rPr>
+          <w:rFonts w:ascii="Times New Roman" w:eastAsia="Times New Roman" w:hAnsi="Times New Roman" w:cs="Times New Roman"/>
+          <w:kern w:val="0"/>
+          <w:sz w:val="24"/>
+          <w:szCs w:val="24"/>
+          <w:lang w:eastAsia="fr-FR"/>
+          <w14:ligatures w14:val="none"/>
+        </w:rPr>
+      </w:pPr>
+      <w:r>
+        <w:rPr>
+          <w:rFonts w:ascii="Times New Roman" w:eastAsia="Times New Roman" w:hAnsi="Times New Roman" w:cs="Times New Roman"/>
+          <w:kern w:val="0"/>
+          <w:sz w:val="24"/>
+          <w:szCs w:val="24"/>
+          <w:lang w:eastAsia="fr-FR"/>
+          <w14:ligatures w14:val="none"/>
+        </w:rPr>
+        <w:t>Sur la base de votre description, voici quelques points d'analyse spécifiques :</w:t>
+      </w:r>
+    </w:p>
+    <w:p>
+      <w:pPr>
+        <w:numPr>
+          <w:ilvl w:val="0"/>
+          <w:numId w:val="49"/>
+        </w:numPr>
+        <w:spacing w:before="100" w:beforeAutospacing="1" w:after="100" w:afterAutospacing="1" w:line="240" w:lineRule="auto"/>
+        <w:rPr>
+          <w:rFonts w:ascii="Times New Roman" w:eastAsia="Times New Roman" w:hAnsi="Times New Roman" w:cs="Times New Roman"/>
+          <w:kern w:val="0"/>
+          <w:sz w:val="24"/>
+          <w:szCs w:val="24"/>
+          <w:lang w:eastAsia="fr-FR"/>
+          <w14:ligatures w14:val="none"/>
+        </w:rPr>
+      </w:pPr>
+      <w:r>
+        <w:rPr>
+          <w:rFonts w:ascii="Times New Roman" w:eastAsia="Times New Roman" w:hAnsi="Times New Roman" w:cs="Times New Roman"/>
+          <w:b/>
+          <w:bCs/>
+          <w:kern w:val="0"/>
+          <w:sz w:val="24"/>
+          <w:szCs w:val="24"/>
+          <w:lang w:eastAsia="fr-FR"/>
+          <w14:ligatures w14:val="none"/>
+        </w:rPr>
+        <w:t>Distribution et Classification</w:t>
+      </w:r>
+      <w:r>
+        <w:rPr>
+          <w:rFonts w:ascii="Times New Roman" w:eastAsia="Times New Roman" w:hAnsi="Times New Roman" w:cs="Times New Roman"/>
+          <w:kern w:val="0"/>
+          <w:sz w:val="24"/>
+          <w:szCs w:val="24"/>
+          <w:lang w:eastAsia="fr-FR"/>
+          <w14:ligatures w14:val="none"/>
+        </w:rPr>
+        <w:t xml:space="preserve"> :</w:t>
+      </w:r>
+    </w:p>
+    <w:p>
+      <w:pPr>
+        <w:numPr>
+          <w:ilvl w:val="1"/>
+          <w:numId w:val="49"/>
+        </w:numPr>
+        <w:spacing w:before="100" w:beforeAutospacing="1" w:after="100" w:afterAutospacing="1" w:line="240" w:lineRule="auto"/>
+        <w:rPr>
+          <w:rFonts w:ascii="Times New Roman" w:eastAsia="Times New Roman" w:hAnsi="Times New Roman" w:cs="Times New Roman"/>
+          <w:kern w:val="0"/>
+          <w:sz w:val="24"/>
+          <w:szCs w:val="24"/>
+          <w:lang w:eastAsia="fr-FR"/>
+          <w14:ligatures w14:val="none"/>
+        </w:rPr>
+      </w:pPr>
+      <w:r>
+        <w:rPr>
+          <w:rFonts w:ascii="Times New Roman" w:eastAsia="Times New Roman" w:hAnsi="Times New Roman" w:cs="Times New Roman"/>
+          <w:kern w:val="0"/>
+          <w:sz w:val="24"/>
+          <w:szCs w:val="24"/>
+          <w:lang w:eastAsia="fr-FR"/>
+          <w14:ligatures w14:val="none"/>
+        </w:rPr>
+        <w:t>Il semble que les points soient correctement classifiés selon leurs régions. Cela indique une bonne performance du modèle sur cet ensemble de données spécifique.</w:t>
+      </w:r>
+    </w:p>
+    <w:p>
+      <w:pPr>
+        <w:numPr>
+          <w:ilvl w:val="0"/>
+          <w:numId w:val="49"/>
+        </w:numPr>
+        <w:spacing w:before="100" w:beforeAutospacing="1" w:after="100" w:afterAutospacing="1" w:line="240" w:lineRule="auto"/>
+        <w:rPr>
+          <w:rFonts w:ascii="Times New Roman" w:eastAsia="Times New Roman" w:hAnsi="Times New Roman" w:cs="Times New Roman"/>
+          <w:kern w:val="0"/>
+          <w:sz w:val="24"/>
+          <w:szCs w:val="24"/>
+          <w:lang w:eastAsia="fr-FR"/>
+          <w14:ligatures w14:val="none"/>
+        </w:rPr>
+      </w:pPr>
+      <w:r>
+        <w:rPr>
+          <w:rFonts w:ascii="Times New Roman" w:eastAsia="Times New Roman" w:hAnsi="Times New Roman" w:cs="Times New Roman"/>
+          <w:b/>
+          <w:bCs/>
+          <w:kern w:val="0"/>
+          <w:sz w:val="24"/>
+          <w:szCs w:val="24"/>
+          <w:lang w:eastAsia="fr-FR"/>
+          <w14:ligatures w14:val="none"/>
+        </w:rPr>
+        <w:t>Frontières de Décision</w:t>
+      </w:r>
+      <w:r>
+        <w:rPr>
+          <w:rFonts w:ascii="Times New Roman" w:eastAsia="Times New Roman" w:hAnsi="Times New Roman" w:cs="Times New Roman"/>
+          <w:kern w:val="0"/>
+          <w:sz w:val="24"/>
+          <w:szCs w:val="24"/>
+          <w:lang w:eastAsia="fr-FR"/>
+          <w14:ligatures w14:val="none"/>
+        </w:rPr>
+        <w:t xml:space="preserve"> :</w:t>
+      </w:r>
+    </w:p>
+    <w:p>
+      <w:pPr>
+        <w:numPr>
+          <w:ilvl w:val="1"/>
+          <w:numId w:val="49"/>
+        </w:numPr>
+        <w:spacing w:before="100" w:beforeAutospacing="1" w:after="100" w:afterAutospacing="1" w:line="240" w:lineRule="auto"/>
+        <w:rPr>
+          <w:rFonts w:ascii="Times New Roman" w:eastAsia="Times New Roman" w:hAnsi="Times New Roman" w:cs="Times New Roman"/>
+          <w:kern w:val="0"/>
+          <w:sz w:val="24"/>
+          <w:szCs w:val="24"/>
+          <w:lang w:eastAsia="fr-FR"/>
+          <w14:ligatures w14:val="none"/>
+        </w:rPr>
+      </w:pPr>
+      <w:r>
+        <w:rPr>
+          <w:rFonts w:ascii="Times New Roman" w:eastAsia="Times New Roman" w:hAnsi="Times New Roman" w:cs="Times New Roman"/>
+          <w:kern w:val="0"/>
+          <w:sz w:val="24"/>
+          <w:szCs w:val="24"/>
+          <w:lang w:eastAsia="fr-FR"/>
+          <w14:ligatures w14:val="none"/>
+        </w:rPr>
+        <w:lastRenderedPageBreak/>
+        <w:t>La frontière semble complexe et peut-être irrégulière, ce qui est typique dans les classifications K-NN surtout avec un petit 'k'. Cela montre que la frontière est fortement influencée par la disposition locale des points.</w:t>
+      </w:r>
+    </w:p>
+    <w:p>
+      <w:pPr>
+        <w:numPr>
+          <w:ilvl w:val="0"/>
+          <w:numId w:val="49"/>
+        </w:numPr>
+        <w:spacing w:before="100" w:beforeAutospacing="1" w:after="100" w:afterAutospacing="1" w:line="240" w:lineRule="auto"/>
+        <w:rPr>
+          <w:rFonts w:ascii="Times New Roman" w:eastAsia="Times New Roman" w:hAnsi="Times New Roman" w:cs="Times New Roman"/>
+          <w:kern w:val="0"/>
+          <w:sz w:val="24"/>
+          <w:szCs w:val="24"/>
+          <w:lang w:eastAsia="fr-FR"/>
+          <w14:ligatures w14:val="none"/>
+        </w:rPr>
+      </w:pPr>
+      <w:r>
+        <w:rPr>
+          <w:rFonts w:ascii="Times New Roman" w:eastAsia="Times New Roman" w:hAnsi="Times New Roman" w:cs="Times New Roman"/>
+          <w:b/>
+          <w:bCs/>
+          <w:kern w:val="0"/>
+          <w:sz w:val="24"/>
+          <w:szCs w:val="24"/>
+          <w:lang w:eastAsia="fr-FR"/>
+          <w14:ligatures w14:val="none"/>
+        </w:rPr>
+        <w:t>Possibles Anomalies ou Erreurs de Classification</w:t>
+      </w:r>
+      <w:r>
+        <w:rPr>
+          <w:rFonts w:ascii="Times New Roman" w:eastAsia="Times New Roman" w:hAnsi="Times New Roman" w:cs="Times New Roman"/>
+          <w:kern w:val="0"/>
+          <w:sz w:val="24"/>
+          <w:szCs w:val="24"/>
+          <w:lang w:eastAsia="fr-FR"/>
+          <w14:ligatures w14:val="none"/>
+        </w:rPr>
+        <w:t xml:space="preserve"> :</w:t>
+      </w:r>
+    </w:p>
+    <w:p>
+      <w:pPr>
+        <w:numPr>
+          <w:ilvl w:val="1"/>
+          <w:numId w:val="49"/>
+        </w:numPr>
+        <w:spacing w:before="100" w:beforeAutospacing="1" w:after="100" w:afterAutospacing="1" w:line="240" w:lineRule="auto"/>
+        <w:rPr>
+          <w:rFonts w:ascii="Times New Roman" w:eastAsia="Times New Roman" w:hAnsi="Times New Roman" w:cs="Times New Roman"/>
+          <w:kern w:val="0"/>
+          <w:sz w:val="24"/>
+          <w:szCs w:val="24"/>
+          <w:lang w:eastAsia="fr-FR"/>
+          <w14:ligatures w14:val="none"/>
+        </w:rPr>
+      </w:pPr>
+      <w:r>
+        <w:rPr>
+          <w:rFonts w:ascii="Times New Roman" w:eastAsia="Times New Roman" w:hAnsi="Times New Roman" w:cs="Times New Roman"/>
+          <w:kern w:val="0"/>
+          <w:sz w:val="24"/>
+          <w:szCs w:val="24"/>
+          <w:lang w:eastAsia="fr-FR"/>
+          <w14:ligatures w14:val="none"/>
+        </w:rPr>
+        <w:t>S'il y a des points rouges dans la zone bleue ou vice versa, cela pourrait indiquer des erreurs de classification ou des anomalies dans les données. Cela peut aussi simplement refléter la nature de K-NN où les frontières ne sont pas toujours parfaites ou lisses.</w:t>
+      </w:r>
+    </w:p>
+    <w:p>
+      <w:pPr>
+        <w:spacing w:before="100" w:beforeAutospacing="1" w:after="100" w:afterAutospacing="1" w:line="240" w:lineRule="auto"/>
+        <w:outlineLvl w:val="2"/>
+        <w:rPr>
+          <w:rFonts w:ascii="Times New Roman" w:eastAsia="Times New Roman" w:hAnsi="Times New Roman" w:cs="Times New Roman"/>
+          <w:b/>
+          <w:bCs/>
+          <w:kern w:val="0"/>
+          <w:sz w:val="27"/>
+          <w:szCs w:val="27"/>
+          <w:lang w:eastAsia="fr-FR"/>
+          <w14:ligatures w14:val="none"/>
+        </w:rPr>
+      </w:pPr>
+      <w:r>
+        <w:rPr>
+          <w:rFonts w:ascii="Times New Roman" w:eastAsia="Times New Roman" w:hAnsi="Times New Roman" w:cs="Times New Roman"/>
+          <w:b/>
+          <w:bCs/>
+          <w:kern w:val="0"/>
+          <w:sz w:val="27"/>
+          <w:szCs w:val="27"/>
+          <w:lang w:eastAsia="fr-FR"/>
+          <w14:ligatures w14:val="none"/>
+        </w:rPr>
+        <w:t>Conclusion</w:t>
+      </w:r>
+    </w:p>
+    <w:p>
+      <w:pPr>
+        <w:spacing w:before="100" w:beforeAutospacing="1" w:after="100" w:afterAutospacing="1" w:line="240" w:lineRule="auto"/>
+        <w:rPr>
+          <w:rFonts w:ascii="Times New Roman" w:eastAsia="Times New Roman" w:hAnsi="Times New Roman" w:cs="Times New Roman"/>
+          <w:kern w:val="0"/>
+          <w:sz w:val="24"/>
+          <w:szCs w:val="24"/>
+          <w:lang w:eastAsia="fr-FR"/>
+          <w14:ligatures w14:val="none"/>
+        </w:rPr>
+      </w:pPr>
+      <w:r>
+        <w:rPr>
+          <w:rFonts w:ascii="Times New Roman" w:eastAsia="Times New Roman" w:hAnsi="Times New Roman" w:cs="Times New Roman"/>
+          <w:kern w:val="0"/>
+          <w:sz w:val="24"/>
+          <w:szCs w:val="24"/>
+          <w:lang w:eastAsia="fr-FR"/>
+          <w14:ligatures w14:val="none"/>
+        </w:rPr>
+        <w:t>Si le graphique montre une classification logique et que les frontières semblent respecter la règle des 'k' voisins les plus proches, alors il est probablement correct. Assurez-vous que la visualisation aide à comprendre la classification et à identifier les zones où des ajustements pourraient être nécessaires, soit dans le choix de 'k', soit dans le traitement des données pour améliorer la performance du modèle.</w:t>
+      </w:r>
+    </w:p>
+    <w:p>
+      <w:pPr>
+        <w:spacing w:before="100" w:beforeAutospacing="1" w:after="100" w:afterAutospacing="1" w:line="240" w:lineRule="auto"/>
         <w:rPr>
           <w:rFonts w:ascii="Times New Roman" w:eastAsia="Times New Roman" w:hAnsi="Times New Roman" w:cs="Times New Roman"/>
           <w:kern w:val="0"/>
@@ -17063,6 +18582,155 @@
     </w:lvl>
   </w:abstractNum>
   <w:abstractNum w:abstractNumId="32" w15:restartNumberingAfterBreak="0">
+    <w:nsid w:val="494174D9"/>
+    <w:multiLevelType w:val="multilevel"/>
+    <w:tmpl w:val="FAEE0818"/>
+    <w:lvl w:ilvl="0">
+      <w:start w:val="1"/>
+      <w:numFmt w:val="bullet"/>
+      <w:lvlText w:val=""/>
+      <w:lvlJc w:val="left"/>
+      <w:pPr>
+        <w:tabs>
+          <w:tab w:val="num" w:pos="720"/>
+        </w:tabs>
+        <w:ind w:left="720" w:hanging="360"/>
+      </w:pPr>
+      <w:rPr>
+        <w:rFonts w:ascii="Symbol" w:hAnsi="Symbol" w:hint="default"/>
+        <w:sz w:val="20"/>
+      </w:rPr>
+    </w:lvl>
+    <w:lvl w:ilvl="1">
+      <w:start w:val="1"/>
+      <w:numFmt w:val="bullet"/>
+      <w:lvlText w:val="o"/>
+      <w:lvlJc w:val="left"/>
+      <w:pPr>
+        <w:tabs>
+          <w:tab w:val="num" w:pos="1440"/>
+        </w:tabs>
+        <w:ind w:left="1440" w:hanging="360"/>
+      </w:pPr>
+      <w:rPr>
+        <w:rFonts w:ascii="Courier New" w:hAnsi="Courier New" w:hint="default"/>
+        <w:sz w:val="20"/>
+      </w:rPr>
+    </w:lvl>
+    <w:lvl w:ilvl="2" w:tentative="1">
+      <w:start w:val="1"/>
+      <w:numFmt w:val="bullet"/>
+      <w:lvlText w:val=""/>
+      <w:lvlJc w:val="left"/>
+      <w:pPr>
+        <w:tabs>
+          <w:tab w:val="num" w:pos="2160"/>
+        </w:tabs>
+        <w:ind w:left="2160" w:hanging="360"/>
+      </w:pPr>
+      <w:rPr>
+        <w:rFonts w:ascii="Wingdings" w:hAnsi="Wingdings" w:hint="default"/>
+        <w:sz w:val="20"/>
+      </w:rPr>
+    </w:lvl>
+    <w:lvl w:ilvl="3" w:tentative="1">
+      <w:start w:val="1"/>
+      <w:numFmt w:val="bullet"/>
+      <w:lvlText w:val=""/>
+      <w:lvlJc w:val="left"/>
+      <w:pPr>
+        <w:tabs>
+          <w:tab w:val="num" w:pos="2880"/>
+        </w:tabs>
+        <w:ind w:left="2880" w:hanging="360"/>
+      </w:pPr>
+      <w:rPr>
+        <w:rFonts w:ascii="Wingdings" w:hAnsi="Wingdings" w:hint="default"/>
+        <w:sz w:val="20"/>
+      </w:rPr>
+    </w:lvl>
+    <w:lvl w:ilvl="4" w:tentative="1">
+      <w:start w:val="1"/>
+      <w:numFmt w:val="bullet"/>
+      <w:lvlText w:val=""/>
+      <w:lvlJc w:val="left"/>
+      <w:pPr>
+        <w:tabs>
+          <w:tab w:val="num" w:pos="3600"/>
+        </w:tabs>
+        <w:ind w:left="3600" w:hanging="360"/>
+      </w:pPr>
+      <w:rPr>
+        <w:rFonts w:ascii="Wingdings" w:hAnsi="Wingdings" w:hint="default"/>
+        <w:sz w:val="20"/>
+      </w:rPr>
+    </w:lvl>
+    <w:lvl w:ilvl="5" w:tentative="1">
+      <w:start w:val="1"/>
+      <w:numFmt w:val="bullet"/>
+      <w:lvlText w:val=""/>
+      <w:lvlJc w:val="left"/>
+      <w:pPr>
+        <w:tabs>
+          <w:tab w:val="num" w:pos="4320"/>
+        </w:tabs>
+        <w:ind w:left="4320" w:hanging="360"/>
+      </w:pPr>
+      <w:rPr>
+        <w:rFonts w:ascii="Wingdings" w:hAnsi="Wingdings" w:hint="default"/>
+        <w:sz w:val="20"/>
+      </w:rPr>
+    </w:lvl>
+    <w:lvl w:ilvl="6" w:tentative="1">
+      <w:start w:val="1"/>
+      <w:numFmt w:val="bullet"/>
+      <w:lvlText w:val=""/>
+      <w:lvlJc w:val="left"/>
+      <w:pPr>
+        <w:tabs>
+          <w:tab w:val="num" w:pos="5040"/>
+        </w:tabs>
+        <w:ind w:left="5040" w:hanging="360"/>
+      </w:pPr>
+      <w:rPr>
+        <w:rFonts w:ascii="Wingdings" w:hAnsi="Wingdings" w:hint="default"/>
+        <w:sz w:val="20"/>
+      </w:rPr>
+    </w:lvl>
+    <w:lvl w:ilvl="7" w:tentative="1">
+      <w:start w:val="1"/>
+      <w:numFmt w:val="bullet"/>
+      <w:lvlText w:val=""/>
+      <w:lvlJc w:val="left"/>
+      <w:pPr>
+        <w:tabs>
+          <w:tab w:val="num" w:pos="5760"/>
+        </w:tabs>
+        <w:ind w:left="5760" w:hanging="360"/>
+      </w:pPr>
+      <w:rPr>
+        <w:rFonts w:ascii="Wingdings" w:hAnsi="Wingdings" w:hint="default"/>
+        <w:sz w:val="20"/>
+      </w:rPr>
+    </w:lvl>
+    <w:lvl w:ilvl="8" w:tentative="1">
+      <w:start w:val="1"/>
+      <w:numFmt w:val="bullet"/>
+      <w:lvlText w:val=""/>
+      <w:lvlJc w:val="left"/>
+      <w:pPr>
+        <w:tabs>
+          <w:tab w:val="num" w:pos="6480"/>
+        </w:tabs>
+        <w:ind w:left="6480" w:hanging="360"/>
+      </w:pPr>
+      <w:rPr>
+        <w:rFonts w:ascii="Wingdings" w:hAnsi="Wingdings" w:hint="default"/>
+        <w:sz w:val="20"/>
+      </w:rPr>
+    </w:lvl>
+  </w:abstractNum>
+  <w:abstractNum w:abstractNumId="33" w15:restartNumberingAfterBreak="0">
     <w:nsid w:val="49904D23"/>
     <w:multiLevelType w:val="multilevel"/>
     <w:tmpl w:val="E7985A94"/>
@@ -17179,7 +18847,7 @@
       </w:pPr>
     </w:lvl>
   </w:abstractNum>
-  <w:abstractNum w:abstractNumId="33" w15:restartNumberingAfterBreak="0">
+  <w:abstractNum w:abstractNumId="34" w15:restartNumberingAfterBreak="0">
     <w:nsid w:val="509E0E9A"/>
     <w:multiLevelType w:val="multilevel"/>
     <w:tmpl w:val="AA4CD1B2"/>
@@ -17328,7 +18996,273 @@
       </w:rPr>
     </w:lvl>
   </w:abstractNum>
-  <w:abstractNum w:abstractNumId="34" w15:restartNumberingAfterBreak="0">
+  <w:abstractNum w:abstractNumId="35" w15:restartNumberingAfterBreak="0">
+    <w:nsid w:val="5107518E"/>
+    <w:multiLevelType w:val="multilevel"/>
+    <w:tmpl w:val="DA34A84E"/>
+    <w:lvl w:ilvl="0">
+      <w:start w:val="1"/>
+      <w:numFmt w:val="decimal"/>
+      <w:lvlText w:val="%1."/>
+      <w:lvlJc w:val="left"/>
+      <w:pPr>
+        <w:tabs>
+          <w:tab w:val="num" w:pos="720"/>
+        </w:tabs>
+        <w:ind w:left="720" w:hanging="360"/>
+      </w:pPr>
+    </w:lvl>
+    <w:lvl w:ilvl="1">
+      <w:start w:val="1"/>
+      <w:numFmt w:val="bullet"/>
+      <w:lvlText w:val="o"/>
+      <w:lvlJc w:val="left"/>
+      <w:pPr>
+        <w:tabs>
+          <w:tab w:val="num" w:pos="1440"/>
+        </w:tabs>
+        <w:ind w:left="1440" w:hanging="360"/>
+      </w:pPr>
+      <w:rPr>
+        <w:rFonts w:ascii="Courier New" w:hAnsi="Courier New" w:hint="default"/>
+        <w:sz w:val="20"/>
+      </w:rPr>
+    </w:lvl>
+    <w:lvl w:ilvl="2" w:tentative="1">
+      <w:start w:val="1"/>
+      <w:numFmt w:val="decimal"/>
+      <w:lvlText w:val="%3."/>
+      <w:lvlJc w:val="left"/>
+      <w:pPr>
+        <w:tabs>
+          <w:tab w:val="num" w:pos="2160"/>
+        </w:tabs>
+        <w:ind w:left="2160" w:hanging="360"/>
+      </w:pPr>
+    </w:lvl>
+    <w:lvl w:ilvl="3" w:tentative="1">
+      <w:start w:val="1"/>
+      <w:numFmt w:val="decimal"/>
+      <w:lvlText w:val="%4."/>
+      <w:lvlJc w:val="left"/>
+      <w:pPr>
+        <w:tabs>
+          <w:tab w:val="num" w:pos="2880"/>
+        </w:tabs>
+        <w:ind w:left="2880" w:hanging="360"/>
+      </w:pPr>
+    </w:lvl>
+    <w:lvl w:ilvl="4" w:tentative="1">
+      <w:start w:val="1"/>
+      <w:numFmt w:val="decimal"/>
+      <w:lvlText w:val="%5."/>
+      <w:lvlJc w:val="left"/>
+      <w:pPr>
+        <w:tabs>
+          <w:tab w:val="num" w:pos="3600"/>
+        </w:tabs>
+        <w:ind w:left="3600" w:hanging="360"/>
+      </w:pPr>
+    </w:lvl>
+    <w:lvl w:ilvl="5" w:tentative="1">
+      <w:start w:val="1"/>
+      <w:numFmt w:val="decimal"/>
+      <w:lvlText w:val="%6."/>
+      <w:lvlJc w:val="left"/>
+      <w:pPr>
+        <w:tabs>
+          <w:tab w:val="num" w:pos="4320"/>
+        </w:tabs>
+        <w:ind w:left="4320" w:hanging="360"/>
+      </w:pPr>
+    </w:lvl>
+    <w:lvl w:ilvl="6" w:tentative="1">
+      <w:start w:val="1"/>
+      <w:numFmt w:val="decimal"/>
+      <w:lvlText w:val="%7."/>
+      <w:lvlJc w:val="left"/>
+      <w:pPr>
+        <w:tabs>
+          <w:tab w:val="num" w:pos="5040"/>
+        </w:tabs>
+        <w:ind w:left="5040" w:hanging="360"/>
+      </w:pPr>
+    </w:lvl>
+    <w:lvl w:ilvl="7" w:tentative="1">
+      <w:start w:val="1"/>
+      <w:numFmt w:val="decimal"/>
+      <w:lvlText w:val="%8."/>
+      <w:lvlJc w:val="left"/>
+      <w:pPr>
+        <w:tabs>
+          <w:tab w:val="num" w:pos="5760"/>
+        </w:tabs>
+        <w:ind w:left="5760" w:hanging="360"/>
+      </w:pPr>
+    </w:lvl>
+    <w:lvl w:ilvl="8" w:tentative="1">
+      <w:start w:val="1"/>
+      <w:numFmt w:val="decimal"/>
+      <w:lvlText w:val="%9."/>
+      <w:lvlJc w:val="left"/>
+      <w:pPr>
+        <w:tabs>
+          <w:tab w:val="num" w:pos="6480"/>
+        </w:tabs>
+        <w:ind w:left="6480" w:hanging="360"/>
+      </w:pPr>
+    </w:lvl>
+  </w:abstractNum>
+  <w:abstractNum w:abstractNumId="36" w15:restartNumberingAfterBreak="0">
+    <w:nsid w:val="51BA099E"/>
+    <w:multiLevelType w:val="multilevel"/>
+    <w:tmpl w:val="340406D6"/>
+    <w:lvl w:ilvl="0">
+      <w:start w:val="1"/>
+      <w:numFmt w:val="bullet"/>
+      <w:lvlText w:val=""/>
+      <w:lvlJc w:val="left"/>
+      <w:pPr>
+        <w:tabs>
+          <w:tab w:val="num" w:pos="720"/>
+        </w:tabs>
+        <w:ind w:left="720" w:hanging="360"/>
+      </w:pPr>
+      <w:rPr>
+        <w:rFonts w:ascii="Symbol" w:hAnsi="Symbol" w:hint="default"/>
+        <w:sz w:val="20"/>
+      </w:rPr>
+    </w:lvl>
+    <w:lvl w:ilvl="1" w:tentative="1">
+      <w:start w:val="1"/>
+      <w:numFmt w:val="bullet"/>
+      <w:lvlText w:val="o"/>
+      <w:lvlJc w:val="left"/>
+      <w:pPr>
+        <w:tabs>
+          <w:tab w:val="num" w:pos="1440"/>
+        </w:tabs>
+        <w:ind w:left="1440" w:hanging="360"/>
+      </w:pPr>
+      <w:rPr>
+        <w:rFonts w:ascii="Courier New" w:hAnsi="Courier New" w:hint="default"/>
+        <w:sz w:val="20"/>
+      </w:rPr>
+    </w:lvl>
+    <w:lvl w:ilvl="2" w:tentative="1">
+      <w:start w:val="1"/>
+      <w:numFmt w:val="bullet"/>
+      <w:lvlText w:val=""/>
+      <w:lvlJc w:val="left"/>
+      <w:pPr>
+        <w:tabs>
+          <w:tab w:val="num" w:pos="2160"/>
+        </w:tabs>
+        <w:ind w:left="2160" w:hanging="360"/>
+      </w:pPr>
+      <w:rPr>
+        <w:rFonts w:ascii="Wingdings" w:hAnsi="Wingdings" w:hint="default"/>
+        <w:sz w:val="20"/>
+      </w:rPr>
+    </w:lvl>
+    <w:lvl w:ilvl="3" w:tentative="1">
+      <w:start w:val="1"/>
+      <w:numFmt w:val="bullet"/>
+      <w:lvlText w:val=""/>
+      <w:lvlJc w:val="left"/>
+      <w:pPr>
+        <w:tabs>
+          <w:tab w:val="num" w:pos="2880"/>
+        </w:tabs>
+        <w:ind w:left="2880" w:hanging="360"/>
+      </w:pPr>
+      <w:rPr>
+        <w:rFonts w:ascii="Wingdings" w:hAnsi="Wingdings" w:hint="default"/>
+        <w:sz w:val="20"/>
+      </w:rPr>
+    </w:lvl>
+    <w:lvl w:ilvl="4" w:tentative="1">
+      <w:start w:val="1"/>
+      <w:numFmt w:val="bullet"/>
+      <w:lvlText w:val=""/>
+      <w:lvlJc w:val="left"/>
+      <w:pPr>
+        <w:tabs>
+          <w:tab w:val="num" w:pos="3600"/>
+        </w:tabs>
+        <w:ind w:left="3600" w:hanging="360"/>
+      </w:pPr>
+      <w:rPr>
+        <w:rFonts w:ascii="Wingdings" w:hAnsi="Wingdings" w:hint="default"/>
+        <w:sz w:val="20"/>
+      </w:rPr>
+    </w:lvl>
+    <w:lvl w:ilvl="5" w:tentative="1">
+      <w:start w:val="1"/>
+      <w:numFmt w:val="bullet"/>
+      <w:lvlText w:val=""/>
+      <w:lvlJc w:val="left"/>
+      <w:pPr>
+        <w:tabs>
+          <w:tab w:val="num" w:pos="4320"/>
+        </w:tabs>
+        <w:ind w:left="4320" w:hanging="360"/>
+      </w:pPr>
+      <w:rPr>
+        <w:rFonts w:ascii="Wingdings" w:hAnsi="Wingdings" w:hint="default"/>
+        <w:sz w:val="20"/>
+      </w:rPr>
+    </w:lvl>
+    <w:lvl w:ilvl="6" w:tentative="1">
+      <w:start w:val="1"/>
+      <w:numFmt w:val="bullet"/>
+      <w:lvlText w:val=""/>
+      <w:lvlJc w:val="left"/>
+      <w:pPr>
+        <w:tabs>
+          <w:tab w:val="num" w:pos="5040"/>
+        </w:tabs>
+        <w:ind w:left="5040" w:hanging="360"/>
+      </w:pPr>
+      <w:rPr>
+        <w:rFonts w:ascii="Wingdings" w:hAnsi="Wingdings" w:hint="default"/>
+        <w:sz w:val="20"/>
+      </w:rPr>
+    </w:lvl>
+    <w:lvl w:ilvl="7" w:tentative="1">
+      <w:start w:val="1"/>
+      <w:numFmt w:val="bullet"/>
+      <w:lvlText w:val=""/>
+      <w:lvlJc w:val="left"/>
+      <w:pPr>
+        <w:tabs>
+          <w:tab w:val="num" w:pos="5760"/>
+        </w:tabs>
+        <w:ind w:left="5760" w:hanging="360"/>
+      </w:pPr>
+      <w:rPr>
+        <w:rFonts w:ascii="Wingdings" w:hAnsi="Wingdings" w:hint="default"/>
+        <w:sz w:val="20"/>
+      </w:rPr>
+    </w:lvl>
+    <w:lvl w:ilvl="8" w:tentative="1">
+      <w:start w:val="1"/>
+      <w:numFmt w:val="bullet"/>
+      <w:lvlText w:val=""/>
+      <w:lvlJc w:val="left"/>
+      <w:pPr>
+        <w:tabs>
+          <w:tab w:val="num" w:pos="6480"/>
+        </w:tabs>
+        <w:ind w:left="6480" w:hanging="360"/>
+      </w:pPr>
+      <w:rPr>
+        <w:rFonts w:ascii="Wingdings" w:hAnsi="Wingdings" w:hint="default"/>
+        <w:sz w:val="20"/>
+      </w:rPr>
+    </w:lvl>
+  </w:abstractNum>
+  <w:abstractNum w:abstractNumId="37" w15:restartNumberingAfterBreak="0">
     <w:nsid w:val="540D41FA"/>
     <w:multiLevelType w:val="multilevel"/>
     <w:tmpl w:val="C190443E"/>
@@ -17441,7 +19375,7 @@
       </w:pPr>
     </w:lvl>
   </w:abstractNum>
-  <w:abstractNum w:abstractNumId="35" w15:restartNumberingAfterBreak="0">
+  <w:abstractNum w:abstractNumId="38" w15:restartNumberingAfterBreak="0">
     <w:nsid w:val="54A74A0B"/>
     <w:multiLevelType w:val="multilevel"/>
     <w:tmpl w:val="BC0ED8D8"/>
@@ -17554,7 +19488,7 @@
       </w:pPr>
     </w:lvl>
   </w:abstractNum>
-  <w:abstractNum w:abstractNumId="36" w15:restartNumberingAfterBreak="0">
+  <w:abstractNum w:abstractNumId="39" w15:restartNumberingAfterBreak="0">
     <w:nsid w:val="5FDE0F56"/>
     <w:multiLevelType w:val="multilevel"/>
     <w:tmpl w:val="25B84F5C"/>
@@ -17671,7 +19605,7 @@
       </w:pPr>
     </w:lvl>
   </w:abstractNum>
-  <w:abstractNum w:abstractNumId="37" w15:restartNumberingAfterBreak="0">
+  <w:abstractNum w:abstractNumId="40" w15:restartNumberingAfterBreak="0">
     <w:nsid w:val="60FA1016"/>
     <w:multiLevelType w:val="multilevel"/>
     <w:tmpl w:val="9806C518"/>
@@ -17820,7 +19754,156 @@
       </w:rPr>
     </w:lvl>
   </w:abstractNum>
-  <w:abstractNum w:abstractNumId="38" w15:restartNumberingAfterBreak="0">
+  <w:abstractNum w:abstractNumId="41" w15:restartNumberingAfterBreak="0">
+    <w:nsid w:val="64392E45"/>
+    <w:multiLevelType w:val="multilevel"/>
+    <w:tmpl w:val="B13E3726"/>
+    <w:lvl w:ilvl="0">
+      <w:start w:val="1"/>
+      <w:numFmt w:val="bullet"/>
+      <w:lvlText w:val=""/>
+      <w:lvlJc w:val="left"/>
+      <w:pPr>
+        <w:tabs>
+          <w:tab w:val="num" w:pos="720"/>
+        </w:tabs>
+        <w:ind w:left="720" w:hanging="360"/>
+      </w:pPr>
+      <w:rPr>
+        <w:rFonts w:ascii="Symbol" w:hAnsi="Symbol" w:hint="default"/>
+        <w:sz w:val="20"/>
+      </w:rPr>
+    </w:lvl>
+    <w:lvl w:ilvl="1" w:tentative="1">
+      <w:start w:val="1"/>
+      <w:numFmt w:val="bullet"/>
+      <w:lvlText w:val="o"/>
+      <w:lvlJc w:val="left"/>
+      <w:pPr>
+        <w:tabs>
+          <w:tab w:val="num" w:pos="1440"/>
+        </w:tabs>
+        <w:ind w:left="1440" w:hanging="360"/>
+      </w:pPr>
+      <w:rPr>
+        <w:rFonts w:ascii="Courier New" w:hAnsi="Courier New" w:hint="default"/>
+        <w:sz w:val="20"/>
+      </w:rPr>
+    </w:lvl>
+    <w:lvl w:ilvl="2" w:tentative="1">
+      <w:start w:val="1"/>
+      <w:numFmt w:val="bullet"/>
+      <w:lvlText w:val=""/>
+      <w:lvlJc w:val="left"/>
+      <w:pPr>
+        <w:tabs>
+          <w:tab w:val="num" w:pos="2160"/>
+        </w:tabs>
+        <w:ind w:left="2160" w:hanging="360"/>
+      </w:pPr>
+      <w:rPr>
+        <w:rFonts w:ascii="Wingdings" w:hAnsi="Wingdings" w:hint="default"/>
+        <w:sz w:val="20"/>
+      </w:rPr>
+    </w:lvl>
+    <w:lvl w:ilvl="3" w:tentative="1">
+      <w:start w:val="1"/>
+      <w:numFmt w:val="bullet"/>
+      <w:lvlText w:val=""/>
+      <w:lvlJc w:val="left"/>
+      <w:pPr>
+        <w:tabs>
+          <w:tab w:val="num" w:pos="2880"/>
+        </w:tabs>
+        <w:ind w:left="2880" w:hanging="360"/>
+      </w:pPr>
+      <w:rPr>
+        <w:rFonts w:ascii="Wingdings" w:hAnsi="Wingdings" w:hint="default"/>
+        <w:sz w:val="20"/>
+      </w:rPr>
+    </w:lvl>
+    <w:lvl w:ilvl="4" w:tentative="1">
+      <w:start w:val="1"/>
+      <w:numFmt w:val="bullet"/>
+      <w:lvlText w:val=""/>
+      <w:lvlJc w:val="left"/>
+      <w:pPr>
+        <w:tabs>
+          <w:tab w:val="num" w:pos="3600"/>
+        </w:tabs>
+        <w:ind w:left="3600" w:hanging="360"/>
+      </w:pPr>
+      <w:rPr>
+        <w:rFonts w:ascii="Wingdings" w:hAnsi="Wingdings" w:hint="default"/>
+        <w:sz w:val="20"/>
+      </w:rPr>
+    </w:lvl>
+    <w:lvl w:ilvl="5" w:tentative="1">
+      <w:start w:val="1"/>
+      <w:numFmt w:val="bullet"/>
+      <w:lvlText w:val=""/>
+      <w:lvlJc w:val="left"/>
+      <w:pPr>
+        <w:tabs>
+          <w:tab w:val="num" w:pos="4320"/>
+        </w:tabs>
+        <w:ind w:left="4320" w:hanging="360"/>
+      </w:pPr>
+      <w:rPr>
+        <w:rFonts w:ascii="Wingdings" w:hAnsi="Wingdings" w:hint="default"/>
+        <w:sz w:val="20"/>
+      </w:rPr>
+    </w:lvl>
+    <w:lvl w:ilvl="6" w:tentative="1">
+      <w:start w:val="1"/>
+      <w:numFmt w:val="bullet"/>
+      <w:lvlText w:val=""/>
+      <w:lvlJc w:val="left"/>
+      <w:pPr>
+        <w:tabs>
+          <w:tab w:val="num" w:pos="5040"/>
+        </w:tabs>
+        <w:ind w:left="5040" w:hanging="360"/>
+      </w:pPr>
+      <w:rPr>
+        <w:rFonts w:ascii="Wingdings" w:hAnsi="Wingdings" w:hint="default"/>
+        <w:sz w:val="20"/>
+      </w:rPr>
+    </w:lvl>
+    <w:lvl w:ilvl="7" w:tentative="1">
+      <w:start w:val="1"/>
+      <w:numFmt w:val="bullet"/>
+      <w:lvlText w:val=""/>
+      <w:lvlJc w:val="left"/>
+      <w:pPr>
+        <w:tabs>
+          <w:tab w:val="num" w:pos="5760"/>
+        </w:tabs>
+        <w:ind w:left="5760" w:hanging="360"/>
+      </w:pPr>
+      <w:rPr>
+        <w:rFonts w:ascii="Wingdings" w:hAnsi="Wingdings" w:hint="default"/>
+        <w:sz w:val="20"/>
+      </w:rPr>
+    </w:lvl>
+    <w:lvl w:ilvl="8" w:tentative="1">
+      <w:start w:val="1"/>
+      <w:numFmt w:val="bullet"/>
+      <w:lvlText w:val=""/>
+      <w:lvlJc w:val="left"/>
+      <w:pPr>
+        <w:tabs>
+          <w:tab w:val="num" w:pos="6480"/>
+        </w:tabs>
+        <w:ind w:left="6480" w:hanging="360"/>
+      </w:pPr>
+      <w:rPr>
+        <w:rFonts w:ascii="Wingdings" w:hAnsi="Wingdings" w:hint="default"/>
+        <w:sz w:val="20"/>
+      </w:rPr>
+    </w:lvl>
+  </w:abstractNum>
+  <w:abstractNum w:abstractNumId="42" w15:restartNumberingAfterBreak="0">
     <w:nsid w:val="655D5D79"/>
     <w:multiLevelType w:val="multilevel"/>
     <w:tmpl w:val="857A35D2"/>
@@ -17969,7 +20052,7 @@
       </w:rPr>
     </w:lvl>
   </w:abstractNum>
-  <w:abstractNum w:abstractNumId="39" w15:restartNumberingAfterBreak="0">
+  <w:abstractNum w:abstractNumId="43" w15:restartNumberingAfterBreak="0">
     <w:nsid w:val="65D1562D"/>
     <w:multiLevelType w:val="multilevel"/>
     <w:tmpl w:val="9B28BF84"/>
@@ -18118,7 +20201,7 @@
       </w:rPr>
     </w:lvl>
   </w:abstractNum>
-  <w:abstractNum w:abstractNumId="40" w15:restartNumberingAfterBreak="0">
+  <w:abstractNum w:abstractNumId="44" w15:restartNumberingAfterBreak="0">
     <w:nsid w:val="70DF62C7"/>
     <w:multiLevelType w:val="multilevel"/>
     <w:tmpl w:val="866EBC32"/>
@@ -18267,7 +20350,156 @@
       </w:rPr>
     </w:lvl>
   </w:abstractNum>
-  <w:abstractNum w:abstractNumId="41" w15:restartNumberingAfterBreak="0">
+  <w:abstractNum w:abstractNumId="45" w15:restartNumberingAfterBreak="0">
+    <w:nsid w:val="78DC5A82"/>
+    <w:multiLevelType w:val="multilevel"/>
+    <w:tmpl w:val="C980A888"/>
+    <w:lvl w:ilvl="0">
+      <w:start w:val="1"/>
+      <w:numFmt w:val="bullet"/>
+      <w:lvlText w:val=""/>
+      <w:lvlJc w:val="left"/>
+      <w:pPr>
+        <w:tabs>
+          <w:tab w:val="num" w:pos="720"/>
+        </w:tabs>
+        <w:ind w:left="720" w:hanging="360"/>
+      </w:pPr>
+      <w:rPr>
+        <w:rFonts w:ascii="Symbol" w:hAnsi="Symbol" w:hint="default"/>
+        <w:sz w:val="20"/>
+      </w:rPr>
+    </w:lvl>
+    <w:lvl w:ilvl="1" w:tentative="1">
+      <w:start w:val="1"/>
+      <w:numFmt w:val="bullet"/>
+      <w:lvlText w:val="o"/>
+      <w:lvlJc w:val="left"/>
+      <w:pPr>
+        <w:tabs>
+          <w:tab w:val="num" w:pos="1440"/>
+        </w:tabs>
+        <w:ind w:left="1440" w:hanging="360"/>
+      </w:pPr>
+      <w:rPr>
+        <w:rFonts w:ascii="Courier New" w:hAnsi="Courier New" w:hint="default"/>
+        <w:sz w:val="20"/>
+      </w:rPr>
+    </w:lvl>
+    <w:lvl w:ilvl="2" w:tentative="1">
+      <w:start w:val="1"/>
+      <w:numFmt w:val="bullet"/>
+      <w:lvlText w:val=""/>
+      <w:lvlJc w:val="left"/>
+      <w:pPr>
+        <w:tabs>
+          <w:tab w:val="num" w:pos="2160"/>
+        </w:tabs>
+        <w:ind w:left="2160" w:hanging="360"/>
+      </w:pPr>
+      <w:rPr>
+        <w:rFonts w:ascii="Wingdings" w:hAnsi="Wingdings" w:hint="default"/>
+        <w:sz w:val="20"/>
+      </w:rPr>
+    </w:lvl>
+    <w:lvl w:ilvl="3" w:tentative="1">
+      <w:start w:val="1"/>
+      <w:numFmt w:val="bullet"/>
+      <w:lvlText w:val=""/>
+      <w:lvlJc w:val="left"/>
+      <w:pPr>
+        <w:tabs>
+          <w:tab w:val="num" w:pos="2880"/>
+        </w:tabs>
+        <w:ind w:left="2880" w:hanging="360"/>
+      </w:pPr>
+      <w:rPr>
+        <w:rFonts w:ascii="Wingdings" w:hAnsi="Wingdings" w:hint="default"/>
+        <w:sz w:val="20"/>
+      </w:rPr>
+    </w:lvl>
+    <w:lvl w:ilvl="4" w:tentative="1">
+      <w:start w:val="1"/>
+      <w:numFmt w:val="bullet"/>
+      <w:lvlText w:val=""/>
+      <w:lvlJc w:val="left"/>
+      <w:pPr>
+        <w:tabs>
+          <w:tab w:val="num" w:pos="3600"/>
+        </w:tabs>
+        <w:ind w:left="3600" w:hanging="360"/>
+      </w:pPr>
+      <w:rPr>
+        <w:rFonts w:ascii="Wingdings" w:hAnsi="Wingdings" w:hint="default"/>
+        <w:sz w:val="20"/>
+      </w:rPr>
+    </w:lvl>
+    <w:lvl w:ilvl="5" w:tentative="1">
+      <w:start w:val="1"/>
+      <w:numFmt w:val="bullet"/>
+      <w:lvlText w:val=""/>
+      <w:lvlJc w:val="left"/>
+      <w:pPr>
+        <w:tabs>
+          <w:tab w:val="num" w:pos="4320"/>
+        </w:tabs>
+        <w:ind w:left="4320" w:hanging="360"/>
+      </w:pPr>
+      <w:rPr>
+        <w:rFonts w:ascii="Wingdings" w:hAnsi="Wingdings" w:hint="default"/>
+        <w:sz w:val="20"/>
+      </w:rPr>
+    </w:lvl>
+    <w:lvl w:ilvl="6" w:tentative="1">
+      <w:start w:val="1"/>
+      <w:numFmt w:val="bullet"/>
+      <w:lvlText w:val=""/>
+      <w:lvlJc w:val="left"/>
+      <w:pPr>
+        <w:tabs>
+          <w:tab w:val="num" w:pos="5040"/>
+        </w:tabs>
+        <w:ind w:left="5040" w:hanging="360"/>
+      </w:pPr>
+      <w:rPr>
+        <w:rFonts w:ascii="Wingdings" w:hAnsi="Wingdings" w:hint="default"/>
+        <w:sz w:val="20"/>
+      </w:rPr>
+    </w:lvl>
+    <w:lvl w:ilvl="7" w:tentative="1">
+      <w:start w:val="1"/>
+      <w:numFmt w:val="bullet"/>
+      <w:lvlText w:val=""/>
+      <w:lvlJc w:val="left"/>
+      <w:pPr>
+        <w:tabs>
+          <w:tab w:val="num" w:pos="5760"/>
+        </w:tabs>
+        <w:ind w:left="5760" w:hanging="360"/>
+      </w:pPr>
+      <w:rPr>
+        <w:rFonts w:ascii="Wingdings" w:hAnsi="Wingdings" w:hint="default"/>
+        <w:sz w:val="20"/>
+      </w:rPr>
+    </w:lvl>
+    <w:lvl w:ilvl="8" w:tentative="1">
+      <w:start w:val="1"/>
+      <w:numFmt w:val="bullet"/>
+      <w:lvlText w:val=""/>
+      <w:lvlJc w:val="left"/>
+      <w:pPr>
+        <w:tabs>
+          <w:tab w:val="num" w:pos="6480"/>
+        </w:tabs>
+        <w:ind w:left="6480" w:hanging="360"/>
+      </w:pPr>
+      <w:rPr>
+        <w:rFonts w:ascii="Wingdings" w:hAnsi="Wingdings" w:hint="default"/>
+        <w:sz w:val="20"/>
+      </w:rPr>
+    </w:lvl>
+  </w:abstractNum>
+  <w:abstractNum w:abstractNumId="46" w15:restartNumberingAfterBreak="0">
     <w:nsid w:val="7DDA7352"/>
     <w:multiLevelType w:val="multilevel"/>
     <w:tmpl w:val="A8B4A098"/>
@@ -18384,7 +20616,156 @@
       </w:pPr>
     </w:lvl>
   </w:abstractNum>
-  <w:abstractNum w:abstractNumId="42" w15:restartNumberingAfterBreak="0">
+  <w:abstractNum w:abstractNumId="47" w15:restartNumberingAfterBreak="0">
+    <w:nsid w:val="7DF16CAD"/>
+    <w:multiLevelType w:val="multilevel"/>
+    <w:tmpl w:val="0F50C5AA"/>
+    <w:lvl w:ilvl="0">
+      <w:start w:val="1"/>
+      <w:numFmt w:val="bullet"/>
+      <w:lvlText w:val=""/>
+      <w:lvlJc w:val="left"/>
+      <w:pPr>
+        <w:tabs>
+          <w:tab w:val="num" w:pos="720"/>
+        </w:tabs>
+        <w:ind w:left="720" w:hanging="360"/>
+      </w:pPr>
+      <w:rPr>
+        <w:rFonts w:ascii="Symbol" w:hAnsi="Symbol" w:hint="default"/>
+        <w:sz w:val="20"/>
+      </w:rPr>
+    </w:lvl>
+    <w:lvl w:ilvl="1" w:tentative="1">
+      <w:start w:val="1"/>
+      <w:numFmt w:val="bullet"/>
+      <w:lvlText w:val="o"/>
+      <w:lvlJc w:val="left"/>
+      <w:pPr>
+        <w:tabs>
+          <w:tab w:val="num" w:pos="1440"/>
+        </w:tabs>
+        <w:ind w:left="1440" w:hanging="360"/>
+      </w:pPr>
+      <w:rPr>
+        <w:rFonts w:ascii="Courier New" w:hAnsi="Courier New" w:hint="default"/>
+        <w:sz w:val="20"/>
+      </w:rPr>
+    </w:lvl>
+    <w:lvl w:ilvl="2" w:tentative="1">
+      <w:start w:val="1"/>
+      <w:numFmt w:val="bullet"/>
+      <w:lvlText w:val=""/>
+      <w:lvlJc w:val="left"/>
+      <w:pPr>
+        <w:tabs>
+          <w:tab w:val="num" w:pos="2160"/>
+        </w:tabs>
+        <w:ind w:left="2160" w:hanging="360"/>
+      </w:pPr>
+      <w:rPr>
+        <w:rFonts w:ascii="Wingdings" w:hAnsi="Wingdings" w:hint="default"/>
+        <w:sz w:val="20"/>
+      </w:rPr>
+    </w:lvl>
+    <w:lvl w:ilvl="3" w:tentative="1">
+      <w:start w:val="1"/>
+      <w:numFmt w:val="bullet"/>
+      <w:lvlText w:val=""/>
+      <w:lvlJc w:val="left"/>
+      <w:pPr>
+        <w:tabs>
+          <w:tab w:val="num" w:pos="2880"/>
+        </w:tabs>
+        <w:ind w:left="2880" w:hanging="360"/>
+      </w:pPr>
+      <w:rPr>
+        <w:rFonts w:ascii="Wingdings" w:hAnsi="Wingdings" w:hint="default"/>
+        <w:sz w:val="20"/>
+      </w:rPr>
+    </w:lvl>
+    <w:lvl w:ilvl="4" w:tentative="1">
+      <w:start w:val="1"/>
+      <w:numFmt w:val="bullet"/>
+      <w:lvlText w:val=""/>
+      <w:lvlJc w:val="left"/>
+      <w:pPr>
+        <w:tabs>
+          <w:tab w:val="num" w:pos="3600"/>
+        </w:tabs>
+        <w:ind w:left="3600" w:hanging="360"/>
+      </w:pPr>
+      <w:rPr>
+        <w:rFonts w:ascii="Wingdings" w:hAnsi="Wingdings" w:hint="default"/>
+        <w:sz w:val="20"/>
+      </w:rPr>
+    </w:lvl>
+    <w:lvl w:ilvl="5" w:tentative="1">
+      <w:start w:val="1"/>
+      <w:numFmt w:val="bullet"/>
+      <w:lvlText w:val=""/>
+      <w:lvlJc w:val="left"/>
+      <w:pPr>
+        <w:tabs>
+          <w:tab w:val="num" w:pos="4320"/>
+        </w:tabs>
+        <w:ind w:left="4320" w:hanging="360"/>
+      </w:pPr>
+      <w:rPr>
+        <w:rFonts w:ascii="Wingdings" w:hAnsi="Wingdings" w:hint="default"/>
+        <w:sz w:val="20"/>
+      </w:rPr>
+    </w:lvl>
+    <w:lvl w:ilvl="6" w:tentative="1">
+      <w:start w:val="1"/>
+      <w:numFmt w:val="bullet"/>
+      <w:lvlText w:val=""/>
+      <w:lvlJc w:val="left"/>
+      <w:pPr>
+        <w:tabs>
+          <w:tab w:val="num" w:pos="5040"/>
+        </w:tabs>
+        <w:ind w:left="5040" w:hanging="360"/>
+      </w:pPr>
+      <w:rPr>
+        <w:rFonts w:ascii="Wingdings" w:hAnsi="Wingdings" w:hint="default"/>
+        <w:sz w:val="20"/>
+      </w:rPr>
+    </w:lvl>
+    <w:lvl w:ilvl="7" w:tentative="1">
+      <w:start w:val="1"/>
+      <w:numFmt w:val="bullet"/>
+      <w:lvlText w:val=""/>
+      <w:lvlJc w:val="left"/>
+      <w:pPr>
+        <w:tabs>
+          <w:tab w:val="num" w:pos="5760"/>
+        </w:tabs>
+        <w:ind w:left="5760" w:hanging="360"/>
+      </w:pPr>
+      <w:rPr>
+        <w:rFonts w:ascii="Wingdings" w:hAnsi="Wingdings" w:hint="default"/>
+        <w:sz w:val="20"/>
+      </w:rPr>
+    </w:lvl>
+    <w:lvl w:ilvl="8" w:tentative="1">
+      <w:start w:val="1"/>
+      <w:numFmt w:val="bullet"/>
+      <w:lvlText w:val=""/>
+      <w:lvlJc w:val="left"/>
+      <w:pPr>
+        <w:tabs>
+          <w:tab w:val="num" w:pos="6480"/>
+        </w:tabs>
+        <w:ind w:left="6480" w:hanging="360"/>
+      </w:pPr>
+      <w:rPr>
+        <w:rFonts w:ascii="Wingdings" w:hAnsi="Wingdings" w:hint="default"/>
+        <w:sz w:val="20"/>
+      </w:rPr>
+    </w:lvl>
+  </w:abstractNum>
+  <w:abstractNum w:abstractNumId="48" w15:restartNumberingAfterBreak="0">
     <w:nsid w:val="7E1C4362"/>
     <w:multiLevelType w:val="multilevel"/>
     <w:tmpl w:val="A4D4D216"/>
@@ -18540,10 +20921,10 @@
     <w:abstractNumId w:val="6"/>
   </w:num>
   <w:num w:numId="3" w16cid:durableId="2078890527">
-    <w:abstractNumId w:val="36"/>
+    <w:abstractNumId w:val="39"/>
   </w:num>
   <w:num w:numId="4" w16cid:durableId="941768059">
-    <w:abstractNumId w:val="40"/>
+    <w:abstractNumId w:val="44"/>
   </w:num>
   <w:num w:numId="5" w16cid:durableId="950939594">
     <w:abstractNumId w:val="29"/>
@@ -18552,7 +20933,7 @@
     <w:abstractNumId w:val="20"/>
   </w:num>
   <w:num w:numId="7" w16cid:durableId="1351948479">
-    <w:abstractNumId w:val="39"/>
+    <w:abstractNumId w:val="43"/>
   </w:num>
   <w:num w:numId="8" w16cid:durableId="1565335183">
     <w:abstractNumId w:val="10"/>
@@ -18561,7 +20942,7 @@
     <w:abstractNumId w:val="7"/>
   </w:num>
   <w:num w:numId="10" w16cid:durableId="1234579703">
-    <w:abstractNumId w:val="34"/>
+    <w:abstractNumId w:val="37"/>
   </w:num>
   <w:num w:numId="11" w16cid:durableId="235630895">
     <w:abstractNumId w:val="23"/>
@@ -18612,16 +20993,16 @@
     <w:abstractNumId w:val="12"/>
   </w:num>
   <w:num w:numId="27" w16cid:durableId="1020861180">
-    <w:abstractNumId w:val="35"/>
+    <w:abstractNumId w:val="38"/>
   </w:num>
   <w:num w:numId="28" w16cid:durableId="430315671">
-    <w:abstractNumId w:val="38"/>
+    <w:abstractNumId w:val="42"/>
   </w:num>
   <w:num w:numId="29" w16cid:durableId="373386542">
-    <w:abstractNumId w:val="42"/>
+    <w:abstractNumId w:val="48"/>
   </w:num>
   <w:num w:numId="30" w16cid:durableId="858198882">
-    <w:abstractNumId w:val="41"/>
+    <w:abstractNumId w:val="46"/>
   </w:num>
   <w:num w:numId="31" w16cid:durableId="2030521400">
     <w:abstractNumId w:val="27"/>
@@ -18630,13 +21011,13 @@
     <w:abstractNumId w:val="26"/>
   </w:num>
   <w:num w:numId="33" w16cid:durableId="682901896">
-    <w:abstractNumId w:val="32"/>
+    <w:abstractNumId w:val="33"/>
   </w:num>
   <w:num w:numId="34" w16cid:durableId="317612430">
     <w:abstractNumId w:val="31"/>
   </w:num>
   <w:num w:numId="35" w16cid:durableId="379282143">
-    <w:abstractNumId w:val="33"/>
+    <w:abstractNumId w:val="34"/>
   </w:num>
   <w:num w:numId="36" w16cid:durableId="13003376">
     <w:abstractNumId w:val="11"/>
@@ -18654,13 +21035,31 @@
     <w:abstractNumId w:val="17"/>
   </w:num>
   <w:num w:numId="41" w16cid:durableId="1725442511">
-    <w:abstractNumId w:val="37"/>
+    <w:abstractNumId w:val="40"/>
   </w:num>
   <w:num w:numId="42" w16cid:durableId="963733202">
     <w:abstractNumId w:val="0"/>
   </w:num>
   <w:num w:numId="43" w16cid:durableId="39981465">
     <w:abstractNumId w:val="19"/>
+  </w:num>
+  <w:num w:numId="44" w16cid:durableId="102656629">
+    <w:abstractNumId w:val="45"/>
+  </w:num>
+  <w:num w:numId="45" w16cid:durableId="522674728">
+    <w:abstractNumId w:val="35"/>
+  </w:num>
+  <w:num w:numId="46" w16cid:durableId="1094327469">
+    <w:abstractNumId w:val="36"/>
+  </w:num>
+  <w:num w:numId="47" w16cid:durableId="1213156798">
+    <w:abstractNumId w:val="47"/>
+  </w:num>
+  <w:num w:numId="48" w16cid:durableId="193660994">
+    <w:abstractNumId w:val="41"/>
+  </w:num>
+  <w:num w:numId="49" w16cid:durableId="2043285727">
+    <w:abstractNumId w:val="32"/>
   </w:num>
 </w:numbering>
 </file>

</xml_diff>